<commit_message>
verified more scenarios made input fields mandatory - to be changed and used front end validation validation on excel file - same number of col as word table?
</commit_message>
<xml_diff>
--- a/docManagerProject/uploads/results/modificat.docx
+++ b/docManagerProject/uploads/results/modificat.docx
@@ -26,9 +26,8 @@
       <w:r>
         <w:rPr>
           <w:rFonts w:ascii="Calibri" w:cs="Calibri" w:eastAsia="Calibri" w:hAnsi="Calibri"/>
-          <w:shd w:color="auto" w:fill="FFFF00" w:val="clear"/>
-        </w:rPr>
-        <w:t>xs</w:t>
+        </w:rPr>
+        <w:t>asdsadsad</w:t>
       </w:r>
     </w:p>
     <w:p>
@@ -41,9 +40,8 @@
       <w:r>
         <w:rPr>
           <w:rFonts w:ascii="Calibri" w:cs="Calibri" w:eastAsia="Calibri" w:hAnsi="Calibri"/>
-          <w:shd w:color="auto" w:fill="FFFF00" w:val="clear"/>
-        </w:rPr>
-        <w:t xml:space="preserve">xs</w:t>
+        </w:rPr>
+        <w:t>asdasdasdzx</w:t>
       </w:r>
     </w:p>
     <w:p>
@@ -203,13 +201,7 @@
         <w:rPr>
           <w:rFonts w:ascii="Calibri" w:cs="Calibri" w:eastAsia="Calibri" w:hAnsi="Calibri"/>
         </w:rPr>
-        <w:t>Table 1</w:t>
-      </w:r>
-      <w:r>
-        <w:rPr>
-          <w:rFonts w:ascii="Calibri" w:cs="Calibri" w:eastAsia="Calibri" w:hAnsi="Calibri"/>
-        </w:rPr>
-        <w:t>. Risks and Issues</w:t>
+        <w:t>Table 450. test</w:t>
       </w:r>
     </w:p>
     <w:tbl>
@@ -258,7 +250,7 @@
               <w:rPr>
                 <w:rFonts w:ascii="Calibri" w:cs="Calibri" w:eastAsia="Calibri" w:hAnsi="Calibri"/>
               </w:rPr>
-              <w:t>Date</w:t>
+              <w:t>Date1</w:t>
             </w:r>
           </w:p>
         </w:tc>
@@ -288,7 +280,7 @@
               <w:rPr>
                 <w:rFonts w:ascii="Calibri" w:cs="Calibri" w:eastAsia="Calibri" w:hAnsi="Calibri"/>
               </w:rPr>
-              <w:t>Description</w:t>
+              <w:t>Description1</w:t>
             </w:r>
           </w:p>
         </w:tc>
@@ -318,7 +310,7 @@
               <w:rPr>
                 <w:rFonts w:ascii="Calibri" w:cs="Calibri" w:eastAsia="Calibri" w:hAnsi="Calibri"/>
               </w:rPr>
-              <w:t>Changed by</w:t>
+              <w:t>Changed by1</w:t>
             </w:r>
           </w:p>
         </w:tc>
@@ -348,12 +340,137 @@
               <w:rPr>
                 <w:rFonts w:ascii="Calibri" w:cs="Calibri" w:eastAsia="Calibri" w:hAnsi="Calibri"/>
               </w:rPr>
-              <w:t>Version</w:t>
+              <w:t>Version1</w:t>
             </w:r>
           </w:p>
         </w:tc>
       </w:tr>
       <w:tr>
+        <w:trPr>
+          <w:trHeight w:val="1"/>
+        </w:trPr>
+        <w:tc>
+          <w:tcPr>
+            <w:tcW w:type="dxa" w:w="2289"/>
+            <w:tcBorders>
+              <w:top w:color="000000" w:space="0" w:sz="4" w:val="single"/>
+              <w:left w:color="000000" w:space="0" w:sz="4" w:val="single"/>
+              <w:bottom w:color="000000" w:space="0" w:sz="4" w:val="single"/>
+              <w:right w:color="000000" w:space="0" w:sz="4" w:val="single"/>
+            </w:tcBorders>
+            <w:shd w:color="000000" w:fill="FFFFFF" w:val="clear"/>
+            <w:tcMar>
+              <w:left w:type="dxa" w:w="108"/>
+              <w:right w:type="dxa" w:w="108"/>
+            </w:tcMar>
+          </w:tcPr>
+          <w:p>
+            <w:pPr>
+              <w:spacing w:after="0" w:line="240" w:lineRule="auto"/>
+              <w:rPr>
+                <w:rFonts w:ascii="Calibri" w:cs="Calibri" w:eastAsia="Calibri" w:hAnsi="Calibri"/>
+              </w:rPr>
+            </w:pPr>
+            <w:r>
+              <w:rPr>
+                <w:rFonts w:ascii="Calibri" w:cs="Calibri" w:eastAsia="Calibri" w:hAnsi="Calibri"/>
+              </w:rPr>
+              <w:t>Tst</w:t>
+            </w:r>
+          </w:p>
+        </w:tc>
+        <w:tc>
+          <w:tcPr>
+            <w:tcW w:type="dxa" w:w="2301"/>
+            <w:tcBorders>
+              <w:top w:color="000000" w:space="0" w:sz="4" w:val="single"/>
+              <w:left w:color="000000" w:space="0" w:sz="4" w:val="single"/>
+              <w:bottom w:color="000000" w:space="0" w:sz="4" w:val="single"/>
+              <w:right w:color="000000" w:space="0" w:sz="4" w:val="single"/>
+            </w:tcBorders>
+            <w:shd w:color="000000" w:fill="FFFFFF" w:val="clear"/>
+            <w:tcMar>
+              <w:left w:type="dxa" w:w="108"/>
+              <w:right w:type="dxa" w:w="108"/>
+            </w:tcMar>
+          </w:tcPr>
+          <w:p>
+            <w:pPr>
+              <w:spacing w:after="0" w:line="240" w:lineRule="auto"/>
+              <w:rPr>
+                <w:rFonts w:ascii="Calibri" w:cs="Calibri" w:eastAsia="Calibri" w:hAnsi="Calibri"/>
+              </w:rPr>
+            </w:pPr>
+            <w:r>
+              <w:rPr>
+                <w:rFonts w:ascii="Calibri" w:cs="Calibri" w:eastAsia="Calibri" w:hAnsi="Calibri"/>
+              </w:rPr>
+              <w:t>Tst</w:t>
+            </w:r>
+          </w:p>
+        </w:tc>
+        <w:tc>
+          <w:tcPr>
+            <w:tcW w:type="dxa" w:w="2296"/>
+            <w:tcBorders>
+              <w:top w:color="000000" w:space="0" w:sz="4" w:val="single"/>
+              <w:left w:color="000000" w:space="0" w:sz="4" w:val="single"/>
+              <w:bottom w:color="000000" w:space="0" w:sz="4" w:val="single"/>
+              <w:right w:color="000000" w:space="0" w:sz="4" w:val="single"/>
+            </w:tcBorders>
+            <w:shd w:color="000000" w:fill="FFFFFF" w:val="clear"/>
+            <w:tcMar>
+              <w:left w:type="dxa" w:w="108"/>
+              <w:right w:type="dxa" w:w="108"/>
+            </w:tcMar>
+          </w:tcPr>
+          <w:p>
+            <w:pPr>
+              <w:spacing w:after="0" w:line="240" w:lineRule="auto"/>
+              <w:rPr>
+                <w:rFonts w:ascii="Calibri" w:cs="Calibri" w:eastAsia="Calibri" w:hAnsi="Calibri"/>
+              </w:rPr>
+            </w:pPr>
+            <w:r>
+              <w:rPr>
+                <w:rFonts w:ascii="Calibri" w:cs="Calibri" w:eastAsia="Calibri" w:hAnsi="Calibri"/>
+              </w:rPr>
+              <w:t>Tst</w:t>
+            </w:r>
+          </w:p>
+        </w:tc>
+        <w:tc>
+          <w:tcPr>
+            <w:tcW w:type="dxa" w:w="2294"/>
+            <w:tcBorders>
+              <w:top w:color="000000" w:space="0" w:sz="4" w:val="single"/>
+              <w:left w:color="000000" w:space="0" w:sz="4" w:val="single"/>
+              <w:bottom w:color="000000" w:space="0" w:sz="4" w:val="single"/>
+              <w:right w:color="000000" w:space="0" w:sz="4" w:val="single"/>
+            </w:tcBorders>
+            <w:shd w:color="000000" w:fill="FFFFFF" w:val="clear"/>
+            <w:tcMar>
+              <w:left w:type="dxa" w:w="108"/>
+              <w:right w:type="dxa" w:w="108"/>
+            </w:tcMar>
+          </w:tcPr>
+          <w:p>
+            <w:pPr>
+              <w:spacing w:after="0" w:line="240" w:lineRule="auto"/>
+              <w:rPr>
+                <w:rFonts w:ascii="Calibri" w:cs="Calibri" w:eastAsia="Calibri" w:hAnsi="Calibri"/>
+              </w:rPr>
+            </w:pPr>
+            <w:r>
+              <w:rPr>
+                <w:rFonts w:ascii="Calibri" w:cs="Calibri" w:eastAsia="Calibri" w:hAnsi="Calibri"/>
+              </w:rPr>
+              <w:t>tst</w:t>
+            </w:r>
+          </w:p>
+        </w:tc>
+      </w:tr>
+      <w:tr>
         <w:tc>
           <w:p>
             <w:r>
@@ -390,8 +507,2139 @@
           <w:rFonts w:ascii="Calibri" w:cs="Calibri" w:eastAsia="Calibri" w:hAnsi="Calibri"/>
         </w:rPr>
       </w:pPr>
+    </w:p>
+    <w:p>
+      <w:pPr>
+        <w:rPr>
+          <w:rFonts w:ascii="Calibri" w:cs="Calibri" w:eastAsia="Calibri" w:hAnsi="Calibri"/>
+        </w:rPr>
+      </w:pPr>
+    </w:p>
+    <w:p>
+      <w:pPr>
+        <w:rPr>
+          <w:rFonts w:ascii="Calibri" w:cs="Calibri" w:eastAsia="Calibri" w:hAnsi="Calibri"/>
+        </w:rPr>
+      </w:pPr>
+      <w:r>
+        <w:rPr>
+          <w:rFonts w:ascii="Calibri" w:cs="Calibri" w:eastAsia="Calibri" w:hAnsi="Calibri"/>
+        </w:rPr>
+        <w:t>Table 1</w:t>
+      </w:r>
+      <w:r>
+        <w:rPr>
+          <w:rFonts w:ascii="Calibri" w:cs="Calibri" w:eastAsia="Calibri" w:hAnsi="Calibri"/>
+        </w:rPr>
+        <w:t>. Risks and Issues</w:t>
+      </w:r>
+    </w:p>
+    <w:tbl>
+      <w:tblPr>
+        <w:tblW w:type="auto" w:w="0"/>
+        <w:tblInd w:type="dxa" w:w="108"/>
+        <w:tblCellMar>
+          <w:left w:type="dxa" w:w="10"/>
+          <w:right w:type="dxa" w:w="10"/>
+        </w:tblCellMar>
+        <w:tblLook w:firstColumn="0" w:firstRow="0" w:lastColumn="0" w:lastRow="0" w:noHBand="0" w:noVBand="0" w:val="0000"/>
+      </w:tblPr>
+      <w:tblGrid>
+        <w:gridCol w:w="2289"/>
+        <w:gridCol w:w="2301"/>
+        <w:gridCol w:w="2296"/>
+        <w:gridCol w:w="2294"/>
+      </w:tblGrid>
+      <w:tr>
+        <w:trPr>
+          <w:trHeight w:val="1"/>
+        </w:trPr>
+        <w:tc>
+          <w:tcPr>
+            <w:tcW w:type="dxa" w:w="2289"/>
+            <w:tcBorders>
+              <w:top w:color="000000" w:space="0" w:sz="4" w:val="single"/>
+              <w:left w:color="000000" w:space="0" w:sz="4" w:val="single"/>
+              <w:bottom w:color="000000" w:space="0" w:sz="4" w:val="single"/>
+              <w:right w:color="000000" w:space="0" w:sz="4" w:val="single"/>
+            </w:tcBorders>
+            <w:shd w:color="000000" w:fill="FFFFFF" w:val="clear"/>
+            <w:tcMar>
+              <w:left w:type="dxa" w:w="108"/>
+              <w:right w:type="dxa" w:w="108"/>
+            </w:tcMar>
+          </w:tcPr>
+          <w:p>
+            <w:pPr>
+              <w:spacing w:after="0" w:line="240" w:lineRule="auto"/>
+              <w:rPr>
+                <w:rFonts w:ascii="Calibri" w:cs="Calibri" w:eastAsia="Calibri" w:hAnsi="Calibri"/>
+              </w:rPr>
+            </w:pPr>
+            <w:r>
+              <w:rPr>
+                <w:rFonts w:ascii="Calibri" w:cs="Calibri" w:eastAsia="Calibri" w:hAnsi="Calibri"/>
+              </w:rPr>
+              <w:t>Date</w:t>
+            </w:r>
+          </w:p>
+        </w:tc>
+        <w:tc>
+          <w:tcPr>
+            <w:tcW w:type="dxa" w:w="2301"/>
+            <w:tcBorders>
+              <w:top w:color="000000" w:space="0" w:sz="4" w:val="single"/>
+              <w:left w:color="000000" w:space="0" w:sz="4" w:val="single"/>
+              <w:bottom w:color="000000" w:space="0" w:sz="4" w:val="single"/>
+              <w:right w:color="000000" w:space="0" w:sz="4" w:val="single"/>
+            </w:tcBorders>
+            <w:shd w:color="000000" w:fill="FFFFFF" w:val="clear"/>
+            <w:tcMar>
+              <w:left w:type="dxa" w:w="108"/>
+              <w:right w:type="dxa" w:w="108"/>
+            </w:tcMar>
+          </w:tcPr>
+          <w:p>
+            <w:pPr>
+              <w:spacing w:after="0" w:line="240" w:lineRule="auto"/>
+              <w:rPr>
+                <w:rFonts w:ascii="Calibri" w:cs="Calibri" w:eastAsia="Calibri" w:hAnsi="Calibri"/>
+              </w:rPr>
+            </w:pPr>
+            <w:r>
+              <w:rPr>
+                <w:rFonts w:ascii="Calibri" w:cs="Calibri" w:eastAsia="Calibri" w:hAnsi="Calibri"/>
+              </w:rPr>
+              <w:t>Description</w:t>
+            </w:r>
+          </w:p>
+        </w:tc>
+        <w:tc>
+          <w:tcPr>
+            <w:tcW w:type="dxa" w:w="2296"/>
+            <w:tcBorders>
+              <w:top w:color="000000" w:space="0" w:sz="4" w:val="single"/>
+              <w:left w:color="000000" w:space="0" w:sz="4" w:val="single"/>
+              <w:bottom w:color="000000" w:space="0" w:sz="4" w:val="single"/>
+              <w:right w:color="000000" w:space="0" w:sz="4" w:val="single"/>
+            </w:tcBorders>
+            <w:shd w:color="000000" w:fill="FFFFFF" w:val="clear"/>
+            <w:tcMar>
+              <w:left w:type="dxa" w:w="108"/>
+              <w:right w:type="dxa" w:w="108"/>
+            </w:tcMar>
+          </w:tcPr>
+          <w:p>
+            <w:pPr>
+              <w:spacing w:after="0" w:line="240" w:lineRule="auto"/>
+              <w:rPr>
+                <w:rFonts w:ascii="Calibri" w:cs="Calibri" w:eastAsia="Calibri" w:hAnsi="Calibri"/>
+              </w:rPr>
+            </w:pPr>
+            <w:r>
+              <w:rPr>
+                <w:rFonts w:ascii="Calibri" w:cs="Calibri" w:eastAsia="Calibri" w:hAnsi="Calibri"/>
+              </w:rPr>
+              <w:t>Changed by</w:t>
+            </w:r>
+          </w:p>
+        </w:tc>
+        <w:tc>
+          <w:tcPr>
+            <w:tcW w:type="dxa" w:w="2294"/>
+            <w:tcBorders>
+              <w:top w:color="000000" w:space="0" w:sz="4" w:val="single"/>
+              <w:left w:color="000000" w:space="0" w:sz="4" w:val="single"/>
+              <w:bottom w:color="000000" w:space="0" w:sz="4" w:val="single"/>
+              <w:right w:color="000000" w:space="0" w:sz="4" w:val="single"/>
+            </w:tcBorders>
+            <w:shd w:color="000000" w:fill="FFFFFF" w:val="clear"/>
+            <w:tcMar>
+              <w:left w:type="dxa" w:w="108"/>
+              <w:right w:type="dxa" w:w="108"/>
+            </w:tcMar>
+          </w:tcPr>
+          <w:p>
+            <w:pPr>
+              <w:spacing w:after="0" w:line="240" w:lineRule="auto"/>
+              <w:rPr>
+                <w:rFonts w:ascii="Calibri" w:cs="Calibri" w:eastAsia="Calibri" w:hAnsi="Calibri"/>
+              </w:rPr>
+            </w:pPr>
+            <w:r>
+              <w:rPr>
+                <w:rFonts w:ascii="Calibri" w:cs="Calibri" w:eastAsia="Calibri" w:hAnsi="Calibri"/>
+              </w:rPr>
+              <w:t>Version</w:t>
+            </w:r>
+          </w:p>
+        </w:tc>
+      </w:tr>
+    </w:tbl>
+    <w:p>
+      <w:pPr>
+        <w:rPr>
+          <w:rFonts w:ascii="Calibri" w:cs="Calibri" w:eastAsia="Calibri" w:hAnsi="Calibri"/>
+        </w:rPr>
+      </w:pPr>
+    </w:p>
+    <w:p>
+      <w:pPr>
+        <w:rPr>
+          <w:rFonts w:ascii="Calibri" w:cs="Calibri" w:eastAsia="Calibri" w:hAnsi="Calibri"/>
+        </w:rPr>
+      </w:pPr>
+      <w:r>
+        <w:rPr>
+          <w:rFonts w:ascii="Calibri" w:cs="Calibri" w:eastAsia="Calibri" w:hAnsi="Calibri"/>
+        </w:rPr>
+        <w:t>Table 2</w:t>
+      </w:r>
+      <w:r>
+        <w:rPr>
+          <w:rFonts w:ascii="Calibri" w:cs="Calibri" w:eastAsia="Calibri" w:hAnsi="Calibri"/>
+        </w:rPr>
+        <w:t>. Open/Outstanding Issues</w:t>
+      </w:r>
+    </w:p>
+    <w:tbl>
+      <w:tblPr>
+        <w:tblW w:type="auto" w:w="0"/>
+        <w:tblInd w:type="dxa" w:w="108"/>
+        <w:tblCellMar>
+          <w:left w:type="dxa" w:w="10"/>
+          <w:right w:type="dxa" w:w="10"/>
+        </w:tblCellMar>
+        <w:tblLook w:firstColumn="0" w:firstRow="0" w:lastColumn="0" w:lastRow="0" w:noHBand="0" w:noVBand="0" w:val="0000"/>
+      </w:tblPr>
+      <w:tblGrid>
+        <w:gridCol w:w="2289"/>
+        <w:gridCol w:w="2301"/>
+        <w:gridCol w:w="2296"/>
+        <w:gridCol w:w="2294"/>
+      </w:tblGrid>
+      <w:tr>
+        <w:trPr>
+          <w:trHeight w:val="1"/>
+        </w:trPr>
+        <w:tc>
+          <w:tcPr>
+            <w:tcW w:type="dxa" w:w="2289"/>
+            <w:tcBorders>
+              <w:top w:color="000000" w:space="0" w:sz="4" w:val="single"/>
+              <w:left w:color="000000" w:space="0" w:sz="4" w:val="single"/>
+              <w:bottom w:color="000000" w:space="0" w:sz="4" w:val="single"/>
+              <w:right w:color="000000" w:space="0" w:sz="4" w:val="single"/>
+            </w:tcBorders>
+            <w:shd w:color="000000" w:fill="FFFFFF" w:val="clear"/>
+            <w:tcMar>
+              <w:left w:type="dxa" w:w="108"/>
+              <w:right w:type="dxa" w:w="108"/>
+            </w:tcMar>
+          </w:tcPr>
+          <w:p>
+            <w:pPr>
+              <w:spacing w:after="0" w:line="240" w:lineRule="auto"/>
+              <w:rPr>
+                <w:rFonts w:ascii="Calibri" w:cs="Calibri" w:eastAsia="Calibri" w:hAnsi="Calibri"/>
+              </w:rPr>
+            </w:pPr>
+            <w:r>
+              <w:rPr>
+                <w:rFonts w:ascii="Calibri" w:cs="Calibri" w:eastAsia="Calibri" w:hAnsi="Calibri"/>
+              </w:rPr>
+              <w:lastRenderedPageBreak/>
+              <w:t>Date</w:t>
+            </w:r>
+          </w:p>
+        </w:tc>
+        <w:tc>
+          <w:tcPr>
+            <w:tcW w:type="dxa" w:w="2301"/>
+            <w:tcBorders>
+              <w:top w:color="000000" w:space="0" w:sz="4" w:val="single"/>
+              <w:left w:color="000000" w:space="0" w:sz="4" w:val="single"/>
+              <w:bottom w:color="000000" w:space="0" w:sz="4" w:val="single"/>
+              <w:right w:color="000000" w:space="0" w:sz="4" w:val="single"/>
+            </w:tcBorders>
+            <w:shd w:color="000000" w:fill="FFFFFF" w:val="clear"/>
+            <w:tcMar>
+              <w:left w:type="dxa" w:w="108"/>
+              <w:right w:type="dxa" w:w="108"/>
+            </w:tcMar>
+          </w:tcPr>
+          <w:p>
+            <w:pPr>
+              <w:spacing w:after="0" w:line="240" w:lineRule="auto"/>
+              <w:rPr>
+                <w:rFonts w:ascii="Calibri" w:cs="Calibri" w:eastAsia="Calibri" w:hAnsi="Calibri"/>
+              </w:rPr>
+            </w:pPr>
+            <w:r>
+              <w:rPr>
+                <w:rFonts w:ascii="Calibri" w:cs="Calibri" w:eastAsia="Calibri" w:hAnsi="Calibri"/>
+              </w:rPr>
+              <w:t>Description</w:t>
+            </w:r>
+          </w:p>
+        </w:tc>
+        <w:tc>
+          <w:tcPr>
+            <w:tcW w:type="dxa" w:w="2296"/>
+            <w:tcBorders>
+              <w:top w:color="000000" w:space="0" w:sz="4" w:val="single"/>
+              <w:left w:color="000000" w:space="0" w:sz="4" w:val="single"/>
+              <w:bottom w:color="000000" w:space="0" w:sz="4" w:val="single"/>
+              <w:right w:color="000000" w:space="0" w:sz="4" w:val="single"/>
+            </w:tcBorders>
+            <w:shd w:color="000000" w:fill="FFFFFF" w:val="clear"/>
+            <w:tcMar>
+              <w:left w:type="dxa" w:w="108"/>
+              <w:right w:type="dxa" w:w="108"/>
+            </w:tcMar>
+          </w:tcPr>
+          <w:p>
+            <w:pPr>
+              <w:spacing w:after="0" w:line="240" w:lineRule="auto"/>
+              <w:rPr>
+                <w:rFonts w:ascii="Calibri" w:cs="Calibri" w:eastAsia="Calibri" w:hAnsi="Calibri"/>
+              </w:rPr>
+            </w:pPr>
+            <w:r>
+              <w:rPr>
+                <w:rFonts w:ascii="Calibri" w:cs="Calibri" w:eastAsia="Calibri" w:hAnsi="Calibri"/>
+              </w:rPr>
+              <w:t>Changed by</w:t>
+            </w:r>
+          </w:p>
+        </w:tc>
+        <w:tc>
+          <w:tcPr>
+            <w:tcW w:type="dxa" w:w="2294"/>
+            <w:tcBorders>
+              <w:top w:color="000000" w:space="0" w:sz="4" w:val="single"/>
+              <w:left w:color="000000" w:space="0" w:sz="4" w:val="single"/>
+              <w:bottom w:color="000000" w:space="0" w:sz="4" w:val="single"/>
+              <w:right w:color="000000" w:space="0" w:sz="4" w:val="single"/>
+            </w:tcBorders>
+            <w:shd w:color="000000" w:fill="FFFFFF" w:val="clear"/>
+            <w:tcMar>
+              <w:left w:type="dxa" w:w="108"/>
+              <w:right w:type="dxa" w:w="108"/>
+            </w:tcMar>
+          </w:tcPr>
+          <w:p>
+            <w:pPr>
+              <w:spacing w:after="0" w:line="240" w:lineRule="auto"/>
+              <w:rPr>
+                <w:rFonts w:ascii="Calibri" w:cs="Calibri" w:eastAsia="Calibri" w:hAnsi="Calibri"/>
+              </w:rPr>
+            </w:pPr>
+            <w:r>
+              <w:rPr>
+                <w:rFonts w:ascii="Calibri" w:cs="Calibri" w:eastAsia="Calibri" w:hAnsi="Calibri"/>
+              </w:rPr>
+              <w:t>Version</w:t>
+            </w:r>
+          </w:p>
+        </w:tc>
+      </w:tr>
+    </w:tbl>
+    <w:p>
+      <w:pPr>
+        <w:rPr>
+          <w:rFonts w:ascii="Calibri" w:cs="Calibri" w:eastAsia="Calibri" w:hAnsi="Calibri"/>
+        </w:rPr>
+      </w:pPr>
+    </w:p>
+    <w:p>
+      <w:pPr>
+        <w:rPr>
+          <w:rFonts w:ascii="Calibri" w:cs="Calibri" w:eastAsia="Calibri" w:hAnsi="Calibri"/>
+        </w:rPr>
+      </w:pPr>
+      <w:r>
+        <w:rPr>
+          <w:rFonts w:ascii="Calibri" w:cs="Calibri" w:eastAsia="Calibri" w:hAnsi="Calibri"/>
+        </w:rPr>
+        <w:t>Parte fixa</w:t>
+      </w:r>
+    </w:p>
+    <w:p>
+      <w:pPr>
+        <w:rPr>
+          <w:rFonts w:ascii="Calibri" w:cs="Calibri" w:eastAsia="Calibri" w:hAnsi="Calibri"/>
+        </w:rPr>
+      </w:pPr>
+      <w:r>
+        <w:rPr>
+          <w:rFonts w:ascii="Calibri" w:cs="Calibri" w:eastAsia="Calibri" w:hAnsi="Calibri"/>
+        </w:rPr>
+        <w:t>Nar-iduri –</w:t>
+      </w:r>
+      <w:r>
+        <w:rPr>
+          <w:rFonts w:ascii="Calibri" w:cs="Calibri" w:eastAsia="Calibri" w:hAnsi="Calibri"/>
+        </w:rPr>
+        <w:t xml:space="preserve">zxczxczxczx</w:t>
+      </w:r>
+    </w:p>
+    <w:p>
+      <w:pPr>
+        <w:rPr>
+          <w:rFonts w:ascii="Calibri" w:cs="Calibri" w:eastAsia="Calibri" w:hAnsi="Calibri"/>
+        </w:rPr>
+      </w:pPr>
+      <w:r>
+        <w:rPr>
+          <w:rFonts w:ascii="Calibri" w:cs="Calibri" w:eastAsia="Calibri" w:hAnsi="Calibri"/>
+        </w:rPr>
+        <w:t xml:space="preserve">Parte fixa unde va varia numarul releasului </w:t>
+      </w:r>
+      <w:r>
+        <w:rPr>
+          <w:rFonts w:ascii="Calibri" w:cs="Calibri" w:eastAsia="Calibri" w:hAnsi="Calibri"/>
+        </w:rPr>
+        <w:t>&lt;change&gt;</w:t>
+      </w:r>
       <w:bookmarkStart w:id="0" w:name="_GoBack"/>
       <w:bookmarkEnd w:id="0"/>
+      <w:r>
+        <w:rPr>
+          <w:rFonts w:ascii="Calibri" w:cs="Calibri" w:eastAsia="Calibri" w:hAnsi="Calibri"/>
+        </w:rPr>
+        <w:t>asdsadsad</w:t>
+      </w:r>
+      <w:r>
+        <w:rPr>
+          <w:rFonts w:ascii="Calibri" w:cs="Calibri" w:eastAsia="Calibri" w:hAnsi="Calibri"/>
+          <w:shd w:color="auto" w:fill="FFFF00" w:val="clear"/>
+        </w:rPr>
+        <w:t xml:space="preserve"> </w:t>
+      </w:r>
+    </w:p>
+    <w:p>
+      <w:pPr>
+        <w:rPr>
+          <w:rFonts w:ascii="Calibri" w:cs="Calibri" w:eastAsia="Calibri" w:hAnsi="Calibri"/>
+        </w:rPr>
+      </w:pPr>
+      <w:r>
+        <w:rPr>
+          <w:rFonts w:ascii="Calibri" w:cs="Calibri" w:eastAsia="Calibri" w:hAnsi="Calibri"/>
+        </w:rPr>
+        <w:t>Parte fixa – Open defects/outstanding issues</w:t>
+      </w:r>
+    </w:p>
+    <w:p>
+      <w:pPr>
+        <w:rPr>
+          <w:rFonts w:ascii="Calibri" w:cs="Calibri" w:eastAsia="Calibri" w:hAnsi="Calibri"/>
+        </w:rPr>
+      </w:pPr>
+      <w:r>
+        <w:rPr>
+          <w:rFonts w:ascii="Calibri" w:cs="Calibri" w:eastAsia="Calibri" w:hAnsi="Calibri"/>
+        </w:rPr>
+        <w:t>Table 3. Test Cases</w:t>
+      </w:r>
+    </w:p>
+    <w:tbl>
+      <w:tblPr>
+        <w:tblW w:type="auto" w:w="0"/>
+        <w:tblInd w:type="dxa" w:w="108"/>
+        <w:tblCellMar>
+          <w:left w:type="dxa" w:w="10"/>
+          <w:right w:type="dxa" w:w="10"/>
+        </w:tblCellMar>
+        <w:tblLook w:firstColumn="0" w:firstRow="0" w:lastColumn="0" w:lastRow="0" w:noHBand="0" w:noVBand="0" w:val="0000"/>
+      </w:tblPr>
+      <w:tblGrid>
+        <w:gridCol w:w="1527"/>
+        <w:gridCol w:w="1523"/>
+        <w:gridCol w:w="1536"/>
+        <w:gridCol w:w="1532"/>
+        <w:gridCol w:w="1533"/>
+        <w:gridCol w:w="1529"/>
+      </w:tblGrid>
+      <w:tr>
+        <w:trPr>
+          <w:trHeight w:val="1"/>
+        </w:trPr>
+        <w:tc>
+          <w:tcPr>
+            <w:tcW w:type="dxa" w:w="1548"/>
+            <w:tcBorders>
+              <w:top w:color="000000" w:space="0" w:sz="4" w:val="single"/>
+              <w:left w:color="000000" w:space="0" w:sz="4" w:val="single"/>
+              <w:bottom w:color="000000" w:space="0" w:sz="4" w:val="single"/>
+              <w:right w:color="000000" w:space="0" w:sz="4" w:val="single"/>
+            </w:tcBorders>
+            <w:shd w:color="000000" w:fill="FFFFFF" w:val="clear"/>
+            <w:tcMar>
+              <w:left w:type="dxa" w:w="108"/>
+              <w:right w:type="dxa" w:w="108"/>
+            </w:tcMar>
+          </w:tcPr>
+          <w:p>
+            <w:pPr>
+              <w:spacing w:after="0" w:line="240" w:lineRule="auto"/>
+              <w:rPr>
+                <w:rFonts w:ascii="Calibri" w:cs="Calibri" w:eastAsia="Calibri" w:hAnsi="Calibri"/>
+              </w:rPr>
+            </w:pPr>
+            <w:r>
+              <w:rPr>
+                <w:rFonts w:ascii="Calibri" w:cs="Calibri" w:eastAsia="Calibri" w:hAnsi="Calibri"/>
+              </w:rPr>
+              <w:t>Issue type</w:t>
+            </w:r>
+          </w:p>
+        </w:tc>
+        <w:tc>
+          <w:tcPr>
+            <w:tcW w:type="dxa" w:w="1548"/>
+            <w:tcBorders>
+              <w:top w:color="000000" w:space="0" w:sz="4" w:val="single"/>
+              <w:left w:color="000000" w:space="0" w:sz="4" w:val="single"/>
+              <w:bottom w:color="000000" w:space="0" w:sz="4" w:val="single"/>
+              <w:right w:color="000000" w:space="0" w:sz="4" w:val="single"/>
+            </w:tcBorders>
+            <w:shd w:color="000000" w:fill="FFFFFF" w:val="clear"/>
+            <w:tcMar>
+              <w:left w:type="dxa" w:w="108"/>
+              <w:right w:type="dxa" w:w="108"/>
+            </w:tcMar>
+          </w:tcPr>
+          <w:p>
+            <w:pPr>
+              <w:spacing w:after="0" w:line="240" w:lineRule="auto"/>
+              <w:rPr>
+                <w:rFonts w:ascii="Calibri" w:cs="Calibri" w:eastAsia="Calibri" w:hAnsi="Calibri"/>
+              </w:rPr>
+            </w:pPr>
+            <w:r>
+              <w:rPr>
+                <w:rFonts w:ascii="Calibri" w:cs="Calibri" w:eastAsia="Calibri" w:hAnsi="Calibri"/>
+              </w:rPr>
+              <w:t>Key</w:t>
+            </w:r>
+          </w:p>
+        </w:tc>
+        <w:tc>
+          <w:tcPr>
+            <w:tcW w:type="dxa" w:w="1548"/>
+            <w:tcBorders>
+              <w:top w:color="000000" w:space="0" w:sz="4" w:val="single"/>
+              <w:left w:color="000000" w:space="0" w:sz="4" w:val="single"/>
+              <w:bottom w:color="000000" w:space="0" w:sz="4" w:val="single"/>
+              <w:right w:color="000000" w:space="0" w:sz="4" w:val="single"/>
+            </w:tcBorders>
+            <w:shd w:color="000000" w:fill="FFFFFF" w:val="clear"/>
+            <w:tcMar>
+              <w:left w:type="dxa" w:w="108"/>
+              <w:right w:type="dxa" w:w="108"/>
+            </w:tcMar>
+          </w:tcPr>
+          <w:p>
+            <w:pPr>
+              <w:spacing w:after="0" w:line="240" w:lineRule="auto"/>
+              <w:rPr>
+                <w:rFonts w:ascii="Calibri" w:cs="Calibri" w:eastAsia="Calibri" w:hAnsi="Calibri"/>
+              </w:rPr>
+            </w:pPr>
+            <w:r>
+              <w:rPr>
+                <w:rFonts w:ascii="Calibri" w:cs="Calibri" w:eastAsia="Calibri" w:hAnsi="Calibri"/>
+              </w:rPr>
+              <w:t>Summary</w:t>
+            </w:r>
+          </w:p>
+        </w:tc>
+        <w:tc>
+          <w:tcPr>
+            <w:tcW w:type="dxa" w:w="1548"/>
+            <w:tcBorders>
+              <w:top w:color="000000" w:space="0" w:sz="4" w:val="single"/>
+              <w:left w:color="000000" w:space="0" w:sz="4" w:val="single"/>
+              <w:bottom w:color="000000" w:space="0" w:sz="4" w:val="single"/>
+              <w:right w:color="000000" w:space="0" w:sz="4" w:val="single"/>
+            </w:tcBorders>
+            <w:shd w:color="000000" w:fill="FFFFFF" w:val="clear"/>
+            <w:tcMar>
+              <w:left w:type="dxa" w:w="108"/>
+              <w:right w:type="dxa" w:w="108"/>
+            </w:tcMar>
+          </w:tcPr>
+          <w:p>
+            <w:pPr>
+              <w:spacing w:after="0" w:line="240" w:lineRule="auto"/>
+              <w:rPr>
+                <w:rFonts w:ascii="Calibri" w:cs="Calibri" w:eastAsia="Calibri" w:hAnsi="Calibri"/>
+              </w:rPr>
+            </w:pPr>
+            <w:r>
+              <w:rPr>
+                <w:rFonts w:ascii="Calibri" w:cs="Calibri" w:eastAsia="Calibri" w:hAnsi="Calibri"/>
+              </w:rPr>
+              <w:t>Priority</w:t>
+            </w:r>
+          </w:p>
+        </w:tc>
+        <w:tc>
+          <w:tcPr>
+            <w:tcW w:type="dxa" w:w="1548"/>
+            <w:tcBorders>
+              <w:top w:color="000000" w:space="0" w:sz="4" w:val="single"/>
+              <w:left w:color="000000" w:space="0" w:sz="4" w:val="single"/>
+              <w:bottom w:color="000000" w:space="0" w:sz="4" w:val="single"/>
+              <w:right w:color="000000" w:space="0" w:sz="4" w:val="single"/>
+            </w:tcBorders>
+            <w:shd w:color="000000" w:fill="FFFFFF" w:val="clear"/>
+            <w:tcMar>
+              <w:left w:type="dxa" w:w="108"/>
+              <w:right w:type="dxa" w:w="108"/>
+            </w:tcMar>
+          </w:tcPr>
+          <w:p>
+            <w:pPr>
+              <w:spacing w:after="0" w:line="240" w:lineRule="auto"/>
+              <w:rPr>
+                <w:rFonts w:ascii="Calibri" w:cs="Calibri" w:eastAsia="Calibri" w:hAnsi="Calibri"/>
+              </w:rPr>
+            </w:pPr>
+            <w:r>
+              <w:rPr>
+                <w:rFonts w:ascii="Calibri" w:cs="Calibri" w:eastAsia="Calibri" w:hAnsi="Calibri"/>
+              </w:rPr>
+              <w:t>Severity</w:t>
+            </w:r>
+          </w:p>
+        </w:tc>
+        <w:tc>
+          <w:tcPr>
+            <w:tcW w:type="dxa" w:w="1548"/>
+            <w:tcBorders>
+              <w:top w:color="000000" w:space="0" w:sz="4" w:val="single"/>
+              <w:left w:color="000000" w:space="0" w:sz="4" w:val="single"/>
+              <w:bottom w:color="000000" w:space="0" w:sz="4" w:val="single"/>
+              <w:right w:color="000000" w:space="0" w:sz="4" w:val="single"/>
+            </w:tcBorders>
+            <w:shd w:color="000000" w:fill="FFFFFF" w:val="clear"/>
+            <w:tcMar>
+              <w:left w:type="dxa" w:w="108"/>
+              <w:right w:type="dxa" w:w="108"/>
+            </w:tcMar>
+          </w:tcPr>
+          <w:p>
+            <w:pPr>
+              <w:spacing w:after="0" w:line="240" w:lineRule="auto"/>
+              <w:rPr>
+                <w:rFonts w:ascii="Calibri" w:cs="Calibri" w:eastAsia="Calibri" w:hAnsi="Calibri"/>
+              </w:rPr>
+            </w:pPr>
+            <w:r>
+              <w:rPr>
+                <w:rFonts w:ascii="Calibri" w:cs="Calibri" w:eastAsia="Calibri" w:hAnsi="Calibri"/>
+              </w:rPr>
+              <w:t>Status</w:t>
+            </w:r>
+          </w:p>
+        </w:tc>
+      </w:tr>
+    </w:tbl>
+    <w:p>
+      <w:pPr>
+        <w:rPr>
+          <w:rFonts w:ascii="Calibri" w:cs="Calibri" w:eastAsia="Calibri" w:hAnsi="Calibri"/>
+        </w:rPr>
+      </w:pPr>
+    </w:p>
+    <w:p>
+      <w:pPr>
+        <w:rPr>
+          <w:rFonts w:ascii="Calibri" w:cs="Calibri" w:eastAsia="Calibri" w:hAnsi="Calibri"/>
+        </w:rPr>
+      </w:pPr>
+      <w:r>
+        <w:rPr>
+          <w:rFonts w:ascii="Calibri" w:cs="Calibri" w:eastAsia="Calibri" w:hAnsi="Calibri"/>
+        </w:rPr>
+        <w:t>Parte fixa – defects summary</w:t>
+      </w:r>
+    </w:p>
+    <w:p>
+      <w:pPr>
+        <w:rPr>
+          <w:rFonts w:ascii="Calibri" w:cs="Calibri" w:eastAsia="Calibri" w:hAnsi="Calibri"/>
+        </w:rPr>
+      </w:pPr>
+      <w:r>
+        <w:rPr>
+          <w:rFonts w:ascii="Calibri" w:cs="Calibri" w:eastAsia="Calibri" w:hAnsi="Calibri"/>
+        </w:rPr>
+        <w:t>Table 4. Defects</w:t>
+      </w:r>
+    </w:p>
+    <w:tbl>
+      <w:tblPr>
+        <w:tblW w:type="auto" w:w="0"/>
+        <w:tblInd w:type="dxa" w:w="108"/>
+        <w:tblCellMar>
+          <w:left w:type="dxa" w:w="10"/>
+          <w:right w:type="dxa" w:w="10"/>
+        </w:tblCellMar>
+        <w:tblLook w:firstColumn="0" w:firstRow="0" w:lastColumn="0" w:lastRow="0" w:noHBand="0" w:noVBand="0" w:val="0000"/>
+      </w:tblPr>
+      <w:tblGrid>
+        <w:gridCol w:w="1851"/>
+        <w:gridCol w:w="1234"/>
+        <w:gridCol w:w="1240"/>
+        <w:gridCol w:w="1249"/>
+        <w:gridCol w:w="1296"/>
+        <w:gridCol w:w="1325"/>
+      </w:tblGrid>
+      <w:tr>
+        <w:trPr>
+          <w:trHeight w:val="1"/>
+        </w:trPr>
+        <w:tc>
+          <w:tcPr>
+            <w:tcW w:type="dxa" w:w="1851"/>
+            <w:tcBorders>
+              <w:top w:color="000000" w:space="0" w:sz="4" w:val="single"/>
+              <w:left w:color="000000" w:space="0" w:sz="4" w:val="single"/>
+              <w:bottom w:color="000000" w:space="0" w:sz="4" w:val="single"/>
+              <w:right w:color="000000" w:space="0" w:sz="4" w:val="single"/>
+            </w:tcBorders>
+            <w:shd w:color="000000" w:fill="FFFFFF" w:val="clear"/>
+            <w:tcMar>
+              <w:left w:type="dxa" w:w="108"/>
+              <w:right w:type="dxa" w:w="108"/>
+            </w:tcMar>
+            <w:vAlign w:val="center"/>
+          </w:tcPr>
+          <w:p>
+            <w:pPr>
+              <w:rPr>
+                <w:rFonts w:ascii="Calibri" w:cs="Calibri" w:hAnsi="Calibri"/>
+                <w:color w:val="000000"/>
+              </w:rPr>
+            </w:pPr>
+            <w:r>
+              <w:rPr>
+                <w:rFonts w:ascii="Calibri" w:cs="Calibri" w:hAnsi="Calibri"/>
+                <w:color w:val="000000"/>
+              </w:rPr>
+              <w:t>Function/modules</w:t>
+            </w:r>
+          </w:p>
+        </w:tc>
+        <w:tc>
+          <w:tcPr>
+            <w:tcW w:type="dxa" w:w="1234"/>
+            <w:tcBorders>
+              <w:top w:color="000000" w:space="0" w:sz="4" w:val="single"/>
+              <w:left w:color="000000" w:space="0" w:sz="4" w:val="single"/>
+              <w:bottom w:color="000000" w:space="0" w:sz="4" w:val="single"/>
+              <w:right w:color="000000" w:space="0" w:sz="4" w:val="single"/>
+            </w:tcBorders>
+            <w:shd w:color="000000" w:fill="FFFFFF" w:val="clear"/>
+            <w:tcMar>
+              <w:left w:type="dxa" w:w="108"/>
+              <w:right w:type="dxa" w:w="108"/>
+            </w:tcMar>
+            <w:vAlign w:val="center"/>
+          </w:tcPr>
+          <w:p>
+            <w:pPr>
+              <w:rPr>
+                <w:rFonts w:ascii="Calibri" w:cs="Calibri" w:hAnsi="Calibri"/>
+                <w:color w:val="000000"/>
+              </w:rPr>
+            </w:pPr>
+            <w:r>
+              <w:rPr>
+                <w:rFonts w:ascii="Calibri" w:cs="Calibri" w:hAnsi="Calibri"/>
+                <w:color w:val="000000"/>
+              </w:rPr>
+              <w:t>Defects total</w:t>
+            </w:r>
+          </w:p>
+        </w:tc>
+        <w:tc>
+          <w:tcPr>
+            <w:tcW w:type="dxa" w:w="1240"/>
+            <w:tcBorders>
+              <w:top w:color="000000" w:space="0" w:sz="4" w:val="single"/>
+              <w:left w:color="000000" w:space="0" w:sz="4" w:val="single"/>
+              <w:bottom w:color="000000" w:space="0" w:sz="4" w:val="single"/>
+              <w:right w:color="000000" w:space="0" w:sz="4" w:val="single"/>
+            </w:tcBorders>
+            <w:shd w:color="000000" w:fill="FFFFFF" w:val="clear"/>
+            <w:tcMar>
+              <w:left w:type="dxa" w:w="108"/>
+              <w:right w:type="dxa" w:w="108"/>
+            </w:tcMar>
+            <w:vAlign w:val="center"/>
+          </w:tcPr>
+          <w:p>
+            <w:pPr>
+              <w:rPr>
+                <w:rFonts w:ascii="Calibri" w:cs="Calibri" w:hAnsi="Calibri"/>
+                <w:color w:val="000000"/>
+              </w:rPr>
+            </w:pPr>
+            <w:r>
+              <w:rPr>
+                <w:rFonts w:ascii="Calibri" w:cs="Calibri" w:hAnsi="Calibri"/>
+                <w:color w:val="000000"/>
+              </w:rPr>
+              <w:t>Defecte closed</w:t>
+            </w:r>
+          </w:p>
+        </w:tc>
+        <w:tc>
+          <w:tcPr>
+            <w:tcW w:type="dxa" w:w="1249"/>
+            <w:tcBorders>
+              <w:top w:color="000000" w:space="0" w:sz="4" w:val="single"/>
+              <w:left w:color="000000" w:space="0" w:sz="4" w:val="single"/>
+              <w:bottom w:color="000000" w:space="0" w:sz="4" w:val="single"/>
+              <w:right w:color="000000" w:space="0" w:sz="4" w:val="single"/>
+            </w:tcBorders>
+            <w:shd w:color="000000" w:fill="FFFFFF" w:val="clear"/>
+            <w:tcMar>
+              <w:left w:type="dxa" w:w="108"/>
+              <w:right w:type="dxa" w:w="108"/>
+            </w:tcMar>
+            <w:vAlign w:val="center"/>
+          </w:tcPr>
+          <w:p>
+            <w:pPr>
+              <w:rPr>
+                <w:rFonts w:ascii="Calibri" w:cs="Calibri" w:hAnsi="Calibri"/>
+                <w:color w:val="000000"/>
+              </w:rPr>
+            </w:pPr>
+            <w:r>
+              <w:rPr>
+                <w:rFonts w:ascii="Calibri" w:cs="Calibri" w:hAnsi="Calibri"/>
+                <w:color w:val="000000"/>
+              </w:rPr>
+              <w:t>Defects rejected</w:t>
+            </w:r>
+          </w:p>
+        </w:tc>
+        <w:tc>
+          <w:tcPr>
+            <w:tcW w:type="dxa" w:w="1296"/>
+            <w:tcBorders>
+              <w:top w:color="000000" w:space="0" w:sz="4" w:val="single"/>
+              <w:left w:color="000000" w:space="0" w:sz="4" w:val="single"/>
+              <w:bottom w:color="000000" w:space="0" w:sz="4" w:val="single"/>
+              <w:right w:color="000000" w:space="0" w:sz="4" w:val="single"/>
+            </w:tcBorders>
+            <w:shd w:color="000000" w:fill="FFFFFF" w:val="clear"/>
+            <w:tcMar>
+              <w:left w:type="dxa" w:w="108"/>
+              <w:right w:type="dxa" w:w="108"/>
+            </w:tcMar>
+            <w:vAlign w:val="center"/>
+          </w:tcPr>
+          <w:p>
+            <w:pPr>
+              <w:rPr>
+                <w:rFonts w:ascii="Calibri" w:cs="Calibri" w:hAnsi="Calibri"/>
+                <w:color w:val="000000"/>
+              </w:rPr>
+            </w:pPr>
+            <w:r>
+              <w:rPr>
+                <w:rFonts w:ascii="Calibri" w:cs="Calibri" w:hAnsi="Calibri"/>
+                <w:color w:val="000000"/>
+              </w:rPr>
+              <w:t>Defects postponed</w:t>
+            </w:r>
+          </w:p>
+        </w:tc>
+        <w:tc>
+          <w:tcPr>
+            <w:tcW w:type="dxa" w:w="1325"/>
+            <w:tcBorders>
+              <w:top w:color="000000" w:space="0" w:sz="4" w:val="single"/>
+              <w:left w:color="000000" w:space="0" w:sz="4" w:val="single"/>
+              <w:bottom w:color="000000" w:space="0" w:sz="4" w:val="single"/>
+              <w:right w:color="000000" w:space="0" w:sz="4" w:val="single"/>
+            </w:tcBorders>
+            <w:shd w:color="000000" w:fill="FFFFFF" w:val="clear"/>
+            <w:tcMar>
+              <w:left w:type="dxa" w:w="108"/>
+              <w:right w:type="dxa" w:w="108"/>
+            </w:tcMar>
+            <w:vAlign w:val="center"/>
+          </w:tcPr>
+          <w:p>
+            <w:pPr>
+              <w:rPr>
+                <w:rFonts w:ascii="Calibri" w:cs="Calibri" w:hAnsi="Calibri"/>
+                <w:color w:val="000000"/>
+              </w:rPr>
+            </w:pPr>
+            <w:r>
+              <w:rPr>
+                <w:rFonts w:ascii="Calibri" w:cs="Calibri" w:hAnsi="Calibri"/>
+                <w:color w:val="000000"/>
+              </w:rPr>
+              <w:t>Outstanding defects</w:t>
+            </w:r>
+          </w:p>
+        </w:tc>
+      </w:tr>
+    </w:tbl>
+    <w:p>
+      <w:pPr>
+        <w:rPr>
+          <w:rFonts w:ascii="Calibri" w:cs="Calibri" w:eastAsia="Calibri" w:hAnsi="Calibri"/>
+        </w:rPr>
+      </w:pPr>
+    </w:p>
+    <w:p>
+      <w:pPr>
+        <w:rPr>
+          <w:rFonts w:ascii="Calibri" w:cs="Calibri" w:eastAsia="Calibri" w:hAnsi="Calibri"/>
+        </w:rPr>
+      </w:pPr>
+      <w:r>
+        <w:rPr>
+          <w:rFonts w:ascii="Calibri" w:cs="Calibri" w:eastAsia="Calibri" w:hAnsi="Calibri"/>
+        </w:rPr>
+        <w:t>Test case execution summary</w:t>
+      </w:r>
+    </w:p>
+    <w:tbl>
+      <w:tblPr>
+        <w:tblW w:type="auto" w:w="0"/>
+        <w:tblInd w:type="dxa" w:w="108"/>
+        <w:tblCellMar>
+          <w:left w:type="dxa" w:w="10"/>
+          <w:right w:type="dxa" w:w="10"/>
+        </w:tblCellMar>
+        <w:tblLook w:firstColumn="0" w:firstRow="0" w:lastColumn="0" w:lastRow="0" w:noHBand="0" w:noVBand="0" w:val="0000"/>
+      </w:tblPr>
+      <w:tblGrid>
+        <w:gridCol w:w="1851"/>
+        <w:gridCol w:w="1226"/>
+        <w:gridCol w:w="1252"/>
+        <w:gridCol w:w="1304"/>
+        <w:gridCol w:w="1233"/>
+        <w:gridCol w:w="1264"/>
+      </w:tblGrid>
+      <w:tr>
+        <w:trPr>
+          <w:trHeight w:val="1"/>
+        </w:trPr>
+        <w:tc>
+          <w:tcPr>
+            <w:tcW w:type="dxa" w:w="1851"/>
+            <w:tcBorders>
+              <w:top w:color="000000" w:space="0" w:sz="4" w:val="single"/>
+              <w:left w:color="000000" w:space="0" w:sz="4" w:val="single"/>
+              <w:bottom w:color="000000" w:space="0" w:sz="4" w:val="single"/>
+              <w:right w:color="000000" w:space="0" w:sz="4" w:val="single"/>
+            </w:tcBorders>
+            <w:shd w:color="000000" w:fill="FFFFFF" w:val="clear"/>
+            <w:tcMar>
+              <w:left w:type="dxa" w:w="108"/>
+              <w:right w:type="dxa" w:w="108"/>
+            </w:tcMar>
+          </w:tcPr>
+          <w:p>
+            <w:pPr>
+              <w:spacing w:after="0" w:line="240" w:lineRule="auto"/>
+              <w:rPr>
+                <w:rFonts w:ascii="Calibri" w:cs="Calibri" w:eastAsia="Calibri" w:hAnsi="Calibri"/>
+              </w:rPr>
+            </w:pPr>
+            <w:r>
+              <w:rPr>
+                <w:rFonts w:ascii="Calibri" w:cs="Calibri" w:eastAsia="Calibri" w:hAnsi="Calibri"/>
+              </w:rPr>
+              <w:t>Function/modules</w:t>
+            </w:r>
+          </w:p>
+        </w:tc>
+        <w:tc>
+          <w:tcPr>
+            <w:tcW w:type="dxa" w:w="1226"/>
+            <w:tcBorders>
+              <w:top w:color="000000" w:space="0" w:sz="4" w:val="single"/>
+              <w:left w:color="000000" w:space="0" w:sz="4" w:val="single"/>
+              <w:bottom w:color="000000" w:space="0" w:sz="4" w:val="single"/>
+              <w:right w:color="000000" w:space="0" w:sz="4" w:val="single"/>
+            </w:tcBorders>
+            <w:shd w:color="000000" w:fill="FFFFFF" w:val="clear"/>
+            <w:tcMar>
+              <w:left w:type="dxa" w:w="108"/>
+              <w:right w:type="dxa" w:w="108"/>
+            </w:tcMar>
+          </w:tcPr>
+          <w:p>
+            <w:pPr>
+              <w:spacing w:after="0" w:line="240" w:lineRule="auto"/>
+              <w:rPr>
+                <w:rFonts w:ascii="Calibri" w:cs="Calibri" w:eastAsia="Calibri" w:hAnsi="Calibri"/>
+              </w:rPr>
+            </w:pPr>
+            <w:r>
+              <w:rPr>
+                <w:rFonts w:ascii="Calibri" w:cs="Calibri" w:eastAsia="Calibri" w:hAnsi="Calibri"/>
+              </w:rPr>
+              <w:t>Total tcs</w:t>
+            </w:r>
+          </w:p>
+        </w:tc>
+        <w:tc>
+          <w:tcPr>
+            <w:tcW w:type="dxa" w:w="1252"/>
+            <w:tcBorders>
+              <w:top w:color="000000" w:space="0" w:sz="4" w:val="single"/>
+              <w:left w:color="000000" w:space="0" w:sz="4" w:val="single"/>
+              <w:bottom w:color="000000" w:space="0" w:sz="4" w:val="single"/>
+              <w:right w:color="000000" w:space="0" w:sz="4" w:val="single"/>
+            </w:tcBorders>
+            <w:shd w:color="000000" w:fill="FFFFFF" w:val="clear"/>
+            <w:tcMar>
+              <w:left w:type="dxa" w:w="108"/>
+              <w:right w:type="dxa" w:w="108"/>
+            </w:tcMar>
+          </w:tcPr>
+          <w:p>
+            <w:pPr>
+              <w:spacing w:after="0" w:line="240" w:lineRule="auto"/>
+              <w:rPr>
+                <w:rFonts w:ascii="Calibri" w:cs="Calibri" w:eastAsia="Calibri" w:hAnsi="Calibri"/>
+              </w:rPr>
+            </w:pPr>
+            <w:r>
+              <w:rPr>
+                <w:rFonts w:ascii="Calibri" w:cs="Calibri" w:eastAsia="Calibri" w:hAnsi="Calibri"/>
+              </w:rPr>
+              <w:t>Tcs passed</w:t>
+            </w:r>
+          </w:p>
+        </w:tc>
+        <w:tc>
+          <w:tcPr>
+            <w:tcW w:type="dxa" w:w="1304"/>
+            <w:tcBorders>
+              <w:top w:color="000000" w:space="0" w:sz="4" w:val="single"/>
+              <w:left w:color="000000" w:space="0" w:sz="4" w:val="single"/>
+              <w:bottom w:color="000000" w:space="0" w:sz="4" w:val="single"/>
+              <w:right w:color="000000" w:space="0" w:sz="4" w:val="single"/>
+            </w:tcBorders>
+            <w:shd w:color="000000" w:fill="FFFFFF" w:val="clear"/>
+            <w:tcMar>
+              <w:left w:type="dxa" w:w="108"/>
+              <w:right w:type="dxa" w:w="108"/>
+            </w:tcMar>
+          </w:tcPr>
+          <w:p>
+            <w:pPr>
+              <w:spacing w:after="0" w:line="240" w:lineRule="auto"/>
+              <w:rPr>
+                <w:rFonts w:ascii="Calibri" w:cs="Calibri" w:eastAsia="Calibri" w:hAnsi="Calibri"/>
+              </w:rPr>
+            </w:pPr>
+            <w:r>
+              <w:rPr>
+                <w:rFonts w:ascii="Calibri" w:cs="Calibri" w:eastAsia="Calibri" w:hAnsi="Calibri"/>
+              </w:rPr>
+              <w:t>Tcs not completed</w:t>
+            </w:r>
+          </w:p>
+        </w:tc>
+        <w:tc>
+          <w:tcPr>
+            <w:tcW w:type="dxa" w:w="1233"/>
+            <w:tcBorders>
+              <w:top w:color="000000" w:space="0" w:sz="4" w:val="single"/>
+              <w:left w:color="000000" w:space="0" w:sz="4" w:val="single"/>
+              <w:bottom w:color="000000" w:space="0" w:sz="4" w:val="single"/>
+              <w:right w:color="000000" w:space="0" w:sz="4" w:val="single"/>
+            </w:tcBorders>
+            <w:shd w:color="000000" w:fill="FFFFFF" w:val="clear"/>
+            <w:tcMar>
+              <w:left w:type="dxa" w:w="108"/>
+              <w:right w:type="dxa" w:w="108"/>
+            </w:tcMar>
+          </w:tcPr>
+          <w:p>
+            <w:pPr>
+              <w:spacing w:after="0" w:line="240" w:lineRule="auto"/>
+              <w:rPr>
+                <w:rFonts w:ascii="Calibri" w:cs="Calibri" w:eastAsia="Calibri" w:hAnsi="Calibri"/>
+              </w:rPr>
+            </w:pPr>
+            <w:r>
+              <w:rPr>
+                <w:rFonts w:ascii="Calibri" w:cs="Calibri" w:eastAsia="Calibri" w:hAnsi="Calibri"/>
+              </w:rPr>
+              <w:t>Tcs failed</w:t>
+            </w:r>
+          </w:p>
+        </w:tc>
+        <w:tc>
+          <w:tcPr>
+            <w:tcW w:type="dxa" w:w="1264"/>
+            <w:tcBorders>
+              <w:top w:color="000000" w:space="0" w:sz="4" w:val="single"/>
+              <w:left w:color="000000" w:space="0" w:sz="4" w:val="single"/>
+              <w:bottom w:color="000000" w:space="0" w:sz="4" w:val="single"/>
+              <w:right w:color="000000" w:space="0" w:sz="4" w:val="single"/>
+            </w:tcBorders>
+            <w:shd w:color="000000" w:fill="FFFFFF" w:val="clear"/>
+            <w:tcMar>
+              <w:left w:type="dxa" w:w="108"/>
+              <w:right w:type="dxa" w:w="108"/>
+            </w:tcMar>
+          </w:tcPr>
+          <w:p>
+            <w:pPr>
+              <w:spacing w:after="0" w:line="240" w:lineRule="auto"/>
+              <w:rPr>
+                <w:rFonts w:ascii="Calibri" w:cs="Calibri" w:eastAsia="Calibri" w:hAnsi="Calibri"/>
+              </w:rPr>
+            </w:pPr>
+            <w:r>
+              <w:rPr>
+                <w:rFonts w:ascii="Calibri" w:cs="Calibri" w:eastAsia="Calibri" w:hAnsi="Calibri"/>
+              </w:rPr>
+              <w:t>Tcs blocked</w:t>
+            </w:r>
+          </w:p>
+        </w:tc>
+      </w:tr>
+    </w:tbl>
+    <w:p>
+      <w:pPr>
+        <w:rPr>
+          <w:rFonts w:ascii="Calibri" w:cs="Calibri" w:eastAsia="Calibri" w:hAnsi="Calibri"/>
+        </w:rPr>
+      </w:pPr>
+    </w:p>
+    <w:p>
+      <w:pPr>
+        <w:rPr>
+          <w:rFonts w:ascii="Calibri" w:cs="Calibri" w:eastAsia="Calibri" w:hAnsi="Calibri"/>
+        </w:rPr>
+      </w:pPr>
+      <w:r>
+        <w:rPr>
+          <w:rFonts w:ascii="Calibri" w:cs="Calibri" w:eastAsia="Calibri" w:hAnsi="Calibri"/>
+        </w:rPr>
+        <w:t>Parte fixa – link catre alm</w:t>
+      </w:r>
+    </w:p>
+    <w:p>
+      <w:pPr>
+        <w:rPr>
+          <w:rFonts w:ascii="Calibri" w:cs="Calibri" w:eastAsia="Calibri" w:hAnsi="Calibri"/>
+        </w:rPr>
+      </w:pPr>
+    </w:p>
+    <w:p>
+      <w:pPr>
+        <w:rPr>
+          <w:rFonts w:ascii="Calibri" w:cs="Calibri" w:eastAsia="Calibri" w:hAnsi="Calibri"/>
+        </w:rPr>
+      </w:pPr>
+      <w:r>
+        <w:rPr>
+          <w:rFonts w:ascii="Calibri" w:cs="Calibri" w:eastAsia="Calibri" w:hAnsi="Calibri"/>
+        </w:rPr>
+        <w:t>Parte fixa open risks and mitigation</w:t>
+      </w:r>
+    </w:p>
+    <w:p>
+      <w:pPr>
+        <w:rPr>
+          <w:rFonts w:ascii="Calibri" w:cs="Calibri" w:eastAsia="Calibri" w:hAnsi="Calibri"/>
+        </w:rPr>
+      </w:pPr>
+      <w:r>
+        <w:rPr>
+          <w:rFonts w:ascii="Calibri" w:cs="Calibri" w:eastAsia="Calibri" w:hAnsi="Calibri"/>
+        </w:rPr>
+        <w:t>Lorem ipsum dolor sit amet, consectetur adipiscing elit, sed do eiusmod tempor incididunt ut labore et dolore magna aliqua. Ut enim ad minim veniam, quis nostrud exercitation ullamco laboris nisi ut aliquip ex ea commodo consequat. Duis aute irure dolor in reprehenderit in voluptate velit esse cillum dolore eu fugiat nulla pariatur. Excepteur sint occaecat cupidatat non proident, sunt in culpa qui officia deserunt mollit anim id est laborum.</w:t>
+      </w:r>
+    </w:p>
+    <w:p>
+      <w:pPr>
+        <w:rPr>
+          <w:rFonts w:ascii="Calibri" w:cs="Calibri" w:eastAsia="Calibri" w:hAnsi="Calibri"/>
+        </w:rPr>
+      </w:pPr>
+      <w:r>
+        <w:rPr>
+          <w:rFonts w:ascii="Calibri" w:cs="Calibri" w:eastAsia="Calibri" w:hAnsi="Calibri"/>
+        </w:rPr>
+        <w:t xml:space="preserve">Table </w:t>
+      </w:r>
+      <w:r>
+        <w:rPr>
+          <w:rFonts w:ascii="Calibri" w:cs="Calibri" w:eastAsia="Calibri" w:hAnsi="Calibri"/>
+        </w:rPr>
+        <w:t>5. Delievered Items</w:t>
+      </w:r>
+    </w:p>
+    <w:tbl>
+      <w:tblPr>
+        <w:tblW w:type="auto" w:w="0"/>
+        <w:tblInd w:type="dxa" w:w="108"/>
+        <w:tblCellMar>
+          <w:left w:type="dxa" w:w="10"/>
+          <w:right w:type="dxa" w:w="10"/>
+        </w:tblCellMar>
+        <w:tblLook w:firstColumn="0" w:firstRow="0" w:lastColumn="0" w:lastRow="0" w:noHBand="0" w:noVBand="0" w:val="0000"/>
+      </w:tblPr>
+      <w:tblGrid>
+        <w:gridCol w:w="2289"/>
+        <w:gridCol w:w="2301"/>
+        <w:gridCol w:w="2296"/>
+        <w:gridCol w:w="2294"/>
+      </w:tblGrid>
+      <w:tr>
+        <w:trPr>
+          <w:trHeight w:val="1"/>
+        </w:trPr>
+        <w:tc>
+          <w:tcPr>
+            <w:tcW w:type="dxa" w:w="2289"/>
+            <w:tcBorders>
+              <w:top w:color="000000" w:space="0" w:sz="4" w:val="single"/>
+              <w:left w:color="000000" w:space="0" w:sz="4" w:val="single"/>
+              <w:bottom w:color="000000" w:space="0" w:sz="4" w:val="single"/>
+              <w:right w:color="000000" w:space="0" w:sz="4" w:val="single"/>
+            </w:tcBorders>
+            <w:shd w:color="000000" w:fill="FFFFFF" w:val="clear"/>
+            <w:tcMar>
+              <w:left w:type="dxa" w:w="108"/>
+              <w:right w:type="dxa" w:w="108"/>
+            </w:tcMar>
+          </w:tcPr>
+          <w:p>
+            <w:pPr>
+              <w:spacing w:after="0" w:line="240" w:lineRule="auto"/>
+              <w:rPr>
+                <w:rFonts w:ascii="Calibri" w:cs="Calibri" w:eastAsia="Calibri" w:hAnsi="Calibri"/>
+              </w:rPr>
+            </w:pPr>
+            <w:r>
+              <w:rPr>
+                <w:rFonts w:ascii="Calibri" w:cs="Calibri" w:eastAsia="Calibri" w:hAnsi="Calibri"/>
+              </w:rPr>
+              <w:t>Date</w:t>
+            </w:r>
+          </w:p>
+        </w:tc>
+        <w:tc>
+          <w:tcPr>
+            <w:tcW w:type="dxa" w:w="2301"/>
+            <w:tcBorders>
+              <w:top w:color="000000" w:space="0" w:sz="4" w:val="single"/>
+              <w:left w:color="000000" w:space="0" w:sz="4" w:val="single"/>
+              <w:bottom w:color="000000" w:space="0" w:sz="4" w:val="single"/>
+              <w:right w:color="000000" w:space="0" w:sz="4" w:val="single"/>
+            </w:tcBorders>
+            <w:shd w:color="000000" w:fill="FFFFFF" w:val="clear"/>
+            <w:tcMar>
+              <w:left w:type="dxa" w:w="108"/>
+              <w:right w:type="dxa" w:w="108"/>
+            </w:tcMar>
+          </w:tcPr>
+          <w:p>
+            <w:pPr>
+              <w:spacing w:after="0" w:line="240" w:lineRule="auto"/>
+              <w:rPr>
+                <w:rFonts w:ascii="Calibri" w:cs="Calibri" w:eastAsia="Calibri" w:hAnsi="Calibri"/>
+              </w:rPr>
+            </w:pPr>
+            <w:r>
+              <w:rPr>
+                <w:rFonts w:ascii="Calibri" w:cs="Calibri" w:eastAsia="Calibri" w:hAnsi="Calibri"/>
+              </w:rPr>
+              <w:t>Description</w:t>
+            </w:r>
+          </w:p>
+        </w:tc>
+        <w:tc>
+          <w:tcPr>
+            <w:tcW w:type="dxa" w:w="2296"/>
+            <w:tcBorders>
+              <w:top w:color="000000" w:space="0" w:sz="4" w:val="single"/>
+              <w:left w:color="000000" w:space="0" w:sz="4" w:val="single"/>
+              <w:bottom w:color="000000" w:space="0" w:sz="4" w:val="single"/>
+              <w:right w:color="000000" w:space="0" w:sz="4" w:val="single"/>
+            </w:tcBorders>
+            <w:shd w:color="000000" w:fill="FFFFFF" w:val="clear"/>
+            <w:tcMar>
+              <w:left w:type="dxa" w:w="108"/>
+              <w:right w:type="dxa" w:w="108"/>
+            </w:tcMar>
+          </w:tcPr>
+          <w:p>
+            <w:pPr>
+              <w:spacing w:after="0" w:line="240" w:lineRule="auto"/>
+              <w:rPr>
+                <w:rFonts w:ascii="Calibri" w:cs="Calibri" w:eastAsia="Calibri" w:hAnsi="Calibri"/>
+              </w:rPr>
+            </w:pPr>
+            <w:r>
+              <w:rPr>
+                <w:rFonts w:ascii="Calibri" w:cs="Calibri" w:eastAsia="Calibri" w:hAnsi="Calibri"/>
+              </w:rPr>
+              <w:t>Changed by</w:t>
+            </w:r>
+          </w:p>
+        </w:tc>
+        <w:tc>
+          <w:tcPr>
+            <w:tcW w:type="dxa" w:w="2294"/>
+            <w:tcBorders>
+              <w:top w:color="000000" w:space="0" w:sz="4" w:val="single"/>
+              <w:left w:color="000000" w:space="0" w:sz="4" w:val="single"/>
+              <w:bottom w:color="000000" w:space="0" w:sz="4" w:val="single"/>
+              <w:right w:color="000000" w:space="0" w:sz="4" w:val="single"/>
+            </w:tcBorders>
+            <w:shd w:color="000000" w:fill="FFFFFF" w:val="clear"/>
+            <w:tcMar>
+              <w:left w:type="dxa" w:w="108"/>
+              <w:right w:type="dxa" w:w="108"/>
+            </w:tcMar>
+          </w:tcPr>
+          <w:p>
+            <w:pPr>
+              <w:spacing w:after="0" w:line="240" w:lineRule="auto"/>
+              <w:rPr>
+                <w:rFonts w:ascii="Calibri" w:cs="Calibri" w:eastAsia="Calibri" w:hAnsi="Calibri"/>
+              </w:rPr>
+            </w:pPr>
+            <w:r>
+              <w:rPr>
+                <w:rFonts w:ascii="Calibri" w:cs="Calibri" w:eastAsia="Calibri" w:hAnsi="Calibri"/>
+              </w:rPr>
+              <w:t>Version</w:t>
+            </w:r>
+          </w:p>
+        </w:tc>
+      </w:tr>
+    </w:tbl>
+    <w:p>
+      <w:pPr>
+        <w:rPr>
+          <w:rFonts w:ascii="Calibri" w:cs="Calibri" w:eastAsia="Calibri" w:hAnsi="Calibri"/>
+        </w:rPr>
+      </w:pPr>
+    </w:p>
+    <w:p>
+      <w:pPr>
+        <w:rPr>
+          <w:rFonts w:ascii="Calibri" w:cs="Calibri" w:eastAsia="Calibri" w:hAnsi="Calibri"/>
+        </w:rPr>
+      </w:pPr>
+    </w:p>
+    <w:p>
+      <w:pPr>
+        <w:rPr>
+          <w:rFonts w:ascii="Calibri" w:cs="Calibri" w:eastAsia="Calibri" w:hAnsi="Calibri"/>
+        </w:rPr>
+      </w:pPr>
+      <w:r>
+        <w:rPr>
+          <w:rFonts w:ascii="Calibri" w:cs="Calibri" w:eastAsia="Calibri" w:hAnsi="Calibri"/>
+        </w:rPr>
+        <w:t xml:space="preserve">Parte variabila </w:t>
+      </w:r>
+    </w:p>
+    <w:tbl>
+      <w:tblPr>
+        <w:tblW w:type="auto" w:w="0"/>
+        <w:tblInd w:type="dxa" w:w="108"/>
+        <w:tblCellMar>
+          <w:left w:type="dxa" w:w="10"/>
+          <w:right w:type="dxa" w:w="10"/>
+        </w:tblCellMar>
+        <w:tblLook w:firstColumn="0" w:firstRow="0" w:lastColumn="0" w:lastRow="0" w:noHBand="0" w:noVBand="0" w:val="0000"/>
+      </w:tblPr>
+      <w:tblGrid>
+        <w:gridCol w:w="1756"/>
+        <w:gridCol w:w="1814"/>
+        <w:gridCol w:w="1812"/>
+        <w:gridCol w:w="1787"/>
+        <w:gridCol w:w="2011"/>
+      </w:tblGrid>
+      <w:tr>
+        <w:trPr>
+          <w:trHeight w:val="1"/>
+        </w:trPr>
+        <w:tc>
+          <w:tcPr>
+            <w:tcW w:type="dxa" w:w="1798"/>
+            <w:tcBorders>
+              <w:top w:color="000000" w:space="0" w:sz="4" w:val="single"/>
+              <w:left w:color="000000" w:space="0" w:sz="4" w:val="single"/>
+              <w:bottom w:color="000000" w:space="0" w:sz="4" w:val="single"/>
+              <w:right w:color="000000" w:space="0" w:sz="4" w:val="single"/>
+            </w:tcBorders>
+            <w:shd w:color="000000" w:fill="FFFFFF" w:val="clear"/>
+            <w:tcMar>
+              <w:left w:type="dxa" w:w="108"/>
+              <w:right w:type="dxa" w:w="108"/>
+            </w:tcMar>
+          </w:tcPr>
+          <w:p>
+            <w:pPr>
+              <w:spacing w:after="0" w:line="240" w:lineRule="auto"/>
+              <w:rPr>
+                <w:rFonts w:ascii="Calibri" w:cs="Calibri" w:eastAsia="Calibri" w:hAnsi="Calibri"/>
+              </w:rPr>
+            </w:pPr>
+            <w:r>
+              <w:rPr>
+                <w:rFonts w:ascii="Calibri" w:cs="Calibri" w:eastAsia="Calibri" w:hAnsi="Calibri"/>
+              </w:rPr>
+              <w:t>ID</w:t>
+            </w:r>
+          </w:p>
+        </w:tc>
+        <w:tc>
+          <w:tcPr>
+            <w:tcW w:type="dxa" w:w="1832"/>
+            <w:tcBorders>
+              <w:top w:color="000000" w:space="0" w:sz="4" w:val="single"/>
+              <w:left w:color="000000" w:space="0" w:sz="4" w:val="single"/>
+              <w:bottom w:color="000000" w:space="0" w:sz="4" w:val="single"/>
+              <w:right w:color="000000" w:space="0" w:sz="4" w:val="single"/>
+            </w:tcBorders>
+            <w:shd w:color="000000" w:fill="FFFFFF" w:val="clear"/>
+            <w:tcMar>
+              <w:left w:type="dxa" w:w="108"/>
+              <w:right w:type="dxa" w:w="108"/>
+            </w:tcMar>
+          </w:tcPr>
+          <w:p>
+            <w:pPr>
+              <w:spacing w:after="0" w:line="240" w:lineRule="auto"/>
+              <w:rPr>
+                <w:rFonts w:ascii="Calibri" w:cs="Calibri" w:eastAsia="Calibri" w:hAnsi="Calibri"/>
+              </w:rPr>
+            </w:pPr>
+            <w:r>
+              <w:rPr>
+                <w:rFonts w:ascii="Calibri" w:cs="Calibri" w:eastAsia="Calibri" w:hAnsi="Calibri"/>
+              </w:rPr>
+              <w:t>Risk Description</w:t>
+            </w:r>
+          </w:p>
+        </w:tc>
+        <w:tc>
+          <w:tcPr>
+            <w:tcW w:type="dxa" w:w="1831"/>
+            <w:tcBorders>
+              <w:top w:color="000000" w:space="0" w:sz="4" w:val="single"/>
+              <w:left w:color="000000" w:space="0" w:sz="4" w:val="single"/>
+              <w:bottom w:color="000000" w:space="0" w:sz="4" w:val="single"/>
+              <w:right w:color="000000" w:space="0" w:sz="4" w:val="single"/>
+            </w:tcBorders>
+            <w:shd w:color="000000" w:fill="FFFFFF" w:val="clear"/>
+            <w:tcMar>
+              <w:left w:type="dxa" w:w="108"/>
+              <w:right w:type="dxa" w:w="108"/>
+            </w:tcMar>
+          </w:tcPr>
+          <w:p>
+            <w:pPr>
+              <w:spacing w:after="0" w:line="240" w:lineRule="auto"/>
+              <w:rPr>
+                <w:rFonts w:ascii="Calibri" w:cs="Calibri" w:eastAsia="Calibri" w:hAnsi="Calibri"/>
+              </w:rPr>
+            </w:pPr>
+            <w:r>
+              <w:rPr>
+                <w:rFonts w:ascii="Calibri" w:cs="Calibri" w:eastAsia="Calibri" w:hAnsi="Calibri"/>
+              </w:rPr>
+              <w:t>Probability</w:t>
+            </w:r>
+          </w:p>
+        </w:tc>
+        <w:tc>
+          <w:tcPr>
+            <w:tcW w:type="dxa" w:w="1816"/>
+            <w:tcBorders>
+              <w:top w:color="000000" w:space="0" w:sz="4" w:val="single"/>
+              <w:left w:color="000000" w:space="0" w:sz="4" w:val="single"/>
+              <w:bottom w:color="000000" w:space="0" w:sz="4" w:val="single"/>
+              <w:right w:color="000000" w:space="0" w:sz="4" w:val="single"/>
+            </w:tcBorders>
+            <w:shd w:color="000000" w:fill="FFFFFF" w:val="clear"/>
+            <w:tcMar>
+              <w:left w:type="dxa" w:w="108"/>
+              <w:right w:type="dxa" w:w="108"/>
+            </w:tcMar>
+          </w:tcPr>
+          <w:p>
+            <w:pPr>
+              <w:spacing w:after="0" w:line="240" w:lineRule="auto"/>
+              <w:rPr>
+                <w:rFonts w:ascii="Calibri" w:cs="Calibri" w:eastAsia="Calibri" w:hAnsi="Calibri"/>
+              </w:rPr>
+            </w:pPr>
+            <w:r>
+              <w:rPr>
+                <w:rFonts w:ascii="Calibri" w:cs="Calibri" w:eastAsia="Calibri" w:hAnsi="Calibri"/>
+              </w:rPr>
+              <w:t>Impact</w:t>
+            </w:r>
+          </w:p>
+        </w:tc>
+        <w:tc>
+          <w:tcPr>
+            <w:tcW w:type="dxa" w:w="2011"/>
+            <w:tcBorders>
+              <w:top w:color="000000" w:space="0" w:sz="4" w:val="single"/>
+              <w:left w:color="000000" w:space="0" w:sz="4" w:val="single"/>
+              <w:bottom w:color="000000" w:space="0" w:sz="4" w:val="single"/>
+              <w:right w:color="000000" w:space="0" w:sz="4" w:val="single"/>
+            </w:tcBorders>
+            <w:shd w:color="000000" w:fill="FFFFFF" w:val="clear"/>
+            <w:tcMar>
+              <w:left w:type="dxa" w:w="108"/>
+              <w:right w:type="dxa" w:w="108"/>
+            </w:tcMar>
+          </w:tcPr>
+          <w:p>
+            <w:pPr>
+              <w:spacing w:after="0" w:line="240" w:lineRule="auto"/>
+              <w:rPr>
+                <w:rFonts w:ascii="Calibri" w:cs="Calibri" w:eastAsia="Calibri" w:hAnsi="Calibri"/>
+              </w:rPr>
+            </w:pPr>
+            <w:r>
+              <w:rPr>
+                <w:rFonts w:ascii="Calibri" w:cs="Calibri" w:eastAsia="Calibri" w:hAnsi="Calibri"/>
+              </w:rPr>
+              <w:t>Action/Workaround</w:t>
+            </w:r>
+          </w:p>
+        </w:tc>
+      </w:tr>
+      <w:tr>
+        <w:trPr>
+          <w:trHeight w:val="1"/>
+        </w:trPr>
+        <w:tc>
+          <w:tcPr>
+            <w:tcW w:type="dxa" w:w="1798"/>
+            <w:tcBorders>
+              <w:top w:color="000000" w:space="0" w:sz="4" w:val="single"/>
+              <w:left w:color="000000" w:space="0" w:sz="4" w:val="single"/>
+              <w:bottom w:color="000000" w:space="0" w:sz="4" w:val="single"/>
+              <w:right w:color="000000" w:space="0" w:sz="4" w:val="single"/>
+            </w:tcBorders>
+            <w:shd w:color="000000" w:fill="FFFFFF" w:val="clear"/>
+            <w:tcMar>
+              <w:left w:type="dxa" w:w="108"/>
+              <w:right w:type="dxa" w:w="108"/>
+            </w:tcMar>
+          </w:tcPr>
+          <w:p>
+            <w:pPr>
+              <w:spacing w:after="0" w:line="240" w:lineRule="auto"/>
+              <w:rPr>
+                <w:rFonts w:ascii="Calibri" w:cs="Calibri" w:eastAsia="Calibri" w:hAnsi="Calibri"/>
+              </w:rPr>
+            </w:pPr>
+          </w:p>
+        </w:tc>
+        <w:tc>
+          <w:tcPr>
+            <w:tcW w:type="dxa" w:w="1832"/>
+            <w:tcBorders>
+              <w:top w:color="000000" w:space="0" w:sz="4" w:val="single"/>
+              <w:left w:color="000000" w:space="0" w:sz="4" w:val="single"/>
+              <w:bottom w:color="000000" w:space="0" w:sz="4" w:val="single"/>
+              <w:right w:color="000000" w:space="0" w:sz="4" w:val="single"/>
+            </w:tcBorders>
+            <w:shd w:color="000000" w:fill="FFFFFF" w:val="clear"/>
+            <w:tcMar>
+              <w:left w:type="dxa" w:w="108"/>
+              <w:right w:type="dxa" w:w="108"/>
+            </w:tcMar>
+          </w:tcPr>
+          <w:p>
+            <w:pPr>
+              <w:spacing w:after="0" w:line="240" w:lineRule="auto"/>
+              <w:rPr>
+                <w:rFonts w:ascii="Calibri" w:cs="Calibri" w:eastAsia="Calibri" w:hAnsi="Calibri"/>
+              </w:rPr>
+            </w:pPr>
+          </w:p>
+        </w:tc>
+        <w:tc>
+          <w:tcPr>
+            <w:tcW w:type="dxa" w:w="1831"/>
+            <w:tcBorders>
+              <w:top w:color="000000" w:space="0" w:sz="4" w:val="single"/>
+              <w:left w:color="000000" w:space="0" w:sz="4" w:val="single"/>
+              <w:bottom w:color="000000" w:space="0" w:sz="4" w:val="single"/>
+              <w:right w:color="000000" w:space="0" w:sz="4" w:val="single"/>
+            </w:tcBorders>
+            <w:shd w:color="000000" w:fill="FFFFFF" w:val="clear"/>
+            <w:tcMar>
+              <w:left w:type="dxa" w:w="108"/>
+              <w:right w:type="dxa" w:w="108"/>
+            </w:tcMar>
+          </w:tcPr>
+          <w:p>
+            <w:pPr>
+              <w:spacing w:after="0" w:line="240" w:lineRule="auto"/>
+              <w:rPr>
+                <w:rFonts w:ascii="Calibri" w:cs="Calibri" w:eastAsia="Calibri" w:hAnsi="Calibri"/>
+              </w:rPr>
+            </w:pPr>
+          </w:p>
+        </w:tc>
+        <w:tc>
+          <w:tcPr>
+            <w:tcW w:type="dxa" w:w="1816"/>
+            <w:tcBorders>
+              <w:top w:color="000000" w:space="0" w:sz="4" w:val="single"/>
+              <w:left w:color="000000" w:space="0" w:sz="4" w:val="single"/>
+              <w:bottom w:color="000000" w:space="0" w:sz="4" w:val="single"/>
+              <w:right w:color="000000" w:space="0" w:sz="4" w:val="single"/>
+            </w:tcBorders>
+            <w:shd w:color="000000" w:fill="FFFFFF" w:val="clear"/>
+            <w:tcMar>
+              <w:left w:type="dxa" w:w="108"/>
+              <w:right w:type="dxa" w:w="108"/>
+            </w:tcMar>
+          </w:tcPr>
+          <w:p>
+            <w:pPr>
+              <w:spacing w:after="0" w:line="240" w:lineRule="auto"/>
+              <w:rPr>
+                <w:rFonts w:ascii="Calibri" w:cs="Calibri" w:eastAsia="Calibri" w:hAnsi="Calibri"/>
+              </w:rPr>
+            </w:pPr>
+          </w:p>
+        </w:tc>
+        <w:tc>
+          <w:tcPr>
+            <w:tcW w:type="dxa" w:w="2011"/>
+            <w:tcBorders>
+              <w:top w:color="000000" w:space="0" w:sz="4" w:val="single"/>
+              <w:left w:color="000000" w:space="0" w:sz="4" w:val="single"/>
+              <w:bottom w:color="000000" w:space="0" w:sz="4" w:val="single"/>
+              <w:right w:color="000000" w:space="0" w:sz="4" w:val="single"/>
+            </w:tcBorders>
+            <w:shd w:color="000000" w:fill="FFFFFF" w:val="clear"/>
+            <w:tcMar>
+              <w:left w:type="dxa" w:w="108"/>
+              <w:right w:type="dxa" w:w="108"/>
+            </w:tcMar>
+          </w:tcPr>
+          <w:p>
+            <w:pPr>
+              <w:spacing w:after="0" w:line="240" w:lineRule="auto"/>
+              <w:rPr>
+                <w:rFonts w:ascii="Calibri" w:cs="Calibri" w:eastAsia="Calibri" w:hAnsi="Calibri"/>
+              </w:rPr>
+            </w:pPr>
+          </w:p>
+        </w:tc>
+      </w:tr>
+    </w:tbl>
+    <w:p>
+      <w:pPr>
+        <w:rPr>
+          <w:rFonts w:ascii="Calibri" w:cs="Calibri" w:eastAsia="Calibri" w:hAnsi="Calibri"/>
+        </w:rPr>
+      </w:pPr>
+    </w:p>
+    <w:p>
+      <w:pPr>
+        <w:rPr>
+          <w:rFonts w:ascii="Calibri" w:cs="Calibri" w:eastAsia="Calibri" w:hAnsi="Calibri"/>
+        </w:rPr>
+      </w:pPr>
+      <w:r>
+        <w:rPr>
+          <w:rFonts w:ascii="Calibri" w:cs="Calibri" w:eastAsia="Calibri" w:hAnsi="Calibri"/>
+        </w:rPr>
+        <w:t>Items delivered in release.</w:t>
+      </w:r>
+    </w:p>
+    <w:p>
+      <w:pPr>
+        <w:rPr>
+          <w:rFonts w:ascii="Calibri" w:cs="Calibri" w:eastAsia="Calibri" w:hAnsi="Calibri"/>
+        </w:rPr>
+      </w:pPr>
+      <w:r>
+        <w:rPr>
+          <w:rFonts w:ascii="Calibri" w:cs="Calibri" w:eastAsia="Calibri" w:hAnsi="Calibri"/>
+        </w:rPr>
+        <w:t>Parte variabila Tabel</w:t>
+      </w:r>
+    </w:p>
+    <w:tbl>
+      <w:tblPr>
+        <w:tblW w:type="auto" w:w="0"/>
+        <w:tblInd w:type="dxa" w:w="108"/>
+        <w:tblCellMar>
+          <w:left w:type="dxa" w:w="10"/>
+          <w:right w:type="dxa" w:w="10"/>
+        </w:tblCellMar>
+        <w:tblLook w:firstColumn="0" w:firstRow="0" w:lastColumn="0" w:lastRow="0" w:noHBand="0" w:noVBand="0" w:val="0000"/>
+      </w:tblPr>
+      <w:tblGrid>
+        <w:gridCol w:w="1527"/>
+        <w:gridCol w:w="1523"/>
+        <w:gridCol w:w="1536"/>
+        <w:gridCol w:w="1532"/>
+        <w:gridCol w:w="1533"/>
+        <w:gridCol w:w="1529"/>
+      </w:tblGrid>
+      <w:tr>
+        <w:trPr>
+          <w:trHeight w:val="1"/>
+        </w:trPr>
+        <w:tc>
+          <w:tcPr>
+            <w:tcW w:type="dxa" w:w="1548"/>
+            <w:tcBorders>
+              <w:top w:color="000000" w:space="0" w:sz="4" w:val="single"/>
+              <w:left w:color="000000" w:space="0" w:sz="4" w:val="single"/>
+              <w:bottom w:color="000000" w:space="0" w:sz="4" w:val="single"/>
+              <w:right w:color="000000" w:space="0" w:sz="4" w:val="single"/>
+            </w:tcBorders>
+            <w:shd w:color="000000" w:fill="FFFFFF" w:val="clear"/>
+            <w:tcMar>
+              <w:left w:type="dxa" w:w="108"/>
+              <w:right w:type="dxa" w:w="108"/>
+            </w:tcMar>
+          </w:tcPr>
+          <w:p>
+            <w:pPr>
+              <w:spacing w:after="0" w:line="240" w:lineRule="auto"/>
+              <w:rPr>
+                <w:rFonts w:ascii="Calibri" w:cs="Calibri" w:eastAsia="Calibri" w:hAnsi="Calibri"/>
+              </w:rPr>
+            </w:pPr>
+            <w:r>
+              <w:rPr>
+                <w:rFonts w:ascii="Calibri" w:cs="Calibri" w:eastAsia="Calibri" w:hAnsi="Calibri"/>
+              </w:rPr>
+              <w:t>Issue Type</w:t>
+            </w:r>
+          </w:p>
+        </w:tc>
+        <w:tc>
+          <w:tcPr>
+            <w:tcW w:type="dxa" w:w="1548"/>
+            <w:tcBorders>
+              <w:top w:color="000000" w:space="0" w:sz="4" w:val="single"/>
+              <w:left w:color="000000" w:space="0" w:sz="4" w:val="single"/>
+              <w:bottom w:color="000000" w:space="0" w:sz="4" w:val="single"/>
+              <w:right w:color="000000" w:space="0" w:sz="4" w:val="single"/>
+            </w:tcBorders>
+            <w:shd w:color="000000" w:fill="FFFFFF" w:val="clear"/>
+            <w:tcMar>
+              <w:left w:type="dxa" w:w="108"/>
+              <w:right w:type="dxa" w:w="108"/>
+            </w:tcMar>
+          </w:tcPr>
+          <w:p>
+            <w:pPr>
+              <w:spacing w:after="0" w:line="240" w:lineRule="auto"/>
+              <w:rPr>
+                <w:rFonts w:ascii="Calibri" w:cs="Calibri" w:eastAsia="Calibri" w:hAnsi="Calibri"/>
+              </w:rPr>
+            </w:pPr>
+            <w:r>
+              <w:rPr>
+                <w:rFonts w:ascii="Calibri" w:cs="Calibri" w:eastAsia="Calibri" w:hAnsi="Calibri"/>
+              </w:rPr>
+              <w:t>Key</w:t>
+            </w:r>
+          </w:p>
+        </w:tc>
+        <w:tc>
+          <w:tcPr>
+            <w:tcW w:type="dxa" w:w="1548"/>
+            <w:tcBorders>
+              <w:top w:color="000000" w:space="0" w:sz="4" w:val="single"/>
+              <w:left w:color="000000" w:space="0" w:sz="4" w:val="single"/>
+              <w:bottom w:color="000000" w:space="0" w:sz="4" w:val="single"/>
+              <w:right w:color="000000" w:space="0" w:sz="4" w:val="single"/>
+            </w:tcBorders>
+            <w:shd w:color="000000" w:fill="FFFFFF" w:val="clear"/>
+            <w:tcMar>
+              <w:left w:type="dxa" w:w="108"/>
+              <w:right w:type="dxa" w:w="108"/>
+            </w:tcMar>
+          </w:tcPr>
+          <w:p>
+            <w:pPr>
+              <w:spacing w:after="0" w:line="240" w:lineRule="auto"/>
+              <w:rPr>
+                <w:rFonts w:ascii="Calibri" w:cs="Calibri" w:eastAsia="Calibri" w:hAnsi="Calibri"/>
+              </w:rPr>
+            </w:pPr>
+            <w:r>
+              <w:rPr>
+                <w:rFonts w:ascii="Calibri" w:cs="Calibri" w:eastAsia="Calibri" w:hAnsi="Calibri"/>
+              </w:rPr>
+              <w:t>Summary</w:t>
+            </w:r>
+          </w:p>
+        </w:tc>
+        <w:tc>
+          <w:tcPr>
+            <w:tcW w:type="dxa" w:w="1548"/>
+            <w:tcBorders>
+              <w:top w:color="000000" w:space="0" w:sz="4" w:val="single"/>
+              <w:left w:color="000000" w:space="0" w:sz="4" w:val="single"/>
+              <w:bottom w:color="000000" w:space="0" w:sz="4" w:val="single"/>
+              <w:right w:color="000000" w:space="0" w:sz="4" w:val="single"/>
+            </w:tcBorders>
+            <w:shd w:color="000000" w:fill="FFFFFF" w:val="clear"/>
+            <w:tcMar>
+              <w:left w:type="dxa" w:w="108"/>
+              <w:right w:type="dxa" w:w="108"/>
+            </w:tcMar>
+          </w:tcPr>
+          <w:p>
+            <w:pPr>
+              <w:spacing w:after="0" w:line="240" w:lineRule="auto"/>
+              <w:rPr>
+                <w:rFonts w:ascii="Calibri" w:cs="Calibri" w:eastAsia="Calibri" w:hAnsi="Calibri"/>
+              </w:rPr>
+            </w:pPr>
+            <w:r>
+              <w:rPr>
+                <w:rFonts w:ascii="Calibri" w:cs="Calibri" w:eastAsia="Calibri" w:hAnsi="Calibri"/>
+              </w:rPr>
+              <w:t>Priority</w:t>
+            </w:r>
+          </w:p>
+        </w:tc>
+        <w:tc>
+          <w:tcPr>
+            <w:tcW w:type="dxa" w:w="1548"/>
+            <w:tcBorders>
+              <w:top w:color="000000" w:space="0" w:sz="4" w:val="single"/>
+              <w:left w:color="000000" w:space="0" w:sz="4" w:val="single"/>
+              <w:bottom w:color="000000" w:space="0" w:sz="4" w:val="single"/>
+              <w:right w:color="000000" w:space="0" w:sz="4" w:val="single"/>
+            </w:tcBorders>
+            <w:shd w:color="000000" w:fill="FFFFFF" w:val="clear"/>
+            <w:tcMar>
+              <w:left w:type="dxa" w:w="108"/>
+              <w:right w:type="dxa" w:w="108"/>
+            </w:tcMar>
+          </w:tcPr>
+          <w:p>
+            <w:pPr>
+              <w:spacing w:after="0" w:line="240" w:lineRule="auto"/>
+              <w:rPr>
+                <w:rFonts w:ascii="Calibri" w:cs="Calibri" w:eastAsia="Calibri" w:hAnsi="Calibri"/>
+              </w:rPr>
+            </w:pPr>
+            <w:r>
+              <w:rPr>
+                <w:rFonts w:ascii="Calibri" w:cs="Calibri" w:eastAsia="Calibri" w:hAnsi="Calibri"/>
+              </w:rPr>
+              <w:t>Severity</w:t>
+            </w:r>
+          </w:p>
+        </w:tc>
+        <w:tc>
+          <w:tcPr>
+            <w:tcW w:type="dxa" w:w="1548"/>
+            <w:tcBorders>
+              <w:top w:color="000000" w:space="0" w:sz="4" w:val="single"/>
+              <w:left w:color="000000" w:space="0" w:sz="4" w:val="single"/>
+              <w:bottom w:color="000000" w:space="0" w:sz="4" w:val="single"/>
+              <w:right w:color="000000" w:space="0" w:sz="4" w:val="single"/>
+            </w:tcBorders>
+            <w:shd w:color="000000" w:fill="FFFFFF" w:val="clear"/>
+            <w:tcMar>
+              <w:left w:type="dxa" w:w="108"/>
+              <w:right w:type="dxa" w:w="108"/>
+            </w:tcMar>
+          </w:tcPr>
+          <w:p>
+            <w:pPr>
+              <w:spacing w:after="0" w:line="240" w:lineRule="auto"/>
+              <w:rPr>
+                <w:rFonts w:ascii="Calibri" w:cs="Calibri" w:eastAsia="Calibri" w:hAnsi="Calibri"/>
+              </w:rPr>
+            </w:pPr>
+            <w:r>
+              <w:rPr>
+                <w:rFonts w:ascii="Calibri" w:cs="Calibri" w:eastAsia="Calibri" w:hAnsi="Calibri"/>
+              </w:rPr>
+              <w:t>Status</w:t>
+            </w:r>
+          </w:p>
+        </w:tc>
+      </w:tr>
+    </w:tbl>
+    <w:p>
+      <w:pPr>
+        <w:rPr>
+          <w:rFonts w:ascii="Calibri" w:cs="Calibri" w:eastAsia="Calibri" w:hAnsi="Calibri"/>
+        </w:rPr>
+      </w:pPr>
+    </w:p>
+    <w:p>
+      <w:pPr>
+        <w:rPr>
+          <w:rFonts w:ascii="Calibri" w:cs="Calibri" w:eastAsia="Calibri" w:hAnsi="Calibri"/>
+        </w:rPr>
+      </w:pPr>
+      <w:r>
+        <w:rPr>
+          <w:rFonts w:ascii="Calibri" w:cs="Calibri" w:eastAsia="Calibri" w:hAnsi="Calibri"/>
+        </w:rPr>
+        <w:t>asdsadsad</w:t>
+      </w:r>
+    </w:p>
+    <w:p>
+      <w:pPr>
+        <w:rPr>
+          <w:rFonts w:ascii="Calibri" w:cs="Calibri" w:eastAsia="Calibri" w:hAnsi="Calibri"/>
+        </w:rPr>
+      </w:pPr>
+      <w:r>
+        <w:rPr>
+          <w:rFonts w:ascii="Calibri" w:cs="Calibri" w:eastAsia="Calibri" w:hAnsi="Calibri"/>
+        </w:rPr>
+        <w:t>Parte variabila – tabel cu approveri</w:t>
+      </w:r>
+    </w:p>
+    <w:tbl>
+      <w:tblPr>
+        <w:tblW w:type="auto" w:w="0"/>
+        <w:tblInd w:type="dxa" w:w="108"/>
+        <w:tblCellMar>
+          <w:left w:type="dxa" w:w="10"/>
+          <w:right w:type="dxa" w:w="10"/>
+        </w:tblCellMar>
+        <w:tblLook w:firstColumn="0" w:firstRow="0" w:lastColumn="0" w:lastRow="0" w:noHBand="0" w:noVBand="0" w:val="0000"/>
+      </w:tblPr>
+      <w:tblGrid>
+        <w:gridCol w:w="1448"/>
+        <w:gridCol w:w="1476"/>
+        <w:gridCol w:w="1494"/>
+        <w:gridCol w:w="1494"/>
+        <w:gridCol w:w="1798"/>
+        <w:gridCol w:w="1470"/>
+      </w:tblGrid>
+      <w:tr>
+        <w:trPr>
+          <w:trHeight w:val="1"/>
+        </w:trPr>
+        <w:tc>
+          <w:tcPr>
+            <w:tcW w:type="dxa" w:w="1478"/>
+            <w:tcBorders>
+              <w:top w:color="000000" w:space="0" w:sz="4" w:val="single"/>
+              <w:left w:color="000000" w:space="0" w:sz="4" w:val="single"/>
+              <w:bottom w:color="000000" w:space="0" w:sz="4" w:val="single"/>
+              <w:right w:color="000000" w:space="0" w:sz="4" w:val="single"/>
+            </w:tcBorders>
+            <w:shd w:color="000000" w:fill="FFFFFF" w:val="clear"/>
+            <w:tcMar>
+              <w:left w:type="dxa" w:w="108"/>
+              <w:right w:type="dxa" w:w="108"/>
+            </w:tcMar>
+          </w:tcPr>
+          <w:p>
+            <w:pPr>
+              <w:spacing w:after="0" w:line="240" w:lineRule="auto"/>
+              <w:rPr>
+                <w:rFonts w:ascii="Calibri" w:cs="Calibri" w:eastAsia="Calibri" w:hAnsi="Calibri"/>
+              </w:rPr>
+            </w:pPr>
+            <w:r>
+              <w:rPr>
+                <w:rFonts w:ascii="Calibri" w:cs="Calibri" w:eastAsia="Calibri" w:hAnsi="Calibri"/>
+              </w:rPr>
+              <w:t>Date</w:t>
+            </w:r>
+          </w:p>
+        </w:tc>
+        <w:tc>
+          <w:tcPr>
+            <w:tcW w:type="dxa" w:w="1498"/>
+            <w:tcBorders>
+              <w:top w:color="000000" w:space="0" w:sz="4" w:val="single"/>
+              <w:left w:color="000000" w:space="0" w:sz="4" w:val="single"/>
+              <w:bottom w:color="000000" w:space="0" w:sz="4" w:val="single"/>
+              <w:right w:color="000000" w:space="0" w:sz="4" w:val="single"/>
+            </w:tcBorders>
+            <w:shd w:color="000000" w:fill="FFFFFF" w:val="clear"/>
+            <w:tcMar>
+              <w:left w:type="dxa" w:w="108"/>
+              <w:right w:type="dxa" w:w="108"/>
+            </w:tcMar>
+          </w:tcPr>
+          <w:p>
+            <w:pPr>
+              <w:spacing w:after="0" w:line="240" w:lineRule="auto"/>
+              <w:rPr>
+                <w:rFonts w:ascii="Calibri" w:cs="Calibri" w:eastAsia="Calibri" w:hAnsi="Calibri"/>
+              </w:rPr>
+            </w:pPr>
+            <w:r>
+              <w:rPr>
+                <w:rFonts w:ascii="Calibri" w:cs="Calibri" w:eastAsia="Calibri" w:hAnsi="Calibri"/>
+              </w:rPr>
+              <w:t>Version</w:t>
+            </w:r>
+          </w:p>
+        </w:tc>
+        <w:tc>
+          <w:tcPr>
+            <w:tcW w:type="dxa" w:w="1510"/>
+            <w:tcBorders>
+              <w:top w:color="000000" w:space="0" w:sz="4" w:val="single"/>
+              <w:left w:color="000000" w:space="0" w:sz="4" w:val="single"/>
+              <w:bottom w:color="000000" w:space="0" w:sz="4" w:val="single"/>
+              <w:right w:color="000000" w:space="0" w:sz="4" w:val="single"/>
+            </w:tcBorders>
+            <w:shd w:color="000000" w:fill="FFFFFF" w:val="clear"/>
+            <w:tcMar>
+              <w:left w:type="dxa" w:w="108"/>
+              <w:right w:type="dxa" w:w="108"/>
+            </w:tcMar>
+          </w:tcPr>
+          <w:p>
+            <w:pPr>
+              <w:spacing w:after="0" w:line="240" w:lineRule="auto"/>
+              <w:rPr>
+                <w:rFonts w:ascii="Calibri" w:cs="Calibri" w:eastAsia="Calibri" w:hAnsi="Calibri"/>
+              </w:rPr>
+            </w:pPr>
+            <w:r>
+              <w:rPr>
+                <w:rFonts w:ascii="Calibri" w:cs="Calibri" w:eastAsia="Calibri" w:hAnsi="Calibri"/>
+              </w:rPr>
+              <w:t>Approver Name</w:t>
+            </w:r>
+          </w:p>
+        </w:tc>
+        <w:tc>
+          <w:tcPr>
+            <w:tcW w:type="dxa" w:w="1510"/>
+            <w:tcBorders>
+              <w:top w:color="000000" w:space="0" w:sz="4" w:val="single"/>
+              <w:left w:color="000000" w:space="0" w:sz="4" w:val="single"/>
+              <w:bottom w:color="000000" w:space="0" w:sz="4" w:val="single"/>
+              <w:right w:color="000000" w:space="0" w:sz="4" w:val="single"/>
+            </w:tcBorders>
+            <w:shd w:color="000000" w:fill="FFFFFF" w:val="clear"/>
+            <w:tcMar>
+              <w:left w:type="dxa" w:w="108"/>
+              <w:right w:type="dxa" w:w="108"/>
+            </w:tcMar>
+          </w:tcPr>
+          <w:p>
+            <w:pPr>
+              <w:spacing w:after="0" w:line="240" w:lineRule="auto"/>
+              <w:rPr>
+                <w:rFonts w:ascii="Calibri" w:cs="Calibri" w:eastAsia="Calibri" w:hAnsi="Calibri"/>
+              </w:rPr>
+            </w:pPr>
+            <w:r>
+              <w:rPr>
+                <w:rFonts w:ascii="Calibri" w:cs="Calibri" w:eastAsia="Calibri" w:hAnsi="Calibri"/>
+              </w:rPr>
+              <w:t>Approver Role</w:t>
+            </w:r>
+          </w:p>
+        </w:tc>
+        <w:tc>
+          <w:tcPr>
+            <w:tcW w:type="dxa" w:w="1798"/>
+            <w:tcBorders>
+              <w:top w:color="000000" w:space="0" w:sz="4" w:val="single"/>
+              <w:left w:color="000000" w:space="0" w:sz="4" w:val="single"/>
+              <w:bottom w:color="000000" w:space="0" w:sz="4" w:val="single"/>
+              <w:right w:color="000000" w:space="0" w:sz="4" w:val="single"/>
+            </w:tcBorders>
+            <w:shd w:color="000000" w:fill="FFFFFF" w:val="clear"/>
+            <w:tcMar>
+              <w:left w:type="dxa" w:w="108"/>
+              <w:right w:type="dxa" w:w="108"/>
+            </w:tcMar>
+          </w:tcPr>
+          <w:p>
+            <w:pPr>
+              <w:spacing w:after="0" w:line="240" w:lineRule="auto"/>
+              <w:rPr>
+                <w:rFonts w:ascii="Calibri" w:cs="Calibri" w:eastAsia="Calibri" w:hAnsi="Calibri"/>
+              </w:rPr>
+            </w:pPr>
+            <w:r>
+              <w:rPr>
+                <w:rFonts w:ascii="Calibri" w:cs="Calibri" w:eastAsia="Calibri" w:hAnsi="Calibri"/>
+              </w:rPr>
+              <w:t>Notes/Comments</w:t>
+            </w:r>
+          </w:p>
+        </w:tc>
+        <w:tc>
+          <w:tcPr>
+            <w:tcW w:type="dxa" w:w="1494"/>
+            <w:tcBorders>
+              <w:top w:color="000000" w:space="0" w:sz="4" w:val="single"/>
+              <w:left w:color="000000" w:space="0" w:sz="4" w:val="single"/>
+              <w:bottom w:color="000000" w:space="0" w:sz="4" w:val="single"/>
+              <w:right w:color="000000" w:space="0" w:sz="4" w:val="single"/>
+            </w:tcBorders>
+            <w:shd w:color="000000" w:fill="FFFFFF" w:val="clear"/>
+            <w:tcMar>
+              <w:left w:type="dxa" w:w="108"/>
+              <w:right w:type="dxa" w:w="108"/>
+            </w:tcMar>
+          </w:tcPr>
+          <w:p>
+            <w:pPr>
+              <w:spacing w:after="0" w:line="240" w:lineRule="auto"/>
+              <w:rPr>
+                <w:rFonts w:ascii="Calibri" w:cs="Calibri" w:eastAsia="Calibri" w:hAnsi="Calibri"/>
+              </w:rPr>
+            </w:pPr>
+            <w:r>
+              <w:rPr>
+                <w:rFonts w:ascii="Calibri" w:cs="Calibri" w:eastAsia="Calibri" w:hAnsi="Calibri"/>
+              </w:rPr>
+              <w:t>Signoff emails</w:t>
+            </w:r>
+          </w:p>
+        </w:tc>
+      </w:tr>
+    </w:tbl>
+    <w:p>
+      <w:pPr>
+        <w:rPr>
+          <w:rFonts w:ascii="Calibri" w:cs="Calibri" w:eastAsia="Calibri" w:hAnsi="Calibri"/>
+        </w:rPr>
+      </w:pPr>
     </w:p>
     <w:sectPr>
       <w:pgSz w:h="16838" w:w="11906"/>

</xml_diff>

<commit_message>
added validation for excel number of columns <> word number of columns additional testing
</commit_message>
<xml_diff>
--- a/docManagerProject/uploads/results/modificat.docx
+++ b/docManagerProject/uploads/results/modificat.docx
@@ -26,8 +26,9 @@
       <w:r>
         <w:rPr>
           <w:rFonts w:ascii="Calibri" w:cs="Calibri" w:eastAsia="Calibri" w:hAnsi="Calibri"/>
-        </w:rPr>
-        <w:t>x</w:t>
+          <w:shd w:color="auto" w:fill="FFFF00" w:val="clear"/>
+        </w:rPr>
+        <w:t/>
       </w:r>
     </w:p>
     <w:p>
@@ -40,8 +41,9 @@
       <w:r>
         <w:rPr>
           <w:rFonts w:ascii="Calibri" w:cs="Calibri" w:eastAsia="Calibri" w:hAnsi="Calibri"/>
-        </w:rPr>
-        <w:t xml:space="preserve"> x</w:t>
+          <w:shd w:color="auto" w:fill="FFFF00" w:val="clear"/>
+        </w:rPr>
+        <w:t xml:space="preserve"> </w:t>
       </w:r>
     </w:p>
     <w:p>
@@ -117,7 +119,7 @@
         <w:rPr>
           <w:rFonts w:ascii="Calibri" w:cs="Calibri" w:eastAsia="Calibri" w:hAnsi="Calibri"/>
         </w:rPr>
-        <w:t>Text Parte fixa Table x1234</w:t>
+        <w:t xml:space="preserve">Text Parte fixa </w:t>
       </w:r>
     </w:p>
     <w:p>
@@ -176,20 +178,7 @@
         <w:rPr>
           <w:rFonts w:ascii="Calibri" w:cs="Calibri" w:eastAsia="Calibri" w:hAnsi="Calibri"/>
         </w:rPr>
-        <w:t>Tabel ce poate varia:</w:t>
-      </w:r>
-    </w:p>
-    <w:p>
-      <w:pPr>
-        <w:rPr>
-          <w:rFonts w:ascii="Calibri" w:cs="Calibri" w:eastAsia="Calibri" w:hAnsi="Calibri"/>
-        </w:rPr>
-      </w:pPr>
-      <w:r>
-        <w:rPr>
-          <w:rFonts w:ascii="Calibri" w:cs="Calibri" w:eastAsia="Calibri" w:hAnsi="Calibri"/>
-        </w:rPr>
-        <w:t>Table 450. test</w:t>
+        <w:t>Table 1. Tabelul 1</w:t>
       </w:r>
     </w:p>
     <w:tbl>
@@ -238,7 +227,7 @@
               <w:rPr>
                 <w:rFonts w:ascii="Calibri" w:cs="Calibri" w:eastAsia="Calibri" w:hAnsi="Calibri"/>
               </w:rPr>
-              <w:t>Date1</w:t>
+              <w:t>Date</w:t>
             </w:r>
           </w:p>
         </w:tc>
@@ -268,7 +257,7 @@
               <w:rPr>
                 <w:rFonts w:ascii="Calibri" w:cs="Calibri" w:eastAsia="Calibri" w:hAnsi="Calibri"/>
               </w:rPr>
-              <w:t>Description1</w:t>
+              <w:t>Description</w:t>
             </w:r>
           </w:p>
         </w:tc>
@@ -298,7 +287,7 @@
               <w:rPr>
                 <w:rFonts w:ascii="Calibri" w:cs="Calibri" w:eastAsia="Calibri" w:hAnsi="Calibri"/>
               </w:rPr>
-              <w:t>Changed by1</w:t>
+              <w:t>Changed by</w:t>
             </w:r>
           </w:p>
         </w:tc>
@@ -328,162 +317,7 @@
               <w:rPr>
                 <w:rFonts w:ascii="Calibri" w:cs="Calibri" w:eastAsia="Calibri" w:hAnsi="Calibri"/>
               </w:rPr>
-              <w:t>Version1</w:t>
-            </w:r>
-          </w:p>
-        </w:tc>
-      </w:tr>
-      <w:tr>
-        <w:trPr>
-          <w:trHeight w:val="1"/>
-        </w:trPr>
-        <w:tc>
-          <w:tcPr>
-            <w:tcW w:type="dxa" w:w="2289"/>
-            <w:tcBorders>
-              <w:top w:color="000000" w:space="0" w:sz="4" w:val="single"/>
-              <w:left w:color="000000" w:space="0" w:sz="4" w:val="single"/>
-              <w:bottom w:color="000000" w:space="0" w:sz="4" w:val="single"/>
-              <w:right w:color="000000" w:space="0" w:sz="4" w:val="single"/>
-            </w:tcBorders>
-            <w:shd w:color="000000" w:fill="FFFFFF" w:val="clear"/>
-            <w:tcMar>
-              <w:left w:type="dxa" w:w="108"/>
-              <w:right w:type="dxa" w:w="108"/>
-            </w:tcMar>
-          </w:tcPr>
-          <w:p>
-            <w:pPr>
-              <w:spacing w:after="0" w:line="240" w:lineRule="auto"/>
-              <w:rPr>
-                <w:rFonts w:ascii="Calibri" w:cs="Calibri" w:eastAsia="Calibri" w:hAnsi="Calibri"/>
-              </w:rPr>
-            </w:pPr>
-            <w:r>
-              <w:rPr>
-                <w:rFonts w:ascii="Calibri" w:cs="Calibri" w:eastAsia="Calibri" w:hAnsi="Calibri"/>
-              </w:rPr>
-              <w:t>Tst</w:t>
-            </w:r>
-          </w:p>
-        </w:tc>
-        <w:tc>
-          <w:tcPr>
-            <w:tcW w:type="dxa" w:w="2301"/>
-            <w:tcBorders>
-              <w:top w:color="000000" w:space="0" w:sz="4" w:val="single"/>
-              <w:left w:color="000000" w:space="0" w:sz="4" w:val="single"/>
-              <w:bottom w:color="000000" w:space="0" w:sz="4" w:val="single"/>
-              <w:right w:color="000000" w:space="0" w:sz="4" w:val="single"/>
-            </w:tcBorders>
-            <w:shd w:color="000000" w:fill="FFFFFF" w:val="clear"/>
-            <w:tcMar>
-              <w:left w:type="dxa" w:w="108"/>
-              <w:right w:type="dxa" w:w="108"/>
-            </w:tcMar>
-          </w:tcPr>
-          <w:p>
-            <w:pPr>
-              <w:spacing w:after="0" w:line="240" w:lineRule="auto"/>
-              <w:rPr>
-                <w:rFonts w:ascii="Calibri" w:cs="Calibri" w:eastAsia="Calibri" w:hAnsi="Calibri"/>
-              </w:rPr>
-            </w:pPr>
-            <w:r>
-              <w:rPr>
-                <w:rFonts w:ascii="Calibri" w:cs="Calibri" w:eastAsia="Calibri" w:hAnsi="Calibri"/>
-              </w:rPr>
-              <w:t>Tst</w:t>
-            </w:r>
-          </w:p>
-        </w:tc>
-        <w:tc>
-          <w:tcPr>
-            <w:tcW w:type="dxa" w:w="2296"/>
-            <w:tcBorders>
-              <w:top w:color="000000" w:space="0" w:sz="4" w:val="single"/>
-              <w:left w:color="000000" w:space="0" w:sz="4" w:val="single"/>
-              <w:bottom w:color="000000" w:space="0" w:sz="4" w:val="single"/>
-              <w:right w:color="000000" w:space="0" w:sz="4" w:val="single"/>
-            </w:tcBorders>
-            <w:shd w:color="000000" w:fill="FFFFFF" w:val="clear"/>
-            <w:tcMar>
-              <w:left w:type="dxa" w:w="108"/>
-              <w:right w:type="dxa" w:w="108"/>
-            </w:tcMar>
-          </w:tcPr>
-          <w:p>
-            <w:pPr>
-              <w:spacing w:after="0" w:line="240" w:lineRule="auto"/>
-              <w:rPr>
-                <w:rFonts w:ascii="Calibri" w:cs="Calibri" w:eastAsia="Calibri" w:hAnsi="Calibri"/>
-              </w:rPr>
-            </w:pPr>
-            <w:r>
-              <w:rPr>
-                <w:rFonts w:ascii="Calibri" w:cs="Calibri" w:eastAsia="Calibri" w:hAnsi="Calibri"/>
-              </w:rPr>
-              <w:t>Tst</w:t>
-            </w:r>
-          </w:p>
-        </w:tc>
-        <w:tc>
-          <w:tcPr>
-            <w:tcW w:type="dxa" w:w="2294"/>
-            <w:tcBorders>
-              <w:top w:color="000000" w:space="0" w:sz="4" w:val="single"/>
-              <w:left w:color="000000" w:space="0" w:sz="4" w:val="single"/>
-              <w:bottom w:color="000000" w:space="0" w:sz="4" w:val="single"/>
-              <w:right w:color="000000" w:space="0" w:sz="4" w:val="single"/>
-            </w:tcBorders>
-            <w:shd w:color="000000" w:fill="FFFFFF" w:val="clear"/>
-            <w:tcMar>
-              <w:left w:type="dxa" w:w="108"/>
-              <w:right w:type="dxa" w:w="108"/>
-            </w:tcMar>
-          </w:tcPr>
-          <w:p>
-            <w:pPr>
-              <w:spacing w:after="0" w:line="240" w:lineRule="auto"/>
-              <w:rPr>
-                <w:rFonts w:ascii="Calibri" w:cs="Calibri" w:eastAsia="Calibri" w:hAnsi="Calibri"/>
-              </w:rPr>
-            </w:pPr>
-            <w:r>
-              <w:rPr>
-                <w:rFonts w:ascii="Calibri" w:cs="Calibri" w:eastAsia="Calibri" w:hAnsi="Calibri"/>
-              </w:rPr>
-              <w:t>tst</w:t>
-            </w:r>
-          </w:p>
-        </w:tc>
-      </w:tr>
-      <w:tr>
-        <w:tc>
-          <w:p>
-            <w:r>
-              <w:t>azi</w:t>
-            </w:r>
-          </w:p>
-        </w:tc>
-        <w:tc>
-          <w:p>
-            <w:r>
-              <w:t>xx</w:t>
-            </w:r>
-          </w:p>
-        </w:tc>
-        <w:tc>
-          <w:p>
-            <w:r>
-              <w:t>xx</w:t>
-            </w:r>
-          </w:p>
-        </w:tc>
-        <w:tc>
-          <w:p>
-            <w:r>
-              <w:t>xx</w:t>
+              <w:t>Version</w:t>
             </w:r>
           </w:p>
         </w:tc>
@@ -495,25 +329,86 @@
           <w:rFonts w:ascii="Calibri" w:cs="Calibri" w:eastAsia="Calibri" w:hAnsi="Calibri"/>
         </w:rPr>
       </w:pPr>
-    </w:p>
-    <w:p>
-      <w:pPr>
-        <w:rPr>
-          <w:rFonts w:ascii="Calibri" w:cs="Calibri" w:eastAsia="Calibri" w:hAnsi="Calibri"/>
-        </w:rPr>
-      </w:pPr>
-    </w:p>
-    <w:p>
-      <w:pPr>
-        <w:rPr>
-          <w:rFonts w:ascii="Calibri" w:cs="Calibri" w:eastAsia="Calibri" w:hAnsi="Calibri"/>
-        </w:rPr>
-      </w:pPr>
-      <w:r>
-        <w:rPr>
-          <w:rFonts w:ascii="Calibri" w:cs="Calibri" w:eastAsia="Calibri" w:hAnsi="Calibri"/>
-        </w:rPr>
-        <w:t>Table 1. Risks and Issues</w:t>
+      <w:bookmarkStart w:id="0" w:name="_GoBack"/>
+      <w:bookmarkEnd w:id="0"/>
+    </w:p>
+    <w:p>
+      <w:pPr>
+        <w:rPr>
+          <w:rFonts w:ascii="Calibri" w:cs="Calibri" w:eastAsia="Calibri" w:hAnsi="Calibri"/>
+        </w:rPr>
+      </w:pPr>
+      <w:r>
+        <w:rPr>
+          <w:rFonts w:ascii="Calibri" w:cs="Calibri" w:eastAsia="Calibri" w:hAnsi="Calibri"/>
+        </w:rPr>
+        <w:t>Parte fixa</w:t>
+      </w:r>
+    </w:p>
+    <w:p>
+      <w:pPr>
+        <w:rPr>
+          <w:rFonts w:ascii="Calibri" w:cs="Calibri" w:eastAsia="Calibri" w:hAnsi="Calibri"/>
+        </w:rPr>
+      </w:pPr>
+      <w:r>
+        <w:rPr>
+          <w:rFonts w:ascii="Calibri" w:cs="Calibri" w:eastAsia="Calibri" w:hAnsi="Calibri"/>
+        </w:rPr>
+        <w:t xml:space="preserve">Nar-iduri – </w:t>
+      </w:r>
+      <w:r>
+        <w:rPr>
+          <w:rFonts w:ascii="Calibri" w:cs="Calibri" w:eastAsia="Calibri" w:hAnsi="Calibri"/>
+          <w:shd w:color="auto" w:fill="FFFF00" w:val="clear"/>
+        </w:rPr>
+        <w:t xml:space="preserve"> </w:t>
+      </w:r>
+    </w:p>
+    <w:p>
+      <w:pPr>
+        <w:rPr>
+          <w:rFonts w:ascii="Calibri" w:cs="Calibri" w:eastAsia="Calibri" w:hAnsi="Calibri"/>
+        </w:rPr>
+      </w:pPr>
+      <w:r>
+        <w:rPr>
+          <w:rFonts w:ascii="Calibri" w:cs="Calibri" w:eastAsia="Calibri" w:hAnsi="Calibri"/>
+        </w:rPr>
+        <w:t xml:space="preserve">Parte fixa unde va varia numarul releasului </w:t>
+      </w:r>
+      <w:r>
+        <w:rPr>
+          <w:rFonts w:ascii="Calibri" w:cs="Calibri" w:eastAsia="Calibri" w:hAnsi="Calibri"/>
+          <w:shd w:color="auto" w:fill="FFFF00" w:val="clear"/>
+        </w:rPr>
+        <w:t/>
+      </w:r>
+    </w:p>
+    <w:p>
+      <w:pPr>
+        <w:rPr>
+          <w:rFonts w:ascii="Calibri" w:cs="Calibri" w:eastAsia="Calibri" w:hAnsi="Calibri"/>
+        </w:rPr>
+      </w:pPr>
+      <w:r>
+        <w:rPr>
+          <w:rFonts w:ascii="Calibri" w:cs="Calibri" w:eastAsia="Calibri" w:hAnsi="Calibri"/>
+        </w:rPr>
+        <w:t>Parte fixa – Open defects/outstanding issues</w:t>
+      </w:r>
+    </w:p>
+    <w:p>
+      <w:pPr>
+        <w:rPr>
+          <w:rFonts w:ascii="Calibri" w:cs="Calibri" w:eastAsia="Calibri" w:hAnsi="Calibri"/>
+        </w:rPr>
+      </w:pPr>
+      <w:r>
+        <w:rPr>
+          <w:rFonts w:ascii="Calibri" w:cs="Calibri" w:eastAsia="Calibri" w:hAnsi="Calibri"/>
+        </w:rPr>
+        <w:t>Parte variabila – tabel</w:t>
       </w:r>
     </w:p>
     <w:tbl>
@@ -527,10 +422,12 @@
         <w:tblLook w:firstColumn="0" w:firstRow="0" w:lastColumn="0" w:lastRow="0" w:noHBand="0" w:noVBand="0" w:val="0000"/>
       </w:tblPr>
       <w:tblGrid>
-        <w:gridCol w:w="2289"/>
-        <w:gridCol w:w="2301"/>
-        <w:gridCol w:w="2296"/>
-        <w:gridCol w:w="2294"/>
+        <w:gridCol w:w="1527"/>
+        <w:gridCol w:w="1523"/>
+        <w:gridCol w:w="1536"/>
+        <w:gridCol w:w="1532"/>
+        <w:gridCol w:w="1533"/>
+        <w:gridCol w:w="1529"/>
       </w:tblGrid>
       <w:tr>
         <w:trPr>
@@ -538,152 +435,1029 @@
         </w:trPr>
         <w:tc>
           <w:tcPr>
-            <w:tcW w:type="dxa" w:w="2289"/>
-            <w:tcBorders>
-              <w:top w:color="000000" w:space="0" w:sz="4" w:val="single"/>
-              <w:left w:color="000000" w:space="0" w:sz="4" w:val="single"/>
-              <w:bottom w:color="000000" w:space="0" w:sz="4" w:val="single"/>
-              <w:right w:color="000000" w:space="0" w:sz="4" w:val="single"/>
-            </w:tcBorders>
-            <w:shd w:color="000000" w:fill="FFFFFF" w:val="clear"/>
-            <w:tcMar>
-              <w:left w:type="dxa" w:w="108"/>
-              <w:right w:type="dxa" w:w="108"/>
-            </w:tcMar>
-          </w:tcPr>
-          <w:p>
-            <w:pPr>
-              <w:spacing w:after="0" w:line="240" w:lineRule="auto"/>
-              <w:rPr>
-                <w:rFonts w:ascii="Calibri" w:cs="Calibri" w:eastAsia="Calibri" w:hAnsi="Calibri"/>
-              </w:rPr>
-            </w:pPr>
-            <w:r>
-              <w:rPr>
-                <w:rFonts w:ascii="Calibri" w:cs="Calibri" w:eastAsia="Calibri" w:hAnsi="Calibri"/>
-              </w:rPr>
-              <w:t>Date</w:t>
-            </w:r>
-          </w:p>
-        </w:tc>
-        <w:tc>
-          <w:tcPr>
-            <w:tcW w:type="dxa" w:w="2301"/>
-            <w:tcBorders>
-              <w:top w:color="000000" w:space="0" w:sz="4" w:val="single"/>
-              <w:left w:color="000000" w:space="0" w:sz="4" w:val="single"/>
-              <w:bottom w:color="000000" w:space="0" w:sz="4" w:val="single"/>
-              <w:right w:color="000000" w:space="0" w:sz="4" w:val="single"/>
-            </w:tcBorders>
-            <w:shd w:color="000000" w:fill="FFFFFF" w:val="clear"/>
-            <w:tcMar>
-              <w:left w:type="dxa" w:w="108"/>
-              <w:right w:type="dxa" w:w="108"/>
-            </w:tcMar>
-          </w:tcPr>
-          <w:p>
-            <w:pPr>
-              <w:spacing w:after="0" w:line="240" w:lineRule="auto"/>
-              <w:rPr>
-                <w:rFonts w:ascii="Calibri" w:cs="Calibri" w:eastAsia="Calibri" w:hAnsi="Calibri"/>
-              </w:rPr>
-            </w:pPr>
-            <w:r>
-              <w:rPr>
-                <w:rFonts w:ascii="Calibri" w:cs="Calibri" w:eastAsia="Calibri" w:hAnsi="Calibri"/>
-              </w:rPr>
-              <w:t>Description</w:t>
-            </w:r>
-          </w:p>
-        </w:tc>
-        <w:tc>
-          <w:tcPr>
-            <w:tcW w:type="dxa" w:w="2296"/>
-            <w:tcBorders>
-              <w:top w:color="000000" w:space="0" w:sz="4" w:val="single"/>
-              <w:left w:color="000000" w:space="0" w:sz="4" w:val="single"/>
-              <w:bottom w:color="000000" w:space="0" w:sz="4" w:val="single"/>
-              <w:right w:color="000000" w:space="0" w:sz="4" w:val="single"/>
-            </w:tcBorders>
-            <w:shd w:color="000000" w:fill="FFFFFF" w:val="clear"/>
-            <w:tcMar>
-              <w:left w:type="dxa" w:w="108"/>
-              <w:right w:type="dxa" w:w="108"/>
-            </w:tcMar>
-          </w:tcPr>
-          <w:p>
-            <w:pPr>
-              <w:spacing w:after="0" w:line="240" w:lineRule="auto"/>
-              <w:rPr>
-                <w:rFonts w:ascii="Calibri" w:cs="Calibri" w:eastAsia="Calibri" w:hAnsi="Calibri"/>
-              </w:rPr>
-            </w:pPr>
-            <w:r>
-              <w:rPr>
-                <w:rFonts w:ascii="Calibri" w:cs="Calibri" w:eastAsia="Calibri" w:hAnsi="Calibri"/>
-              </w:rPr>
-              <w:t>Changed by</w:t>
-            </w:r>
-          </w:p>
-        </w:tc>
-        <w:tc>
-          <w:tcPr>
-            <w:tcW w:type="dxa" w:w="2294"/>
-            <w:tcBorders>
-              <w:top w:color="000000" w:space="0" w:sz="4" w:val="single"/>
-              <w:left w:color="000000" w:space="0" w:sz="4" w:val="single"/>
-              <w:bottom w:color="000000" w:space="0" w:sz="4" w:val="single"/>
-              <w:right w:color="000000" w:space="0" w:sz="4" w:val="single"/>
-            </w:tcBorders>
-            <w:shd w:color="000000" w:fill="FFFFFF" w:val="clear"/>
-            <w:tcMar>
-              <w:left w:type="dxa" w:w="108"/>
-              <w:right w:type="dxa" w:w="108"/>
-            </w:tcMar>
-          </w:tcPr>
-          <w:p>
-            <w:pPr>
-              <w:spacing w:after="0" w:line="240" w:lineRule="auto"/>
-              <w:rPr>
-                <w:rFonts w:ascii="Calibri" w:cs="Calibri" w:eastAsia="Calibri" w:hAnsi="Calibri"/>
-              </w:rPr>
-            </w:pPr>
-            <w:r>
-              <w:rPr>
-                <w:rFonts w:ascii="Calibri" w:cs="Calibri" w:eastAsia="Calibri" w:hAnsi="Calibri"/>
-              </w:rPr>
-              <w:t>Version</w:t>
+            <w:tcW w:type="dxa" w:w="1548"/>
+            <w:tcBorders>
+              <w:top w:color="000000" w:space="0" w:sz="4" w:val="single"/>
+              <w:left w:color="000000" w:space="0" w:sz="4" w:val="single"/>
+              <w:bottom w:color="000000" w:space="0" w:sz="4" w:val="single"/>
+              <w:right w:color="000000" w:space="0" w:sz="4" w:val="single"/>
+            </w:tcBorders>
+            <w:shd w:color="000000" w:fill="FFFFFF" w:val="clear"/>
+            <w:tcMar>
+              <w:left w:type="dxa" w:w="108"/>
+              <w:right w:type="dxa" w:w="108"/>
+            </w:tcMar>
+          </w:tcPr>
+          <w:p>
+            <w:pPr>
+              <w:spacing w:after="0" w:line="240" w:lineRule="auto"/>
+              <w:rPr>
+                <w:rFonts w:ascii="Calibri" w:cs="Calibri" w:eastAsia="Calibri" w:hAnsi="Calibri"/>
+              </w:rPr>
+            </w:pPr>
+            <w:r>
+              <w:rPr>
+                <w:rFonts w:ascii="Calibri" w:cs="Calibri" w:eastAsia="Calibri" w:hAnsi="Calibri"/>
+              </w:rPr>
+              <w:t>Issue type</w:t>
+            </w:r>
+          </w:p>
+        </w:tc>
+        <w:tc>
+          <w:tcPr>
+            <w:tcW w:type="dxa" w:w="1548"/>
+            <w:tcBorders>
+              <w:top w:color="000000" w:space="0" w:sz="4" w:val="single"/>
+              <w:left w:color="000000" w:space="0" w:sz="4" w:val="single"/>
+              <w:bottom w:color="000000" w:space="0" w:sz="4" w:val="single"/>
+              <w:right w:color="000000" w:space="0" w:sz="4" w:val="single"/>
+            </w:tcBorders>
+            <w:shd w:color="000000" w:fill="FFFFFF" w:val="clear"/>
+            <w:tcMar>
+              <w:left w:type="dxa" w:w="108"/>
+              <w:right w:type="dxa" w:w="108"/>
+            </w:tcMar>
+          </w:tcPr>
+          <w:p>
+            <w:pPr>
+              <w:spacing w:after="0" w:line="240" w:lineRule="auto"/>
+              <w:rPr>
+                <w:rFonts w:ascii="Calibri" w:cs="Calibri" w:eastAsia="Calibri" w:hAnsi="Calibri"/>
+              </w:rPr>
+            </w:pPr>
+            <w:r>
+              <w:rPr>
+                <w:rFonts w:ascii="Calibri" w:cs="Calibri" w:eastAsia="Calibri" w:hAnsi="Calibri"/>
+              </w:rPr>
+              <w:t>Key</w:t>
+            </w:r>
+          </w:p>
+        </w:tc>
+        <w:tc>
+          <w:tcPr>
+            <w:tcW w:type="dxa" w:w="1548"/>
+            <w:tcBorders>
+              <w:top w:color="000000" w:space="0" w:sz="4" w:val="single"/>
+              <w:left w:color="000000" w:space="0" w:sz="4" w:val="single"/>
+              <w:bottom w:color="000000" w:space="0" w:sz="4" w:val="single"/>
+              <w:right w:color="000000" w:space="0" w:sz="4" w:val="single"/>
+            </w:tcBorders>
+            <w:shd w:color="000000" w:fill="FFFFFF" w:val="clear"/>
+            <w:tcMar>
+              <w:left w:type="dxa" w:w="108"/>
+              <w:right w:type="dxa" w:w="108"/>
+            </w:tcMar>
+          </w:tcPr>
+          <w:p>
+            <w:pPr>
+              <w:spacing w:after="0" w:line="240" w:lineRule="auto"/>
+              <w:rPr>
+                <w:rFonts w:ascii="Calibri" w:cs="Calibri" w:eastAsia="Calibri" w:hAnsi="Calibri"/>
+              </w:rPr>
+            </w:pPr>
+            <w:r>
+              <w:rPr>
+                <w:rFonts w:ascii="Calibri" w:cs="Calibri" w:eastAsia="Calibri" w:hAnsi="Calibri"/>
+              </w:rPr>
+              <w:t>Summary</w:t>
+            </w:r>
+          </w:p>
+        </w:tc>
+        <w:tc>
+          <w:tcPr>
+            <w:tcW w:type="dxa" w:w="1548"/>
+            <w:tcBorders>
+              <w:top w:color="000000" w:space="0" w:sz="4" w:val="single"/>
+              <w:left w:color="000000" w:space="0" w:sz="4" w:val="single"/>
+              <w:bottom w:color="000000" w:space="0" w:sz="4" w:val="single"/>
+              <w:right w:color="000000" w:space="0" w:sz="4" w:val="single"/>
+            </w:tcBorders>
+            <w:shd w:color="000000" w:fill="FFFFFF" w:val="clear"/>
+            <w:tcMar>
+              <w:left w:type="dxa" w:w="108"/>
+              <w:right w:type="dxa" w:w="108"/>
+            </w:tcMar>
+          </w:tcPr>
+          <w:p>
+            <w:pPr>
+              <w:spacing w:after="0" w:line="240" w:lineRule="auto"/>
+              <w:rPr>
+                <w:rFonts w:ascii="Calibri" w:cs="Calibri" w:eastAsia="Calibri" w:hAnsi="Calibri"/>
+              </w:rPr>
+            </w:pPr>
+            <w:r>
+              <w:rPr>
+                <w:rFonts w:ascii="Calibri" w:cs="Calibri" w:eastAsia="Calibri" w:hAnsi="Calibri"/>
+              </w:rPr>
+              <w:t>Priority</w:t>
+            </w:r>
+          </w:p>
+        </w:tc>
+        <w:tc>
+          <w:tcPr>
+            <w:tcW w:type="dxa" w:w="1548"/>
+            <w:tcBorders>
+              <w:top w:color="000000" w:space="0" w:sz="4" w:val="single"/>
+              <w:left w:color="000000" w:space="0" w:sz="4" w:val="single"/>
+              <w:bottom w:color="000000" w:space="0" w:sz="4" w:val="single"/>
+              <w:right w:color="000000" w:space="0" w:sz="4" w:val="single"/>
+            </w:tcBorders>
+            <w:shd w:color="000000" w:fill="FFFFFF" w:val="clear"/>
+            <w:tcMar>
+              <w:left w:type="dxa" w:w="108"/>
+              <w:right w:type="dxa" w:w="108"/>
+            </w:tcMar>
+          </w:tcPr>
+          <w:p>
+            <w:pPr>
+              <w:spacing w:after="0" w:line="240" w:lineRule="auto"/>
+              <w:rPr>
+                <w:rFonts w:ascii="Calibri" w:cs="Calibri" w:eastAsia="Calibri" w:hAnsi="Calibri"/>
+              </w:rPr>
+            </w:pPr>
+            <w:r>
+              <w:rPr>
+                <w:rFonts w:ascii="Calibri" w:cs="Calibri" w:eastAsia="Calibri" w:hAnsi="Calibri"/>
+              </w:rPr>
+              <w:t>Severity</w:t>
+            </w:r>
+          </w:p>
+        </w:tc>
+        <w:tc>
+          <w:tcPr>
+            <w:tcW w:type="dxa" w:w="1548"/>
+            <w:tcBorders>
+              <w:top w:color="000000" w:space="0" w:sz="4" w:val="single"/>
+              <w:left w:color="000000" w:space="0" w:sz="4" w:val="single"/>
+              <w:bottom w:color="000000" w:space="0" w:sz="4" w:val="single"/>
+              <w:right w:color="000000" w:space="0" w:sz="4" w:val="single"/>
+            </w:tcBorders>
+            <w:shd w:color="000000" w:fill="FFFFFF" w:val="clear"/>
+            <w:tcMar>
+              <w:left w:type="dxa" w:w="108"/>
+              <w:right w:type="dxa" w:w="108"/>
+            </w:tcMar>
+          </w:tcPr>
+          <w:p>
+            <w:pPr>
+              <w:spacing w:after="0" w:line="240" w:lineRule="auto"/>
+              <w:rPr>
+                <w:rFonts w:ascii="Calibri" w:cs="Calibri" w:eastAsia="Calibri" w:hAnsi="Calibri"/>
+              </w:rPr>
+            </w:pPr>
+            <w:r>
+              <w:rPr>
+                <w:rFonts w:ascii="Calibri" w:cs="Calibri" w:eastAsia="Calibri" w:hAnsi="Calibri"/>
+              </w:rPr>
+              <w:t>Status</w:t>
+            </w:r>
+          </w:p>
+        </w:tc>
+      </w:tr>
+    </w:tbl>
+    <w:p>
+      <w:pPr>
+        <w:rPr>
+          <w:rFonts w:ascii="Calibri" w:cs="Calibri" w:eastAsia="Calibri" w:hAnsi="Calibri"/>
+        </w:rPr>
+      </w:pPr>
+    </w:p>
+    <w:p>
+      <w:pPr>
+        <w:rPr>
+          <w:rFonts w:ascii="Calibri" w:cs="Calibri" w:eastAsia="Calibri" w:hAnsi="Calibri"/>
+        </w:rPr>
+      </w:pPr>
+      <w:r>
+        <w:rPr>
+          <w:rFonts w:ascii="Calibri" w:cs="Calibri" w:eastAsia="Calibri" w:hAnsi="Calibri"/>
+        </w:rPr>
+        <w:lastRenderedPageBreak/>
+        <w:t>Parte fixa – defects summary</w:t>
+      </w:r>
+    </w:p>
+    <w:p>
+      <w:pPr>
+        <w:rPr>
+          <w:rFonts w:ascii="Calibri" w:cs="Calibri" w:eastAsia="Calibri" w:hAnsi="Calibri"/>
+        </w:rPr>
+      </w:pPr>
+      <w:r>
+        <w:rPr>
+          <w:rFonts w:ascii="Calibri" w:cs="Calibri" w:eastAsia="Calibri" w:hAnsi="Calibri"/>
+        </w:rPr>
+        <w:t>Table 2. Tabelul 2</w:t>
+      </w:r>
+    </w:p>
+    <w:tbl>
+      <w:tblPr>
+        <w:tblW w:type="auto" w:w="0"/>
+        <w:tblInd w:type="dxa" w:w="108"/>
+        <w:tblCellMar>
+          <w:left w:type="dxa" w:w="10"/>
+          <w:right w:type="dxa" w:w="10"/>
+        </w:tblCellMar>
+        <w:tblLook w:firstColumn="0" w:firstRow="0" w:lastColumn="0" w:lastRow="0" w:noHBand="0" w:noVBand="0" w:val="0000"/>
+      </w:tblPr>
+      <w:tblGrid>
+        <w:gridCol w:w="1851"/>
+        <w:gridCol w:w="1234"/>
+        <w:gridCol w:w="1240"/>
+        <w:gridCol w:w="1249"/>
+        <w:gridCol w:w="1296"/>
+        <w:gridCol w:w="1325"/>
+      </w:tblGrid>
+      <w:tr>
+        <w:trPr>
+          <w:trHeight w:val="1"/>
+        </w:trPr>
+        <w:tc>
+          <w:tcPr>
+            <w:tcW w:type="dxa" w:w="1851"/>
+            <w:tcBorders>
+              <w:top w:color="000000" w:space="0" w:sz="4" w:val="single"/>
+              <w:left w:color="000000" w:space="0" w:sz="4" w:val="single"/>
+              <w:bottom w:color="000000" w:space="0" w:sz="4" w:val="single"/>
+              <w:right w:color="000000" w:space="0" w:sz="4" w:val="single"/>
+            </w:tcBorders>
+            <w:shd w:color="000000" w:fill="FFFFFF" w:val="clear"/>
+            <w:tcMar>
+              <w:left w:type="dxa" w:w="108"/>
+              <w:right w:type="dxa" w:w="108"/>
+            </w:tcMar>
+          </w:tcPr>
+          <w:p>
+            <w:pPr>
+              <w:spacing w:after="0" w:line="240" w:lineRule="auto"/>
+              <w:rPr>
+                <w:rFonts w:ascii="Calibri" w:cs="Calibri" w:eastAsia="Calibri" w:hAnsi="Calibri"/>
+              </w:rPr>
+            </w:pPr>
+            <w:r>
+              <w:rPr>
+                <w:rFonts w:ascii="Calibri" w:cs="Calibri" w:eastAsia="Calibri" w:hAnsi="Calibri"/>
+              </w:rPr>
+              <w:t>Function/modules</w:t>
+            </w:r>
+          </w:p>
+        </w:tc>
+        <w:tc>
+          <w:tcPr>
+            <w:tcW w:type="dxa" w:w="1234"/>
+            <w:tcBorders>
+              <w:top w:color="000000" w:space="0" w:sz="4" w:val="single"/>
+              <w:left w:color="000000" w:space="0" w:sz="4" w:val="single"/>
+              <w:bottom w:color="000000" w:space="0" w:sz="4" w:val="single"/>
+              <w:right w:color="000000" w:space="0" w:sz="4" w:val="single"/>
+            </w:tcBorders>
+            <w:shd w:color="000000" w:fill="FFFFFF" w:val="clear"/>
+            <w:tcMar>
+              <w:left w:type="dxa" w:w="108"/>
+              <w:right w:type="dxa" w:w="108"/>
+            </w:tcMar>
+          </w:tcPr>
+          <w:p>
+            <w:pPr>
+              <w:spacing w:after="0" w:line="240" w:lineRule="auto"/>
+              <w:rPr>
+                <w:rFonts w:ascii="Calibri" w:cs="Calibri" w:eastAsia="Calibri" w:hAnsi="Calibri"/>
+              </w:rPr>
+            </w:pPr>
+            <w:r>
+              <w:rPr>
+                <w:rFonts w:ascii="Calibri" w:cs="Calibri" w:eastAsia="Calibri" w:hAnsi="Calibri"/>
+              </w:rPr>
+              <w:t>Defects total</w:t>
+            </w:r>
+          </w:p>
+        </w:tc>
+        <w:tc>
+          <w:tcPr>
+            <w:tcW w:type="dxa" w:w="1240"/>
+            <w:tcBorders>
+              <w:top w:color="000000" w:space="0" w:sz="4" w:val="single"/>
+              <w:left w:color="000000" w:space="0" w:sz="4" w:val="single"/>
+              <w:bottom w:color="000000" w:space="0" w:sz="4" w:val="single"/>
+              <w:right w:color="000000" w:space="0" w:sz="4" w:val="single"/>
+            </w:tcBorders>
+            <w:shd w:color="000000" w:fill="FFFFFF" w:val="clear"/>
+            <w:tcMar>
+              <w:left w:type="dxa" w:w="108"/>
+              <w:right w:type="dxa" w:w="108"/>
+            </w:tcMar>
+          </w:tcPr>
+          <w:p>
+            <w:pPr>
+              <w:spacing w:after="0" w:line="240" w:lineRule="auto"/>
+              <w:rPr>
+                <w:rFonts w:ascii="Calibri" w:cs="Calibri" w:eastAsia="Calibri" w:hAnsi="Calibri"/>
+              </w:rPr>
+            </w:pPr>
+            <w:r>
+              <w:rPr>
+                <w:rFonts w:ascii="Calibri" w:cs="Calibri" w:eastAsia="Calibri" w:hAnsi="Calibri"/>
+              </w:rPr>
+              <w:t>Defecte closed</w:t>
+            </w:r>
+          </w:p>
+          <w:p>
+            <w:pPr>
+              <w:spacing w:after="0" w:line="240" w:lineRule="auto"/>
+              <w:rPr>
+                <w:rFonts w:ascii="Calibri" w:cs="Calibri" w:eastAsia="Calibri" w:hAnsi="Calibri"/>
+              </w:rPr>
+            </w:pPr>
+            <w:r>
+              <w:rPr>
+                <w:rFonts w:ascii="Calibri" w:cs="Calibri" w:eastAsia="Calibri" w:hAnsi="Calibri"/>
+              </w:rPr>
+              <w:t>#/%</w:t>
+            </w:r>
+          </w:p>
+        </w:tc>
+        <w:tc>
+          <w:tcPr>
+            <w:tcW w:type="dxa" w:w="1249"/>
+            <w:tcBorders>
+              <w:top w:color="000000" w:space="0" w:sz="4" w:val="single"/>
+              <w:left w:color="000000" w:space="0" w:sz="4" w:val="single"/>
+              <w:bottom w:color="000000" w:space="0" w:sz="4" w:val="single"/>
+              <w:right w:color="000000" w:space="0" w:sz="4" w:val="single"/>
+            </w:tcBorders>
+            <w:shd w:color="000000" w:fill="FFFFFF" w:val="clear"/>
+            <w:tcMar>
+              <w:left w:type="dxa" w:w="108"/>
+              <w:right w:type="dxa" w:w="108"/>
+            </w:tcMar>
+          </w:tcPr>
+          <w:p>
+            <w:pPr>
+              <w:spacing w:after="0" w:line="240" w:lineRule="auto"/>
+              <w:rPr>
+                <w:rFonts w:ascii="Calibri" w:cs="Calibri" w:eastAsia="Calibri" w:hAnsi="Calibri"/>
+              </w:rPr>
+            </w:pPr>
+            <w:r>
+              <w:rPr>
+                <w:rFonts w:ascii="Calibri" w:cs="Calibri" w:eastAsia="Calibri" w:hAnsi="Calibri"/>
+              </w:rPr>
+              <w:t>Defects rejected</w:t>
+            </w:r>
+          </w:p>
+        </w:tc>
+        <w:tc>
+          <w:tcPr>
+            <w:tcW w:type="dxa" w:w="1296"/>
+            <w:tcBorders>
+              <w:top w:color="000000" w:space="0" w:sz="4" w:val="single"/>
+              <w:left w:color="000000" w:space="0" w:sz="4" w:val="single"/>
+              <w:bottom w:color="000000" w:space="0" w:sz="4" w:val="single"/>
+              <w:right w:color="000000" w:space="0" w:sz="4" w:val="single"/>
+            </w:tcBorders>
+            <w:shd w:color="000000" w:fill="FFFFFF" w:val="clear"/>
+            <w:tcMar>
+              <w:left w:type="dxa" w:w="108"/>
+              <w:right w:type="dxa" w:w="108"/>
+            </w:tcMar>
+          </w:tcPr>
+          <w:p>
+            <w:pPr>
+              <w:spacing w:after="0" w:line="240" w:lineRule="auto"/>
+              <w:rPr>
+                <w:rFonts w:ascii="Calibri" w:cs="Calibri" w:eastAsia="Calibri" w:hAnsi="Calibri"/>
+              </w:rPr>
+            </w:pPr>
+            <w:r>
+              <w:rPr>
+                <w:rFonts w:ascii="Calibri" w:cs="Calibri" w:eastAsia="Calibri" w:hAnsi="Calibri"/>
+              </w:rPr>
+              <w:t>Defects postponed</w:t>
+            </w:r>
+          </w:p>
+        </w:tc>
+        <w:tc>
+          <w:tcPr>
+            <w:tcW w:type="dxa" w:w="1325"/>
+            <w:tcBorders>
+              <w:top w:color="000000" w:space="0" w:sz="4" w:val="single"/>
+              <w:left w:color="000000" w:space="0" w:sz="4" w:val="single"/>
+              <w:bottom w:color="000000" w:space="0" w:sz="4" w:val="single"/>
+              <w:right w:color="000000" w:space="0" w:sz="4" w:val="single"/>
+            </w:tcBorders>
+            <w:shd w:color="000000" w:fill="FFFFFF" w:val="clear"/>
+            <w:tcMar>
+              <w:left w:type="dxa" w:w="108"/>
+              <w:right w:type="dxa" w:w="108"/>
+            </w:tcMar>
+          </w:tcPr>
+          <w:p>
+            <w:pPr>
+              <w:spacing w:after="0" w:line="240" w:lineRule="auto"/>
+              <w:rPr>
+                <w:rFonts w:ascii="Calibri" w:cs="Calibri" w:eastAsia="Calibri" w:hAnsi="Calibri"/>
+              </w:rPr>
+            </w:pPr>
+            <w:r>
+              <w:rPr>
+                <w:rFonts w:ascii="Calibri" w:cs="Calibri" w:eastAsia="Calibri" w:hAnsi="Calibri"/>
+              </w:rPr>
+              <w:t>Outstanding defects</w:t>
+            </w:r>
+          </w:p>
+        </w:tc>
+      </w:tr>
+    </w:tbl>
+    <w:p>
+      <w:pPr>
+        <w:rPr>
+          <w:rFonts w:ascii="Calibri" w:cs="Calibri" w:eastAsia="Calibri" w:hAnsi="Calibri"/>
+        </w:rPr>
+      </w:pPr>
+    </w:p>
+    <w:p>
+      <w:pPr>
+        <w:rPr>
+          <w:rFonts w:ascii="Calibri" w:cs="Calibri" w:eastAsia="Calibri" w:hAnsi="Calibri"/>
+        </w:rPr>
+      </w:pPr>
+      <w:r>
+        <w:rPr>
+          <w:rFonts w:ascii="Calibri" w:cs="Calibri" w:eastAsia="Calibri" w:hAnsi="Calibri"/>
+        </w:rPr>
+        <w:t>Test case execution summary</w:t>
+      </w:r>
+    </w:p>
+    <w:tbl>
+      <w:tblPr>
+        <w:tblW w:type="auto" w:w="0"/>
+        <w:tblInd w:type="dxa" w:w="108"/>
+        <w:tblCellMar>
+          <w:left w:type="dxa" w:w="10"/>
+          <w:right w:type="dxa" w:w="10"/>
+        </w:tblCellMar>
+        <w:tblLook w:firstColumn="0" w:firstRow="0" w:lastColumn="0" w:lastRow="0" w:noHBand="0" w:noVBand="0" w:val="0000"/>
+      </w:tblPr>
+      <w:tblGrid>
+        <w:gridCol w:w="1851"/>
+        <w:gridCol w:w="1226"/>
+        <w:gridCol w:w="1252"/>
+        <w:gridCol w:w="1304"/>
+        <w:gridCol w:w="1233"/>
+        <w:gridCol w:w="1264"/>
+      </w:tblGrid>
+      <w:tr>
+        <w:trPr>
+          <w:trHeight w:val="1"/>
+        </w:trPr>
+        <w:tc>
+          <w:tcPr>
+            <w:tcW w:type="dxa" w:w="1851"/>
+            <w:tcBorders>
+              <w:top w:color="000000" w:space="0" w:sz="4" w:val="single"/>
+              <w:left w:color="000000" w:space="0" w:sz="4" w:val="single"/>
+              <w:bottom w:color="000000" w:space="0" w:sz="4" w:val="single"/>
+              <w:right w:color="000000" w:space="0" w:sz="4" w:val="single"/>
+            </w:tcBorders>
+            <w:shd w:color="000000" w:fill="FFFFFF" w:val="clear"/>
+            <w:tcMar>
+              <w:left w:type="dxa" w:w="108"/>
+              <w:right w:type="dxa" w:w="108"/>
+            </w:tcMar>
+          </w:tcPr>
+          <w:p>
+            <w:pPr>
+              <w:spacing w:after="0" w:line="240" w:lineRule="auto"/>
+              <w:rPr>
+                <w:rFonts w:ascii="Calibri" w:cs="Calibri" w:eastAsia="Calibri" w:hAnsi="Calibri"/>
+              </w:rPr>
+            </w:pPr>
+            <w:r>
+              <w:rPr>
+                <w:rFonts w:ascii="Calibri" w:cs="Calibri" w:eastAsia="Calibri" w:hAnsi="Calibri"/>
+              </w:rPr>
+              <w:t>Function/modules</w:t>
+            </w:r>
+          </w:p>
+        </w:tc>
+        <w:tc>
+          <w:tcPr>
+            <w:tcW w:type="dxa" w:w="1226"/>
+            <w:tcBorders>
+              <w:top w:color="000000" w:space="0" w:sz="4" w:val="single"/>
+              <w:left w:color="000000" w:space="0" w:sz="4" w:val="single"/>
+              <w:bottom w:color="000000" w:space="0" w:sz="4" w:val="single"/>
+              <w:right w:color="000000" w:space="0" w:sz="4" w:val="single"/>
+            </w:tcBorders>
+            <w:shd w:color="000000" w:fill="FFFFFF" w:val="clear"/>
+            <w:tcMar>
+              <w:left w:type="dxa" w:w="108"/>
+              <w:right w:type="dxa" w:w="108"/>
+            </w:tcMar>
+          </w:tcPr>
+          <w:p>
+            <w:pPr>
+              <w:spacing w:after="0" w:line="240" w:lineRule="auto"/>
+              <w:rPr>
+                <w:rFonts w:ascii="Calibri" w:cs="Calibri" w:eastAsia="Calibri" w:hAnsi="Calibri"/>
+              </w:rPr>
+            </w:pPr>
+            <w:r>
+              <w:rPr>
+                <w:rFonts w:ascii="Calibri" w:cs="Calibri" w:eastAsia="Calibri" w:hAnsi="Calibri"/>
+              </w:rPr>
+              <w:t>Total tcs</w:t>
+            </w:r>
+          </w:p>
+        </w:tc>
+        <w:tc>
+          <w:tcPr>
+            <w:tcW w:type="dxa" w:w="1252"/>
+            <w:tcBorders>
+              <w:top w:color="000000" w:space="0" w:sz="4" w:val="single"/>
+              <w:left w:color="000000" w:space="0" w:sz="4" w:val="single"/>
+              <w:bottom w:color="000000" w:space="0" w:sz="4" w:val="single"/>
+              <w:right w:color="000000" w:space="0" w:sz="4" w:val="single"/>
+            </w:tcBorders>
+            <w:shd w:color="000000" w:fill="FFFFFF" w:val="clear"/>
+            <w:tcMar>
+              <w:left w:type="dxa" w:w="108"/>
+              <w:right w:type="dxa" w:w="108"/>
+            </w:tcMar>
+          </w:tcPr>
+          <w:p>
+            <w:pPr>
+              <w:spacing w:after="0" w:line="240" w:lineRule="auto"/>
+              <w:rPr>
+                <w:rFonts w:ascii="Calibri" w:cs="Calibri" w:eastAsia="Calibri" w:hAnsi="Calibri"/>
+              </w:rPr>
+            </w:pPr>
+            <w:r>
+              <w:rPr>
+                <w:rFonts w:ascii="Calibri" w:cs="Calibri" w:eastAsia="Calibri" w:hAnsi="Calibri"/>
+              </w:rPr>
+              <w:t>Tcs passed</w:t>
+            </w:r>
+          </w:p>
+        </w:tc>
+        <w:tc>
+          <w:tcPr>
+            <w:tcW w:type="dxa" w:w="1304"/>
+            <w:tcBorders>
+              <w:top w:color="000000" w:space="0" w:sz="4" w:val="single"/>
+              <w:left w:color="000000" w:space="0" w:sz="4" w:val="single"/>
+              <w:bottom w:color="000000" w:space="0" w:sz="4" w:val="single"/>
+              <w:right w:color="000000" w:space="0" w:sz="4" w:val="single"/>
+            </w:tcBorders>
+            <w:shd w:color="000000" w:fill="FFFFFF" w:val="clear"/>
+            <w:tcMar>
+              <w:left w:type="dxa" w:w="108"/>
+              <w:right w:type="dxa" w:w="108"/>
+            </w:tcMar>
+          </w:tcPr>
+          <w:p>
+            <w:pPr>
+              <w:spacing w:after="0" w:line="240" w:lineRule="auto"/>
+              <w:rPr>
+                <w:rFonts w:ascii="Calibri" w:cs="Calibri" w:eastAsia="Calibri" w:hAnsi="Calibri"/>
+              </w:rPr>
+            </w:pPr>
+            <w:r>
+              <w:rPr>
+                <w:rFonts w:ascii="Calibri" w:cs="Calibri" w:eastAsia="Calibri" w:hAnsi="Calibri"/>
+              </w:rPr>
+              <w:t>Tcs not completed</w:t>
+            </w:r>
+          </w:p>
+        </w:tc>
+        <w:tc>
+          <w:tcPr>
+            <w:tcW w:type="dxa" w:w="1233"/>
+            <w:tcBorders>
+              <w:top w:color="000000" w:space="0" w:sz="4" w:val="single"/>
+              <w:left w:color="000000" w:space="0" w:sz="4" w:val="single"/>
+              <w:bottom w:color="000000" w:space="0" w:sz="4" w:val="single"/>
+              <w:right w:color="000000" w:space="0" w:sz="4" w:val="single"/>
+            </w:tcBorders>
+            <w:shd w:color="000000" w:fill="FFFFFF" w:val="clear"/>
+            <w:tcMar>
+              <w:left w:type="dxa" w:w="108"/>
+              <w:right w:type="dxa" w:w="108"/>
+            </w:tcMar>
+          </w:tcPr>
+          <w:p>
+            <w:pPr>
+              <w:spacing w:after="0" w:line="240" w:lineRule="auto"/>
+              <w:rPr>
+                <w:rFonts w:ascii="Calibri" w:cs="Calibri" w:eastAsia="Calibri" w:hAnsi="Calibri"/>
+              </w:rPr>
+            </w:pPr>
+            <w:r>
+              <w:rPr>
+                <w:rFonts w:ascii="Calibri" w:cs="Calibri" w:eastAsia="Calibri" w:hAnsi="Calibri"/>
+              </w:rPr>
+              <w:t>Tcs failed</w:t>
+            </w:r>
+          </w:p>
+        </w:tc>
+        <w:tc>
+          <w:tcPr>
+            <w:tcW w:type="dxa" w:w="1264"/>
+            <w:tcBorders>
+              <w:top w:color="000000" w:space="0" w:sz="4" w:val="single"/>
+              <w:left w:color="000000" w:space="0" w:sz="4" w:val="single"/>
+              <w:bottom w:color="000000" w:space="0" w:sz="4" w:val="single"/>
+              <w:right w:color="000000" w:space="0" w:sz="4" w:val="single"/>
+            </w:tcBorders>
+            <w:shd w:color="000000" w:fill="FFFFFF" w:val="clear"/>
+            <w:tcMar>
+              <w:left w:type="dxa" w:w="108"/>
+              <w:right w:type="dxa" w:w="108"/>
+            </w:tcMar>
+          </w:tcPr>
+          <w:p>
+            <w:pPr>
+              <w:spacing w:after="0" w:line="240" w:lineRule="auto"/>
+              <w:rPr>
+                <w:rFonts w:ascii="Calibri" w:cs="Calibri" w:eastAsia="Calibri" w:hAnsi="Calibri"/>
+              </w:rPr>
+            </w:pPr>
+            <w:r>
+              <w:rPr>
+                <w:rFonts w:ascii="Calibri" w:cs="Calibri" w:eastAsia="Calibri" w:hAnsi="Calibri"/>
+              </w:rPr>
+              <w:t>Tcs blocked</w:t>
+            </w:r>
+          </w:p>
+        </w:tc>
+      </w:tr>
+    </w:tbl>
+    <w:p>
+      <w:pPr>
+        <w:rPr>
+          <w:rFonts w:ascii="Calibri" w:cs="Calibri" w:eastAsia="Calibri" w:hAnsi="Calibri"/>
+        </w:rPr>
+      </w:pPr>
+    </w:p>
+    <w:p>
+      <w:pPr>
+        <w:rPr>
+          <w:rFonts w:ascii="Calibri" w:cs="Calibri" w:eastAsia="Calibri" w:hAnsi="Calibri"/>
+        </w:rPr>
+      </w:pPr>
+      <w:r>
+        <w:rPr>
+          <w:rFonts w:ascii="Calibri" w:cs="Calibri" w:eastAsia="Calibri" w:hAnsi="Calibri"/>
+        </w:rPr>
+        <w:t>Parte fixa – link catre alm</w:t>
+      </w:r>
+    </w:p>
+    <w:p>
+      <w:pPr>
+        <w:rPr>
+          <w:rFonts w:ascii="Calibri" w:cs="Calibri" w:eastAsia="Calibri" w:hAnsi="Calibri"/>
+        </w:rPr>
+      </w:pPr>
+    </w:p>
+    <w:p>
+      <w:pPr>
+        <w:rPr>
+          <w:rFonts w:ascii="Calibri" w:cs="Calibri" w:eastAsia="Calibri" w:hAnsi="Calibri"/>
+        </w:rPr>
+      </w:pPr>
+      <w:r>
+        <w:rPr>
+          <w:rFonts w:ascii="Calibri" w:cs="Calibri" w:eastAsia="Calibri" w:hAnsi="Calibri"/>
+        </w:rPr>
+        <w:t>Parte fixa open risks and mitigation</w:t>
+      </w:r>
+    </w:p>
+    <w:p>
+      <w:pPr>
+        <w:rPr>
+          <w:rFonts w:ascii="Calibri" w:cs="Calibri" w:eastAsia="Calibri" w:hAnsi="Calibri"/>
+        </w:rPr>
+      </w:pPr>
+      <w:r>
+        <w:rPr>
+          <w:rFonts w:ascii="Calibri" w:cs="Calibri" w:eastAsia="Calibri" w:hAnsi="Calibri"/>
+        </w:rPr>
+        <w:t>Lorem ipsum dolor sit amet, consectetur adipiscing elit, sed do eiusmod tempor incididunt ut labore et dolore magna aliqua. Ut enim ad minim veniam, quis nostrud exercitation ullamco laboris nisi ut aliquip ex ea commodo consequat. Duis aute irure dolor in reprehenderit in voluptate velit esse cillum dolore eu fugiat nulla pariatur. Excepteur sint occaecat cupidatat non proident, sunt in culpa qui officia deserunt mollit anim id est laborum.</w:t>
+      </w:r>
+    </w:p>
+    <w:p>
+      <w:pPr>
+        <w:rPr>
+          <w:rFonts w:ascii="Calibri" w:cs="Calibri" w:eastAsia="Calibri" w:hAnsi="Calibri"/>
+        </w:rPr>
+      </w:pPr>
+    </w:p>
+    <w:p>
+      <w:pPr>
+        <w:rPr>
+          <w:rFonts w:ascii="Calibri" w:cs="Calibri" w:eastAsia="Calibri" w:hAnsi="Calibri"/>
+        </w:rPr>
+      </w:pPr>
+      <w:r>
+        <w:rPr>
+          <w:rFonts w:ascii="Calibri" w:cs="Calibri" w:eastAsia="Calibri" w:hAnsi="Calibri"/>
+        </w:rPr>
+        <w:t xml:space="preserve">Parte variabila </w:t>
+      </w:r>
+    </w:p>
+    <w:tbl>
+      <w:tblPr>
+        <w:tblW w:type="auto" w:w="0"/>
+        <w:tblInd w:type="dxa" w:w="108"/>
+        <w:tblCellMar>
+          <w:left w:type="dxa" w:w="10"/>
+          <w:right w:type="dxa" w:w="10"/>
+        </w:tblCellMar>
+        <w:tblLook w:firstColumn="0" w:firstRow="0" w:lastColumn="0" w:lastRow="0" w:noHBand="0" w:noVBand="0" w:val="0000"/>
+      </w:tblPr>
+      <w:tblGrid>
+        <w:gridCol w:w="1756"/>
+        <w:gridCol w:w="1814"/>
+        <w:gridCol w:w="1812"/>
+        <w:gridCol w:w="1787"/>
+        <w:gridCol w:w="2011"/>
+      </w:tblGrid>
+      <w:tr>
+        <w:trPr>
+          <w:trHeight w:val="1"/>
+        </w:trPr>
+        <w:tc>
+          <w:tcPr>
+            <w:tcW w:type="dxa" w:w="1798"/>
+            <w:tcBorders>
+              <w:top w:color="000000" w:space="0" w:sz="4" w:val="single"/>
+              <w:left w:color="000000" w:space="0" w:sz="4" w:val="single"/>
+              <w:bottom w:color="000000" w:space="0" w:sz="4" w:val="single"/>
+              <w:right w:color="000000" w:space="0" w:sz="4" w:val="single"/>
+            </w:tcBorders>
+            <w:shd w:color="000000" w:fill="FFFFFF" w:val="clear"/>
+            <w:tcMar>
+              <w:left w:type="dxa" w:w="108"/>
+              <w:right w:type="dxa" w:w="108"/>
+            </w:tcMar>
+          </w:tcPr>
+          <w:p>
+            <w:pPr>
+              <w:spacing w:after="0" w:line="240" w:lineRule="auto"/>
+              <w:rPr>
+                <w:rFonts w:ascii="Calibri" w:cs="Calibri" w:eastAsia="Calibri" w:hAnsi="Calibri"/>
+              </w:rPr>
+            </w:pPr>
+            <w:r>
+              <w:rPr>
+                <w:rFonts w:ascii="Calibri" w:cs="Calibri" w:eastAsia="Calibri" w:hAnsi="Calibri"/>
+              </w:rPr>
+              <w:t>ID</w:t>
+            </w:r>
+          </w:p>
+        </w:tc>
+        <w:tc>
+          <w:tcPr>
+            <w:tcW w:type="dxa" w:w="1832"/>
+            <w:tcBorders>
+              <w:top w:color="000000" w:space="0" w:sz="4" w:val="single"/>
+              <w:left w:color="000000" w:space="0" w:sz="4" w:val="single"/>
+              <w:bottom w:color="000000" w:space="0" w:sz="4" w:val="single"/>
+              <w:right w:color="000000" w:space="0" w:sz="4" w:val="single"/>
+            </w:tcBorders>
+            <w:shd w:color="000000" w:fill="FFFFFF" w:val="clear"/>
+            <w:tcMar>
+              <w:left w:type="dxa" w:w="108"/>
+              <w:right w:type="dxa" w:w="108"/>
+            </w:tcMar>
+          </w:tcPr>
+          <w:p>
+            <w:pPr>
+              <w:spacing w:after="0" w:line="240" w:lineRule="auto"/>
+              <w:rPr>
+                <w:rFonts w:ascii="Calibri" w:cs="Calibri" w:eastAsia="Calibri" w:hAnsi="Calibri"/>
+              </w:rPr>
+            </w:pPr>
+            <w:r>
+              <w:rPr>
+                <w:rFonts w:ascii="Calibri" w:cs="Calibri" w:eastAsia="Calibri" w:hAnsi="Calibri"/>
+              </w:rPr>
+              <w:t>Risk Description</w:t>
+            </w:r>
+          </w:p>
+        </w:tc>
+        <w:tc>
+          <w:tcPr>
+            <w:tcW w:type="dxa" w:w="1831"/>
+            <w:tcBorders>
+              <w:top w:color="000000" w:space="0" w:sz="4" w:val="single"/>
+              <w:left w:color="000000" w:space="0" w:sz="4" w:val="single"/>
+              <w:bottom w:color="000000" w:space="0" w:sz="4" w:val="single"/>
+              <w:right w:color="000000" w:space="0" w:sz="4" w:val="single"/>
+            </w:tcBorders>
+            <w:shd w:color="000000" w:fill="FFFFFF" w:val="clear"/>
+            <w:tcMar>
+              <w:left w:type="dxa" w:w="108"/>
+              <w:right w:type="dxa" w:w="108"/>
+            </w:tcMar>
+          </w:tcPr>
+          <w:p>
+            <w:pPr>
+              <w:spacing w:after="0" w:line="240" w:lineRule="auto"/>
+              <w:rPr>
+                <w:rFonts w:ascii="Calibri" w:cs="Calibri" w:eastAsia="Calibri" w:hAnsi="Calibri"/>
+              </w:rPr>
+            </w:pPr>
+            <w:r>
+              <w:rPr>
+                <w:rFonts w:ascii="Calibri" w:cs="Calibri" w:eastAsia="Calibri" w:hAnsi="Calibri"/>
+              </w:rPr>
+              <w:t>Probability</w:t>
+            </w:r>
+          </w:p>
+        </w:tc>
+        <w:tc>
+          <w:tcPr>
+            <w:tcW w:type="dxa" w:w="1816"/>
+            <w:tcBorders>
+              <w:top w:color="000000" w:space="0" w:sz="4" w:val="single"/>
+              <w:left w:color="000000" w:space="0" w:sz="4" w:val="single"/>
+              <w:bottom w:color="000000" w:space="0" w:sz="4" w:val="single"/>
+              <w:right w:color="000000" w:space="0" w:sz="4" w:val="single"/>
+            </w:tcBorders>
+            <w:shd w:color="000000" w:fill="FFFFFF" w:val="clear"/>
+            <w:tcMar>
+              <w:left w:type="dxa" w:w="108"/>
+              <w:right w:type="dxa" w:w="108"/>
+            </w:tcMar>
+          </w:tcPr>
+          <w:p>
+            <w:pPr>
+              <w:spacing w:after="0" w:line="240" w:lineRule="auto"/>
+              <w:rPr>
+                <w:rFonts w:ascii="Calibri" w:cs="Calibri" w:eastAsia="Calibri" w:hAnsi="Calibri"/>
+              </w:rPr>
+            </w:pPr>
+            <w:r>
+              <w:rPr>
+                <w:rFonts w:ascii="Calibri" w:cs="Calibri" w:eastAsia="Calibri" w:hAnsi="Calibri"/>
+              </w:rPr>
+              <w:t>Impact</w:t>
+            </w:r>
+          </w:p>
+        </w:tc>
+        <w:tc>
+          <w:tcPr>
+            <w:tcW w:type="dxa" w:w="2011"/>
+            <w:tcBorders>
+              <w:top w:color="000000" w:space="0" w:sz="4" w:val="single"/>
+              <w:left w:color="000000" w:space="0" w:sz="4" w:val="single"/>
+              <w:bottom w:color="000000" w:space="0" w:sz="4" w:val="single"/>
+              <w:right w:color="000000" w:space="0" w:sz="4" w:val="single"/>
+            </w:tcBorders>
+            <w:shd w:color="000000" w:fill="FFFFFF" w:val="clear"/>
+            <w:tcMar>
+              <w:left w:type="dxa" w:w="108"/>
+              <w:right w:type="dxa" w:w="108"/>
+            </w:tcMar>
+          </w:tcPr>
+          <w:p>
+            <w:pPr>
+              <w:spacing w:after="0" w:line="240" w:lineRule="auto"/>
+              <w:rPr>
+                <w:rFonts w:ascii="Calibri" w:cs="Calibri" w:eastAsia="Calibri" w:hAnsi="Calibri"/>
+              </w:rPr>
+            </w:pPr>
+            <w:r>
+              <w:rPr>
+                <w:rFonts w:ascii="Calibri" w:cs="Calibri" w:eastAsia="Calibri" w:hAnsi="Calibri"/>
+              </w:rPr>
+              <w:t>Action/Workaround</w:t>
             </w:r>
           </w:p>
         </w:tc>
       </w:tr>
       <w:tr>
-        <w:tc>
-          <w:p>
-            <w:r>
-              <w:t>azi</w:t>
-            </w:r>
-          </w:p>
-        </w:tc>
-        <w:tc>
-          <w:p>
-            <w:r>
-              <w:t>xx</w:t>
-            </w:r>
-          </w:p>
-        </w:tc>
-        <w:tc>
-          <w:p>
-            <w:r>
-              <w:t>xx</w:t>
-            </w:r>
-          </w:p>
-        </w:tc>
-        <w:tc>
-          <w:p>
-            <w:r>
-              <w:t>xx</w:t>
-            </w:r>
+        <w:trPr>
+          <w:trHeight w:val="1"/>
+        </w:trPr>
+        <w:tc>
+          <w:tcPr>
+            <w:tcW w:type="dxa" w:w="1798"/>
+            <w:tcBorders>
+              <w:top w:color="000000" w:space="0" w:sz="4" w:val="single"/>
+              <w:left w:color="000000" w:space="0" w:sz="4" w:val="single"/>
+              <w:bottom w:color="000000" w:space="0" w:sz="4" w:val="single"/>
+              <w:right w:color="000000" w:space="0" w:sz="4" w:val="single"/>
+            </w:tcBorders>
+            <w:shd w:color="000000" w:fill="FFFFFF" w:val="clear"/>
+            <w:tcMar>
+              <w:left w:type="dxa" w:w="108"/>
+              <w:right w:type="dxa" w:w="108"/>
+            </w:tcMar>
+          </w:tcPr>
+          <w:p>
+            <w:pPr>
+              <w:spacing w:after="0" w:line="240" w:lineRule="auto"/>
+              <w:rPr>
+                <w:rFonts w:ascii="Calibri" w:cs="Calibri" w:eastAsia="Calibri" w:hAnsi="Calibri"/>
+              </w:rPr>
+            </w:pPr>
+          </w:p>
+        </w:tc>
+        <w:tc>
+          <w:tcPr>
+            <w:tcW w:type="dxa" w:w="1832"/>
+            <w:tcBorders>
+              <w:top w:color="000000" w:space="0" w:sz="4" w:val="single"/>
+              <w:left w:color="000000" w:space="0" w:sz="4" w:val="single"/>
+              <w:bottom w:color="000000" w:space="0" w:sz="4" w:val="single"/>
+              <w:right w:color="000000" w:space="0" w:sz="4" w:val="single"/>
+            </w:tcBorders>
+            <w:shd w:color="000000" w:fill="FFFFFF" w:val="clear"/>
+            <w:tcMar>
+              <w:left w:type="dxa" w:w="108"/>
+              <w:right w:type="dxa" w:w="108"/>
+            </w:tcMar>
+          </w:tcPr>
+          <w:p>
+            <w:pPr>
+              <w:spacing w:after="0" w:line="240" w:lineRule="auto"/>
+              <w:rPr>
+                <w:rFonts w:ascii="Calibri" w:cs="Calibri" w:eastAsia="Calibri" w:hAnsi="Calibri"/>
+              </w:rPr>
+            </w:pPr>
+          </w:p>
+        </w:tc>
+        <w:tc>
+          <w:tcPr>
+            <w:tcW w:type="dxa" w:w="1831"/>
+            <w:tcBorders>
+              <w:top w:color="000000" w:space="0" w:sz="4" w:val="single"/>
+              <w:left w:color="000000" w:space="0" w:sz="4" w:val="single"/>
+              <w:bottom w:color="000000" w:space="0" w:sz="4" w:val="single"/>
+              <w:right w:color="000000" w:space="0" w:sz="4" w:val="single"/>
+            </w:tcBorders>
+            <w:shd w:color="000000" w:fill="FFFFFF" w:val="clear"/>
+            <w:tcMar>
+              <w:left w:type="dxa" w:w="108"/>
+              <w:right w:type="dxa" w:w="108"/>
+            </w:tcMar>
+          </w:tcPr>
+          <w:p>
+            <w:pPr>
+              <w:spacing w:after="0" w:line="240" w:lineRule="auto"/>
+              <w:rPr>
+                <w:rFonts w:ascii="Calibri" w:cs="Calibri" w:eastAsia="Calibri" w:hAnsi="Calibri"/>
+              </w:rPr>
+            </w:pPr>
+          </w:p>
+        </w:tc>
+        <w:tc>
+          <w:tcPr>
+            <w:tcW w:type="dxa" w:w="1816"/>
+            <w:tcBorders>
+              <w:top w:color="000000" w:space="0" w:sz="4" w:val="single"/>
+              <w:left w:color="000000" w:space="0" w:sz="4" w:val="single"/>
+              <w:bottom w:color="000000" w:space="0" w:sz="4" w:val="single"/>
+              <w:right w:color="000000" w:space="0" w:sz="4" w:val="single"/>
+            </w:tcBorders>
+            <w:shd w:color="000000" w:fill="FFFFFF" w:val="clear"/>
+            <w:tcMar>
+              <w:left w:type="dxa" w:w="108"/>
+              <w:right w:type="dxa" w:w="108"/>
+            </w:tcMar>
+          </w:tcPr>
+          <w:p>
+            <w:pPr>
+              <w:spacing w:after="0" w:line="240" w:lineRule="auto"/>
+              <w:rPr>
+                <w:rFonts w:ascii="Calibri" w:cs="Calibri" w:eastAsia="Calibri" w:hAnsi="Calibri"/>
+              </w:rPr>
+            </w:pPr>
+          </w:p>
+        </w:tc>
+        <w:tc>
+          <w:tcPr>
+            <w:tcW w:type="dxa" w:w="2011"/>
+            <w:tcBorders>
+              <w:top w:color="000000" w:space="0" w:sz="4" w:val="single"/>
+              <w:left w:color="000000" w:space="0" w:sz="4" w:val="single"/>
+              <w:bottom w:color="000000" w:space="0" w:sz="4" w:val="single"/>
+              <w:right w:color="000000" w:space="0" w:sz="4" w:val="single"/>
+            </w:tcBorders>
+            <w:shd w:color="000000" w:fill="FFFFFF" w:val="clear"/>
+            <w:tcMar>
+              <w:left w:type="dxa" w:w="108"/>
+              <w:right w:type="dxa" w:w="108"/>
+            </w:tcMar>
+          </w:tcPr>
+          <w:p>
+            <w:pPr>
+              <w:spacing w:after="0" w:line="240" w:lineRule="auto"/>
+              <w:rPr>
+                <w:rFonts w:ascii="Calibri" w:cs="Calibri" w:eastAsia="Calibri" w:hAnsi="Calibri"/>
+              </w:rPr>
+            </w:pPr>
           </w:p>
         </w:tc>
       </w:tr>
@@ -694,8 +1468,487 @@
           <w:rFonts w:ascii="Calibri" w:cs="Calibri" w:eastAsia="Calibri" w:hAnsi="Calibri"/>
         </w:rPr>
       </w:pPr>
-      <w:bookmarkStart w:id="0" w:name="_GoBack"/>
-      <w:bookmarkEnd w:id="0"/>
+    </w:p>
+    <w:p>
+      <w:pPr>
+        <w:rPr>
+          <w:rFonts w:ascii="Calibri" w:cs="Calibri" w:eastAsia="Calibri" w:hAnsi="Calibri"/>
+        </w:rPr>
+      </w:pPr>
+      <w:r>
+        <w:rPr>
+          <w:rFonts w:ascii="Calibri" w:cs="Calibri" w:eastAsia="Calibri" w:hAnsi="Calibri"/>
+        </w:rPr>
+        <w:t>Items delivered in release.</w:t>
+      </w:r>
+    </w:p>
+    <w:p>
+      <w:pPr>
+        <w:rPr>
+          <w:rFonts w:ascii="Calibri" w:cs="Calibri" w:eastAsia="Calibri" w:hAnsi="Calibri"/>
+        </w:rPr>
+      </w:pPr>
+      <w:r>
+        <w:rPr>
+          <w:rFonts w:ascii="Calibri" w:cs="Calibri" w:eastAsia="Calibri" w:hAnsi="Calibri"/>
+        </w:rPr>
+        <w:t>Parte variabila Tabel</w:t>
+      </w:r>
+    </w:p>
+    <w:tbl>
+      <w:tblPr>
+        <w:tblW w:type="auto" w:w="0"/>
+        <w:tblInd w:type="dxa" w:w="108"/>
+        <w:tblCellMar>
+          <w:left w:type="dxa" w:w="10"/>
+          <w:right w:type="dxa" w:w="10"/>
+        </w:tblCellMar>
+        <w:tblLook w:firstColumn="0" w:firstRow="0" w:lastColumn="0" w:lastRow="0" w:noHBand="0" w:noVBand="0" w:val="0000"/>
+      </w:tblPr>
+      <w:tblGrid>
+        <w:gridCol w:w="1527"/>
+        <w:gridCol w:w="1523"/>
+        <w:gridCol w:w="1536"/>
+        <w:gridCol w:w="1532"/>
+        <w:gridCol w:w="1533"/>
+        <w:gridCol w:w="1529"/>
+      </w:tblGrid>
+      <w:tr>
+        <w:trPr>
+          <w:trHeight w:val="1"/>
+        </w:trPr>
+        <w:tc>
+          <w:tcPr>
+            <w:tcW w:type="dxa" w:w="1548"/>
+            <w:tcBorders>
+              <w:top w:color="000000" w:space="0" w:sz="4" w:val="single"/>
+              <w:left w:color="000000" w:space="0" w:sz="4" w:val="single"/>
+              <w:bottom w:color="000000" w:space="0" w:sz="4" w:val="single"/>
+              <w:right w:color="000000" w:space="0" w:sz="4" w:val="single"/>
+            </w:tcBorders>
+            <w:shd w:color="000000" w:fill="FFFFFF" w:val="clear"/>
+            <w:tcMar>
+              <w:left w:type="dxa" w:w="108"/>
+              <w:right w:type="dxa" w:w="108"/>
+            </w:tcMar>
+          </w:tcPr>
+          <w:p>
+            <w:pPr>
+              <w:spacing w:after="0" w:line="240" w:lineRule="auto"/>
+              <w:rPr>
+                <w:rFonts w:ascii="Calibri" w:cs="Calibri" w:eastAsia="Calibri" w:hAnsi="Calibri"/>
+              </w:rPr>
+            </w:pPr>
+            <w:r>
+              <w:rPr>
+                <w:rFonts w:ascii="Calibri" w:cs="Calibri" w:eastAsia="Calibri" w:hAnsi="Calibri"/>
+              </w:rPr>
+              <w:t>Issue Type</w:t>
+            </w:r>
+          </w:p>
+        </w:tc>
+        <w:tc>
+          <w:tcPr>
+            <w:tcW w:type="dxa" w:w="1548"/>
+            <w:tcBorders>
+              <w:top w:color="000000" w:space="0" w:sz="4" w:val="single"/>
+              <w:left w:color="000000" w:space="0" w:sz="4" w:val="single"/>
+              <w:bottom w:color="000000" w:space="0" w:sz="4" w:val="single"/>
+              <w:right w:color="000000" w:space="0" w:sz="4" w:val="single"/>
+            </w:tcBorders>
+            <w:shd w:color="000000" w:fill="FFFFFF" w:val="clear"/>
+            <w:tcMar>
+              <w:left w:type="dxa" w:w="108"/>
+              <w:right w:type="dxa" w:w="108"/>
+            </w:tcMar>
+          </w:tcPr>
+          <w:p>
+            <w:pPr>
+              <w:spacing w:after="0" w:line="240" w:lineRule="auto"/>
+              <w:rPr>
+                <w:rFonts w:ascii="Calibri" w:cs="Calibri" w:eastAsia="Calibri" w:hAnsi="Calibri"/>
+              </w:rPr>
+            </w:pPr>
+            <w:r>
+              <w:rPr>
+                <w:rFonts w:ascii="Calibri" w:cs="Calibri" w:eastAsia="Calibri" w:hAnsi="Calibri"/>
+              </w:rPr>
+              <w:t>Key</w:t>
+            </w:r>
+          </w:p>
+        </w:tc>
+        <w:tc>
+          <w:tcPr>
+            <w:tcW w:type="dxa" w:w="1548"/>
+            <w:tcBorders>
+              <w:top w:color="000000" w:space="0" w:sz="4" w:val="single"/>
+              <w:left w:color="000000" w:space="0" w:sz="4" w:val="single"/>
+              <w:bottom w:color="000000" w:space="0" w:sz="4" w:val="single"/>
+              <w:right w:color="000000" w:space="0" w:sz="4" w:val="single"/>
+            </w:tcBorders>
+            <w:shd w:color="000000" w:fill="FFFFFF" w:val="clear"/>
+            <w:tcMar>
+              <w:left w:type="dxa" w:w="108"/>
+              <w:right w:type="dxa" w:w="108"/>
+            </w:tcMar>
+          </w:tcPr>
+          <w:p>
+            <w:pPr>
+              <w:spacing w:after="0" w:line="240" w:lineRule="auto"/>
+              <w:rPr>
+                <w:rFonts w:ascii="Calibri" w:cs="Calibri" w:eastAsia="Calibri" w:hAnsi="Calibri"/>
+              </w:rPr>
+            </w:pPr>
+            <w:r>
+              <w:rPr>
+                <w:rFonts w:ascii="Calibri" w:cs="Calibri" w:eastAsia="Calibri" w:hAnsi="Calibri"/>
+              </w:rPr>
+              <w:t>Summary</w:t>
+            </w:r>
+          </w:p>
+        </w:tc>
+        <w:tc>
+          <w:tcPr>
+            <w:tcW w:type="dxa" w:w="1548"/>
+            <w:tcBorders>
+              <w:top w:color="000000" w:space="0" w:sz="4" w:val="single"/>
+              <w:left w:color="000000" w:space="0" w:sz="4" w:val="single"/>
+              <w:bottom w:color="000000" w:space="0" w:sz="4" w:val="single"/>
+              <w:right w:color="000000" w:space="0" w:sz="4" w:val="single"/>
+            </w:tcBorders>
+            <w:shd w:color="000000" w:fill="FFFFFF" w:val="clear"/>
+            <w:tcMar>
+              <w:left w:type="dxa" w:w="108"/>
+              <w:right w:type="dxa" w:w="108"/>
+            </w:tcMar>
+          </w:tcPr>
+          <w:p>
+            <w:pPr>
+              <w:spacing w:after="0" w:line="240" w:lineRule="auto"/>
+              <w:rPr>
+                <w:rFonts w:ascii="Calibri" w:cs="Calibri" w:eastAsia="Calibri" w:hAnsi="Calibri"/>
+              </w:rPr>
+            </w:pPr>
+            <w:r>
+              <w:rPr>
+                <w:rFonts w:ascii="Calibri" w:cs="Calibri" w:eastAsia="Calibri" w:hAnsi="Calibri"/>
+              </w:rPr>
+              <w:t>Priority</w:t>
+            </w:r>
+          </w:p>
+        </w:tc>
+        <w:tc>
+          <w:tcPr>
+            <w:tcW w:type="dxa" w:w="1548"/>
+            <w:tcBorders>
+              <w:top w:color="000000" w:space="0" w:sz="4" w:val="single"/>
+              <w:left w:color="000000" w:space="0" w:sz="4" w:val="single"/>
+              <w:bottom w:color="000000" w:space="0" w:sz="4" w:val="single"/>
+              <w:right w:color="000000" w:space="0" w:sz="4" w:val="single"/>
+            </w:tcBorders>
+            <w:shd w:color="000000" w:fill="FFFFFF" w:val="clear"/>
+            <w:tcMar>
+              <w:left w:type="dxa" w:w="108"/>
+              <w:right w:type="dxa" w:w="108"/>
+            </w:tcMar>
+          </w:tcPr>
+          <w:p>
+            <w:pPr>
+              <w:spacing w:after="0" w:line="240" w:lineRule="auto"/>
+              <w:rPr>
+                <w:rFonts w:ascii="Calibri" w:cs="Calibri" w:eastAsia="Calibri" w:hAnsi="Calibri"/>
+              </w:rPr>
+            </w:pPr>
+            <w:r>
+              <w:rPr>
+                <w:rFonts w:ascii="Calibri" w:cs="Calibri" w:eastAsia="Calibri" w:hAnsi="Calibri"/>
+              </w:rPr>
+              <w:t>Severity</w:t>
+            </w:r>
+          </w:p>
+        </w:tc>
+        <w:tc>
+          <w:tcPr>
+            <w:tcW w:type="dxa" w:w="1548"/>
+            <w:tcBorders>
+              <w:top w:color="000000" w:space="0" w:sz="4" w:val="single"/>
+              <w:left w:color="000000" w:space="0" w:sz="4" w:val="single"/>
+              <w:bottom w:color="000000" w:space="0" w:sz="4" w:val="single"/>
+              <w:right w:color="000000" w:space="0" w:sz="4" w:val="single"/>
+            </w:tcBorders>
+            <w:shd w:color="000000" w:fill="FFFFFF" w:val="clear"/>
+            <w:tcMar>
+              <w:left w:type="dxa" w:w="108"/>
+              <w:right w:type="dxa" w:w="108"/>
+            </w:tcMar>
+          </w:tcPr>
+          <w:p>
+            <w:pPr>
+              <w:spacing w:after="0" w:line="240" w:lineRule="auto"/>
+              <w:rPr>
+                <w:rFonts w:ascii="Calibri" w:cs="Calibri" w:eastAsia="Calibri" w:hAnsi="Calibri"/>
+              </w:rPr>
+            </w:pPr>
+            <w:r>
+              <w:rPr>
+                <w:rFonts w:ascii="Calibri" w:cs="Calibri" w:eastAsia="Calibri" w:hAnsi="Calibri"/>
+              </w:rPr>
+              <w:t>Status</w:t>
+            </w:r>
+          </w:p>
+        </w:tc>
+      </w:tr>
+    </w:tbl>
+    <w:p>
+      <w:pPr>
+        <w:rPr>
+          <w:rFonts w:ascii="Calibri" w:cs="Calibri" w:eastAsia="Calibri" w:hAnsi="Calibri"/>
+        </w:rPr>
+      </w:pPr>
+    </w:p>
+    <w:p>
+      <w:pPr>
+        <w:rPr>
+          <w:rFonts w:ascii="Calibri" w:cs="Calibri" w:eastAsia="Calibri" w:hAnsi="Calibri"/>
+        </w:rPr>
+      </w:pPr>
+      <w:r>
+        <w:rPr>
+          <w:rFonts w:ascii="Calibri" w:cs="Calibri" w:eastAsia="Calibri" w:hAnsi="Calibri"/>
+        </w:rPr>
+        <w:t xml:space="preserve">Parte fixa unde mai variaza numarul release-ului: </w:t>
+      </w:r>
+      <w:r>
+        <w:rPr>
+          <w:rFonts w:ascii="Calibri" w:cs="Calibri" w:eastAsia="Calibri" w:hAnsi="Calibri"/>
+          <w:shd w:color="auto" w:fill="FFFF00" w:val="clear"/>
+        </w:rPr>
+        <w:t/>
+      </w:r>
+    </w:p>
+    <w:p>
+      <w:pPr>
+        <w:rPr>
+          <w:rFonts w:ascii="Calibri" w:cs="Calibri" w:eastAsia="Calibri" w:hAnsi="Calibri"/>
+        </w:rPr>
+      </w:pPr>
+      <w:r>
+        <w:rPr>
+          <w:rFonts w:ascii="Calibri" w:cs="Calibri" w:eastAsia="Calibri" w:hAnsi="Calibri"/>
+        </w:rPr>
+        <w:t>Parte variabila – tabel cu approveri</w:t>
+      </w:r>
+    </w:p>
+    <w:tbl>
+      <w:tblPr>
+        <w:tblW w:type="auto" w:w="0"/>
+        <w:tblInd w:type="dxa" w:w="108"/>
+        <w:tblCellMar>
+          <w:left w:type="dxa" w:w="10"/>
+          <w:right w:type="dxa" w:w="10"/>
+        </w:tblCellMar>
+        <w:tblLook w:firstColumn="0" w:firstRow="0" w:lastColumn="0" w:lastRow="0" w:noHBand="0" w:noVBand="0" w:val="0000"/>
+      </w:tblPr>
+      <w:tblGrid>
+        <w:gridCol w:w="1448"/>
+        <w:gridCol w:w="1476"/>
+        <w:gridCol w:w="1494"/>
+        <w:gridCol w:w="1494"/>
+        <w:gridCol w:w="1798"/>
+        <w:gridCol w:w="1470"/>
+      </w:tblGrid>
+      <w:tr>
+        <w:trPr>
+          <w:trHeight w:val="1"/>
+        </w:trPr>
+        <w:tc>
+          <w:tcPr>
+            <w:tcW w:type="dxa" w:w="1478"/>
+            <w:tcBorders>
+              <w:top w:color="000000" w:space="0" w:sz="4" w:val="single"/>
+              <w:left w:color="000000" w:space="0" w:sz="4" w:val="single"/>
+              <w:bottom w:color="000000" w:space="0" w:sz="4" w:val="single"/>
+              <w:right w:color="000000" w:space="0" w:sz="4" w:val="single"/>
+            </w:tcBorders>
+            <w:shd w:color="000000" w:fill="FFFFFF" w:val="clear"/>
+            <w:tcMar>
+              <w:left w:type="dxa" w:w="108"/>
+              <w:right w:type="dxa" w:w="108"/>
+            </w:tcMar>
+          </w:tcPr>
+          <w:p>
+            <w:pPr>
+              <w:spacing w:after="0" w:line="240" w:lineRule="auto"/>
+              <w:rPr>
+                <w:rFonts w:ascii="Calibri" w:cs="Calibri" w:eastAsia="Calibri" w:hAnsi="Calibri"/>
+              </w:rPr>
+            </w:pPr>
+            <w:r>
+              <w:rPr>
+                <w:rFonts w:ascii="Calibri" w:cs="Calibri" w:eastAsia="Calibri" w:hAnsi="Calibri"/>
+              </w:rPr>
+              <w:t>Date</w:t>
+            </w:r>
+          </w:p>
+        </w:tc>
+        <w:tc>
+          <w:tcPr>
+            <w:tcW w:type="dxa" w:w="1498"/>
+            <w:tcBorders>
+              <w:top w:color="000000" w:space="0" w:sz="4" w:val="single"/>
+              <w:left w:color="000000" w:space="0" w:sz="4" w:val="single"/>
+              <w:bottom w:color="000000" w:space="0" w:sz="4" w:val="single"/>
+              <w:right w:color="000000" w:space="0" w:sz="4" w:val="single"/>
+            </w:tcBorders>
+            <w:shd w:color="000000" w:fill="FFFFFF" w:val="clear"/>
+            <w:tcMar>
+              <w:left w:type="dxa" w:w="108"/>
+              <w:right w:type="dxa" w:w="108"/>
+            </w:tcMar>
+          </w:tcPr>
+          <w:p>
+            <w:pPr>
+              <w:spacing w:after="0" w:line="240" w:lineRule="auto"/>
+              <w:rPr>
+                <w:rFonts w:ascii="Calibri" w:cs="Calibri" w:eastAsia="Calibri" w:hAnsi="Calibri"/>
+              </w:rPr>
+            </w:pPr>
+            <w:r>
+              <w:rPr>
+                <w:rFonts w:ascii="Calibri" w:cs="Calibri" w:eastAsia="Calibri" w:hAnsi="Calibri"/>
+              </w:rPr>
+              <w:t>Version</w:t>
+            </w:r>
+          </w:p>
+        </w:tc>
+        <w:tc>
+          <w:tcPr>
+            <w:tcW w:type="dxa" w:w="1510"/>
+            <w:tcBorders>
+              <w:top w:color="000000" w:space="0" w:sz="4" w:val="single"/>
+              <w:left w:color="000000" w:space="0" w:sz="4" w:val="single"/>
+              <w:bottom w:color="000000" w:space="0" w:sz="4" w:val="single"/>
+              <w:right w:color="000000" w:space="0" w:sz="4" w:val="single"/>
+            </w:tcBorders>
+            <w:shd w:color="000000" w:fill="FFFFFF" w:val="clear"/>
+            <w:tcMar>
+              <w:left w:type="dxa" w:w="108"/>
+              <w:right w:type="dxa" w:w="108"/>
+            </w:tcMar>
+          </w:tcPr>
+          <w:p>
+            <w:pPr>
+              <w:spacing w:after="0" w:line="240" w:lineRule="auto"/>
+              <w:rPr>
+                <w:rFonts w:ascii="Calibri" w:cs="Calibri" w:eastAsia="Calibri" w:hAnsi="Calibri"/>
+              </w:rPr>
+            </w:pPr>
+            <w:r>
+              <w:rPr>
+                <w:rFonts w:ascii="Calibri" w:cs="Calibri" w:eastAsia="Calibri" w:hAnsi="Calibri"/>
+              </w:rPr>
+              <w:t>Approver Name</w:t>
+            </w:r>
+          </w:p>
+        </w:tc>
+        <w:tc>
+          <w:tcPr>
+            <w:tcW w:type="dxa" w:w="1510"/>
+            <w:tcBorders>
+              <w:top w:color="000000" w:space="0" w:sz="4" w:val="single"/>
+              <w:left w:color="000000" w:space="0" w:sz="4" w:val="single"/>
+              <w:bottom w:color="000000" w:space="0" w:sz="4" w:val="single"/>
+              <w:right w:color="000000" w:space="0" w:sz="4" w:val="single"/>
+            </w:tcBorders>
+            <w:shd w:color="000000" w:fill="FFFFFF" w:val="clear"/>
+            <w:tcMar>
+              <w:left w:type="dxa" w:w="108"/>
+              <w:right w:type="dxa" w:w="108"/>
+            </w:tcMar>
+          </w:tcPr>
+          <w:p>
+            <w:pPr>
+              <w:spacing w:after="0" w:line="240" w:lineRule="auto"/>
+              <w:rPr>
+                <w:rFonts w:ascii="Calibri" w:cs="Calibri" w:eastAsia="Calibri" w:hAnsi="Calibri"/>
+              </w:rPr>
+            </w:pPr>
+            <w:r>
+              <w:rPr>
+                <w:rFonts w:ascii="Calibri" w:cs="Calibri" w:eastAsia="Calibri" w:hAnsi="Calibri"/>
+              </w:rPr>
+              <w:t>Approver Role</w:t>
+            </w:r>
+          </w:p>
+        </w:tc>
+        <w:tc>
+          <w:tcPr>
+            <w:tcW w:type="dxa" w:w="1798"/>
+            <w:tcBorders>
+              <w:top w:color="000000" w:space="0" w:sz="4" w:val="single"/>
+              <w:left w:color="000000" w:space="0" w:sz="4" w:val="single"/>
+              <w:bottom w:color="000000" w:space="0" w:sz="4" w:val="single"/>
+              <w:right w:color="000000" w:space="0" w:sz="4" w:val="single"/>
+            </w:tcBorders>
+            <w:shd w:color="000000" w:fill="FFFFFF" w:val="clear"/>
+            <w:tcMar>
+              <w:left w:type="dxa" w:w="108"/>
+              <w:right w:type="dxa" w:w="108"/>
+            </w:tcMar>
+          </w:tcPr>
+          <w:p>
+            <w:pPr>
+              <w:spacing w:after="0" w:line="240" w:lineRule="auto"/>
+              <w:rPr>
+                <w:rFonts w:ascii="Calibri" w:cs="Calibri" w:eastAsia="Calibri" w:hAnsi="Calibri"/>
+              </w:rPr>
+            </w:pPr>
+            <w:r>
+              <w:rPr>
+                <w:rFonts w:ascii="Calibri" w:cs="Calibri" w:eastAsia="Calibri" w:hAnsi="Calibri"/>
+              </w:rPr>
+              <w:t>Notes/Comments</w:t>
+            </w:r>
+          </w:p>
+        </w:tc>
+        <w:tc>
+          <w:tcPr>
+            <w:tcW w:type="dxa" w:w="1494"/>
+            <w:tcBorders>
+              <w:top w:color="000000" w:space="0" w:sz="4" w:val="single"/>
+              <w:left w:color="000000" w:space="0" w:sz="4" w:val="single"/>
+              <w:bottom w:color="000000" w:space="0" w:sz="4" w:val="single"/>
+              <w:right w:color="000000" w:space="0" w:sz="4" w:val="single"/>
+            </w:tcBorders>
+            <w:shd w:color="000000" w:fill="FFFFFF" w:val="clear"/>
+            <w:tcMar>
+              <w:left w:type="dxa" w:w="108"/>
+              <w:right w:type="dxa" w:w="108"/>
+            </w:tcMar>
+          </w:tcPr>
+          <w:p>
+            <w:pPr>
+              <w:spacing w:after="0" w:line="240" w:lineRule="auto"/>
+              <w:rPr>
+                <w:rFonts w:ascii="Calibri" w:cs="Calibri" w:eastAsia="Calibri" w:hAnsi="Calibri"/>
+              </w:rPr>
+            </w:pPr>
+            <w:r>
+              <w:rPr>
+                <w:rFonts w:ascii="Calibri" w:cs="Calibri" w:eastAsia="Calibri" w:hAnsi="Calibri"/>
+              </w:rPr>
+              <w:t>Signoff emails</w:t>
+            </w:r>
+          </w:p>
+        </w:tc>
+      </w:tr>
+    </w:tbl>
+    <w:p>
+      <w:pPr>
+        <w:rPr>
+          <w:rFonts w:ascii="Calibri" w:cs="Calibri" w:eastAsia="Calibri" w:hAnsi="Calibri"/>
+        </w:rPr>
+      </w:pPr>
     </w:p>
     <w:sectPr>
       <w:pgSz w:h="16838" w:w="11906"/>
@@ -893,32 +2146,6 @@
     <w:uiPriority w:val="99"/>
     <w:semiHidden/>
     <w:unhideWhenUsed/>
-  </w:style>
-  <w:style w:styleId="TableGrid" w:type="table">
-    <w:name w:val="Table Grid"/>
-    <w:basedOn w:val="TableNormal"/>
-    <w:uiPriority w:val="59"/>
-    <w:rsid w:val="001A2AE6"/>
-    <w:pPr>
-      <w:spacing w:after="0" w:line="240" w:lineRule="auto"/>
-    </w:pPr>
-    <w:tblPr>
-      <w:tblInd w:type="dxa" w:w="0"/>
-      <w:tblBorders>
-        <w:top w:color="auto" w:space="0" w:sz="4" w:val="single"/>
-        <w:left w:color="auto" w:space="0" w:sz="4" w:val="single"/>
-        <w:bottom w:color="auto" w:space="0" w:sz="4" w:val="single"/>
-        <w:right w:color="auto" w:space="0" w:sz="4" w:val="single"/>
-        <w:insideH w:color="auto" w:space="0" w:sz="4" w:val="single"/>
-        <w:insideV w:color="auto" w:space="0" w:sz="4" w:val="single"/>
-      </w:tblBorders>
-      <w:tblCellMar>
-        <w:top w:type="dxa" w:w="0"/>
-        <w:left w:type="dxa" w:w="108"/>
-        <w:bottom w:type="dxa" w:w="0"/>
-        <w:right w:type="dxa" w:w="108"/>
-      </w:tblCellMar>
-    </w:tblPr>
   </w:style>
 </w:styles>
 </file>

</xml_diff>

<commit_message>
fixed bug on user table input blank
</commit_message>
<xml_diff>
--- a/docManagerProject/uploads/results/modificat.docx
+++ b/docManagerProject/uploads/results/modificat.docx
@@ -57,7 +57,7 @@
         <w:rPr>
           <w:rFonts w:ascii="Calibri" w:cs="Calibri" w:eastAsia="Calibri" w:hAnsi="Calibri"/>
         </w:rPr>
-        <w:t>Test Evaluation Report – Parte fixa</w:t>
+        <w:t xml:space="preserve"> </w:t>
       </w:r>
     </w:p>
     <w:p>
@@ -99,7 +99,7 @@
         <w:rPr>
           <w:rFonts w:ascii="Calibri" w:cs="Calibri" w:eastAsia="Calibri" w:hAnsi="Calibri"/>
         </w:rPr>
-        <w:t>Lorem ipsum dolor sit amet, consectetur adipiscing elit, sed do eiusmod tempor incididunt ut labore et dolore magna aliqua. Ut enim ad minim veniam, quis nostrud exercitation ullamco laboris nisi ut aliquip ex ea commodo consequat. Duis aute irure dolor in reprehenderit in voluptate velit esse cillum dolore eu fugiat nulla pariatur. Excepteur sint occaecat cupidatat non proident, sunt in culpa qui officia deserunt mollit anim id est laborum.</w:t>
+        <w:t xml:space="preserve"> </w:t>
       </w:r>
     </w:p>
     <w:p>
@@ -132,7 +132,7 @@
         <w:rPr>
           <w:rFonts w:ascii="Calibri" w:cs="Calibri" w:eastAsia="Calibri" w:hAnsi="Calibri"/>
         </w:rPr>
-        <w:t>Lorem ipsum dolor sit amet, consectetur adipiscing elit, sed do eiusmod tempor incididunt ut labore et dolore magna aliqua. Ut enim ad minim veniam, quis nostrud exercitation ullamco laboris nisi ut aliquip ex ea commodo consequat. Duis aute irure dolor in reprehenderit in voluptate velit esse cillum dolore eu fugiat nulla pariatur. Excepteur sint occaecat cupidatat non proident, sunt in culpa qui officia deserunt mollit anim id est laborum.</w:t>
+        <w:t xml:space="preserve"> </w:t>
       </w:r>
     </w:p>
     <w:p>
@@ -884,7 +884,7 @@
         <w:rPr>
           <w:rFonts w:ascii="Calibri" w:cs="Calibri" w:eastAsia="Calibri" w:hAnsi="Calibri"/>
         </w:rPr>
-        <w:t>Test case execution summary</w:t>
+        <w:t xml:space="preserve"> </w:t>
       </w:r>
     </w:p>
     <w:tbl>
@@ -1128,20 +1128,20 @@
         <w:rPr>
           <w:rFonts w:ascii="Calibri" w:cs="Calibri" w:eastAsia="Calibri" w:hAnsi="Calibri"/>
         </w:rPr>
-        <w:t>Parte fixa open risks and mitigation</w:t>
-      </w:r>
-    </w:p>
-    <w:p>
-      <w:pPr>
-        <w:rPr>
-          <w:rFonts w:ascii="Calibri" w:cs="Calibri" w:eastAsia="Calibri" w:hAnsi="Calibri"/>
-        </w:rPr>
-      </w:pPr>
-      <w:r>
-        <w:rPr>
-          <w:rFonts w:ascii="Calibri" w:cs="Calibri" w:eastAsia="Calibri" w:hAnsi="Calibri"/>
-        </w:rPr>
-        <w:t>Lorem ipsum dolor sit amet, consectetur adipiscing elit, sed do eiusmod tempor incididunt ut labore et dolore magna aliqua. Ut enim ad minim veniam, quis nostrud exercitation ullamco laboris nisi ut aliquip ex ea commodo consequat. Duis aute irure dolor in reprehenderit in voluptate velit esse cillum dolore eu fugiat nulla pariatur. Excepteur sint occaecat cupidatat non proident, sunt in culpa qui officia deserunt mollit anim id est laborum.</w:t>
+        <w:t xml:space="preserve"> </w:t>
+      </w:r>
+    </w:p>
+    <w:p>
+      <w:pPr>
+        <w:rPr>
+          <w:rFonts w:ascii="Calibri" w:cs="Calibri" w:eastAsia="Calibri" w:hAnsi="Calibri"/>
+        </w:rPr>
+      </w:pPr>
+      <w:r>
+        <w:rPr>
+          <w:rFonts w:ascii="Calibri" w:cs="Calibri" w:eastAsia="Calibri" w:hAnsi="Calibri"/>
+        </w:rPr>
+        <w:t xml:space="preserve"> </w:t>
       </w:r>
     </w:p>
     <w:p>

</xml_diff>

<commit_message>
am uitat ce am facut
</commit_message>
<xml_diff>
--- a/docManagerProject/uploads/results/modificat.docx
+++ b/docManagerProject/uploads/results/modificat.docx
@@ -60,7 +60,7 @@
           <w:b/>
           <w:sz w:val="36"/>
         </w:rPr>
-        <w:t>asda</w:t>
+        <w:t>DocGenerator</w:t>
       </w:r>
     </w:p>
     <w:p>
@@ -80,7 +80,7 @@
           <w:b/>
           <w:sz w:val="36"/>
         </w:rPr>
-        <w:t xml:space="preserve"> asd</w:t>
+        <w:t xml:space="preserve"> 1.0</w:t>
       </w:r>
     </w:p>
     <w:p>
@@ -679,7 +679,7 @@
           <w:rFonts w:eastAsia="Times New Roman" w:cs="Times New Roman"/>
           <w:szCs w:val="20"/>
         </w:rPr>
-        <w:t>asda</w:t>
+        <w:t>DocGenerator</w:t>
       </w:r>
       <w:r>
         <w:rPr>
@@ -734,7 +734,7 @@
           <w:rFonts w:eastAsia="Times New Roman" w:cs="Times New Roman"/>
           <w:szCs w:val="20"/>
         </w:rPr>
-        <w:t>asda</w:t>
+        <w:t>DocGenerator</w:t>
       </w:r>
       <w:r>
         <w:rPr>
@@ -1538,7 +1538,7 @@
           <w:tcPr/>
           <w:p>
             <w:r>
-              <w:t>issueType1</w:t>
+              <w:t>8391.0</w:t>
             </w:r>
           </w:p>
         </w:tc>
@@ -1546,7 +1546,7 @@
           <w:tcPr/>
           <w:p>
             <w:r>
-              <w:t>issue_key1</w:t>
+              <w:t>Defect</w:t>
             </w:r>
           </w:p>
         </w:tc>
@@ -1554,7 +1554,7 @@
           <w:tcPr/>
           <w:p>
             <w:r>
-              <w:t>description1</w:t>
+              <w:t>Stuff happens when it should not</w:t>
             </w:r>
           </w:p>
         </w:tc>
@@ -1562,7 +1562,7 @@
           <w:tcPr/>
           <w:p>
             <w:r>
-              <w:t>priority1</w:t>
+              <w:t>5.0</w:t>
             </w:r>
           </w:p>
         </w:tc>
@@ -1570,7 +1570,7 @@
           <w:tcPr/>
           <w:p>
             <w:r>
-              <w:t>severity1</w:t>
+              <w:t>3.0</w:t>
             </w:r>
           </w:p>
         </w:tc>
@@ -1578,7 +1578,7 @@
           <w:tcPr/>
           <w:p>
             <w:r>
-              <w:t>status1</w:t>
+              <w:t>Open</w:t>
             </w:r>
           </w:p>
         </w:tc>
@@ -1593,7 +1593,7 @@
           <w:tcPr/>
           <w:p>
             <w:r>
-              <w:t>issueType2</w:t>
+              <w:t>3472.0</w:t>
             </w:r>
           </w:p>
         </w:tc>
@@ -1601,7 +1601,7 @@
           <w:tcPr/>
           <w:p>
             <w:r>
-              <w:t>issue_key2</w:t>
+              <w:t>Story</w:t>
             </w:r>
           </w:p>
         </w:tc>
@@ -1609,7 +1609,7 @@
           <w:tcPr/>
           <w:p>
             <w:r>
-              <w:t>description2</w:t>
+              <w:t xml:space="preserve">Stuff happens when it should </w:t>
             </w:r>
           </w:p>
         </w:tc>
@@ -1617,7 +1617,7 @@
           <w:tcPr/>
           <w:p>
             <w:r>
-              <w:t>priority2</w:t>
+              <w:t>7.0</w:t>
             </w:r>
           </w:p>
         </w:tc>
@@ -1625,7 +1625,7 @@
           <w:tcPr/>
           <w:p>
             <w:r>
-              <w:t>severity2</w:t>
+              <w:t>6.0</w:t>
             </w:r>
           </w:p>
         </w:tc>
@@ -1633,172 +1633,7 @@
           <w:tcPr/>
           <w:p>
             <w:r>
-              <w:t>status2</w:t>
-            </w:r>
-          </w:p>
-        </w:tc>
-      </w:tr>
-      <w:tr>
-        <w:tblPrEx>
-          <w:tblW w:w="0" w:type="auto"/>
-          <w:tblInd w:w="715" w:type="dxa"/>
-          <w:tblLook w:val="04A0"/>
-        </w:tblPrEx>
-        <w:tc>
-          <w:tcPr/>
-          <w:p>
-            <w:r>
-              <w:t>issueType3</w:t>
-            </w:r>
-          </w:p>
-        </w:tc>
-        <w:tc>
-          <w:tcPr/>
-          <w:p>
-            <w:r>
-              <w:t>issue_key3</w:t>
-            </w:r>
-          </w:p>
-        </w:tc>
-        <w:tc>
-          <w:tcPr/>
-          <w:p>
-            <w:r>
-              <w:t>description3</w:t>
-            </w:r>
-          </w:p>
-        </w:tc>
-        <w:tc>
-          <w:tcPr/>
-          <w:p>
-            <w:r>
-              <w:t>priority3</w:t>
-            </w:r>
-          </w:p>
-        </w:tc>
-        <w:tc>
-          <w:tcPr/>
-          <w:p>
-            <w:r>
-              <w:t>severity3</w:t>
-            </w:r>
-          </w:p>
-        </w:tc>
-        <w:tc>
-          <w:tcPr/>
-          <w:p>
-            <w:r>
-              <w:t>status3</w:t>
-            </w:r>
-          </w:p>
-        </w:tc>
-      </w:tr>
-      <w:tr>
-        <w:tblPrEx>
-          <w:tblW w:w="0" w:type="auto"/>
-          <w:tblInd w:w="715" w:type="dxa"/>
-          <w:tblLook w:val="04A0"/>
-        </w:tblPrEx>
-        <w:tc>
-          <w:tcPr/>
-          <w:p>
-            <w:r>
-              <w:t>issueType4</w:t>
-            </w:r>
-          </w:p>
-        </w:tc>
-        <w:tc>
-          <w:tcPr/>
-          <w:p>
-            <w:r>
-              <w:t>issue_key4</w:t>
-            </w:r>
-          </w:p>
-        </w:tc>
-        <w:tc>
-          <w:tcPr/>
-          <w:p>
-            <w:r>
-              <w:t>description4</w:t>
-            </w:r>
-          </w:p>
-        </w:tc>
-        <w:tc>
-          <w:tcPr/>
-          <w:p>
-            <w:r>
-              <w:t>priority4</w:t>
-            </w:r>
-          </w:p>
-        </w:tc>
-        <w:tc>
-          <w:tcPr/>
-          <w:p>
-            <w:r>
-              <w:t>severity4</w:t>
-            </w:r>
-          </w:p>
-        </w:tc>
-        <w:tc>
-          <w:tcPr/>
-          <w:p>
-            <w:r>
-              <w:t>status4</w:t>
-            </w:r>
-          </w:p>
-        </w:tc>
-      </w:tr>
-      <w:tr>
-        <w:tblPrEx>
-          <w:tblW w:w="0" w:type="auto"/>
-          <w:tblInd w:w="715" w:type="dxa"/>
-          <w:tblLook w:val="04A0"/>
-        </w:tblPrEx>
-        <w:tc>
-          <w:tcPr/>
-          <w:p>
-            <w:r>
-              <w:t>issueType5</w:t>
-            </w:r>
-          </w:p>
-        </w:tc>
-        <w:tc>
-          <w:tcPr/>
-          <w:p>
-            <w:r>
-              <w:t>issue_key5</w:t>
-            </w:r>
-          </w:p>
-        </w:tc>
-        <w:tc>
-          <w:tcPr/>
-          <w:p>
-            <w:r>
-              <w:t>description5</w:t>
-            </w:r>
-          </w:p>
-        </w:tc>
-        <w:tc>
-          <w:tcPr/>
-          <w:p>
-            <w:r>
-              <w:t>priority5</w:t>
-            </w:r>
-          </w:p>
-        </w:tc>
-        <w:tc>
-          <w:tcPr/>
-          <w:p>
-            <w:r>
-              <w:t>severity5</w:t>
-            </w:r>
-          </w:p>
-        </w:tc>
-        <w:tc>
-          <w:tcPr/>
-          <w:p>
-            <w:r>
-              <w:t>status5</w:t>
+              <w:t>Closed</w:t>
             </w:r>
           </w:p>
         </w:tc>
@@ -1865,7 +1700,7 @@
           <w:rFonts w:eastAsia="Times New Roman" w:cs="Times New Roman"/>
           <w:szCs w:val="20"/>
         </w:rPr>
-        <w:t xml:space="preserve"> asd</w:t>
+        <w:t xml:space="preserve"> Eu</w:t>
       </w:r>
     </w:p>
     <w:p>
@@ -1892,7 +1727,7 @@
           <w:rFonts w:eastAsia="Times New Roman" w:cs="Times New Roman"/>
           <w:szCs w:val="20"/>
         </w:rPr>
-        <w:t xml:space="preserve"> asd</w:t>
+        <w:t xml:space="preserve"> 11.22.2020</w:t>
       </w:r>
     </w:p>
     <w:p>

</xml_diff>